<commit_message>
text version. updated address.
</commit_message>
<xml_diff>
--- a/Chris Gervang Resume.docx
+++ b/Chris Gervang Resume.docx
@@ -1,6 +1,6 @@
 
 <file path=word/document.xml><?xml version="1.0" encoding="utf-8"?>
-<w:document xmlns:wpc="http://schemas.microsoft.com/office/word/2010/wordprocessingCanvas" xmlns:mo="http://schemas.microsoft.com/office/mac/office/2008/main" xmlns:mc="http://schemas.openxmlformats.org/markup-compatibility/2006" xmlns:mv="urn:schemas-microsoft-com:mac:vml" xmlns:o="urn:schemas-microsoft-com:office:office" xmlns:r="http://schemas.openxmlformats.org/officeDocument/2006/relationships" xmlns:m="http://schemas.openxmlformats.org/officeDocument/2006/math" xmlns:v="urn:schemas-microsoft-com:vml" xmlns:wp14="http://schemas.microsoft.com/office/word/2010/wordprocessingDrawing" xmlns:wp="http://schemas.openxmlformats.org/drawingml/2006/wordprocessingDrawing" xmlns:w10="urn:schemas-microsoft-com:office:word" xmlns:w="http://schemas.openxmlformats.org/wordprocessingml/2006/main" xmlns:w14="http://schemas.microsoft.com/office/word/2010/wordml" xmlns:wpg="http://schemas.microsoft.com/office/word/2010/wordprocessingGroup" xmlns:wpi="http://schemas.microsoft.com/office/word/2010/wordprocessingInk" xmlns:wne="http://schemas.microsoft.com/office/word/2006/wordml" xmlns:wps="http://schemas.microsoft.com/office/word/2010/wordprocessingShape" mc:Ignorable="w14 wp14">
+<w:document xmlns:wpc="http://schemas.microsoft.com/office/word/2010/wordprocessingCanvas" xmlns:mo="http://schemas.microsoft.com/office/mac/office/2008/main" xmlns:mc="http://schemas.openxmlformats.org/markup-compatibility/2006" xmlns:mv="urn:schemas-microsoft-com:mac:vml" xmlns:o="urn:schemas-microsoft-com:office:office" xmlns:r="http://schemas.openxmlformats.org/officeDocument/2006/relationships" xmlns:m="http://schemas.openxmlformats.org/officeDocument/2006/math" xmlns:v="urn:schemas-microsoft-com:vml" xmlns:wp14="http://schemas.microsoft.com/office/word/2010/wordprocessingDrawing" xmlns:wp="http://schemas.openxmlformats.org/drawingml/2006/wordprocessingDrawing" xmlns:w10="urn:schemas-microsoft-com:office:word" xmlns:w="http://schemas.openxmlformats.org/wordprocessingml/2006/main" xmlns:w14="http://schemas.microsoft.com/office/word/2010/wordml" xmlns:w15="http://schemas.microsoft.com/office/word/2012/wordml" xmlns:wpg="http://schemas.microsoft.com/office/word/2010/wordprocessingGroup" xmlns:wpi="http://schemas.microsoft.com/office/word/2010/wordprocessingInk" xmlns:wne="http://schemas.microsoft.com/office/word/2006/wordml" xmlns:wps="http://schemas.microsoft.com/office/word/2010/wordprocessingShape" mc:Ignorable="w14 w15 wp14">
   <w:body>
     <w:p>
       <w:pPr>
@@ -45,126 +45,128 @@
       <w:pPr>
         <w:pStyle w:val="OrganizationName"/>
         <w:rPr>
-          <w:rFonts w:cs="Times"/>
-        </w:rPr>
-      </w:pPr>
-      <w:r>
-        <w:rPr>
           <w:rFonts w:ascii="Avenir Book" w:hAnsi="Avenir Book"/>
           <w:sz w:val="18"/>
           <w:szCs w:val="18"/>
         </w:rPr>
-        <w:t>2014 to presen</w:t>
-      </w:r>
+      </w:pPr>
       <w:r>
         <w:rPr>
           <w:rFonts w:ascii="Avenir Book" w:hAnsi="Avenir Book"/>
           <w:sz w:val="18"/>
           <w:szCs w:val="18"/>
         </w:rPr>
-        <w:t>t</w:t>
-      </w:r>
+        <w:t>2014 to present</w:t>
+      </w:r>
+    </w:p>
+    <w:p>
+      <w:pPr>
+        <w:pStyle w:val="OrganizationName"/>
+        <w:rPr>
+          <w:rFonts w:cs="Times"/>
+        </w:rPr>
+      </w:pPr>
       <w:r>
         <w:rPr>
           <w:rFonts w:ascii="Avenir Book" w:hAnsi="Avenir Book"/>
           <w:sz w:val="18"/>
           <w:szCs w:val="18"/>
         </w:rPr>
-        <w:tab/>
-      </w:r>
-      <w:r>
-        <w:t>Bankroll</w:t>
-      </w:r>
-      <w:r>
-        <w:t xml:space="preserve"> Bitcoin Miner</w:t>
-      </w:r>
-    </w:p>
-    <w:p>
-      <w:pPr>
-        <w:pStyle w:val="JobTitleorEmphasisText"/>
-      </w:pPr>
-      <w:r>
-        <w:t xml:space="preserve">Co-Founder, hardware designs engineer, and full-stack developer for the Bankroll </w:t>
-      </w:r>
-      <w:r>
-        <w:t>Wi-Fi</w:t>
-      </w:r>
-      <w:r>
-        <w:t xml:space="preserve"> hardware bitcoin miner and iPhone interface. </w:t>
-      </w:r>
-    </w:p>
-    <w:p>
-      <w:pPr>
-        <w:pStyle w:val="BulletDetails"/>
-      </w:pPr>
-      <w:r>
-        <w:t>Devel</w:t>
-      </w:r>
-      <w:r>
-        <w:t>oped</w:t>
-      </w:r>
-      <w:r>
-        <w:t xml:space="preserve"> schematic design, PCB design, back end services, and firmware support. </w:t>
-      </w:r>
-    </w:p>
-    <w:p>
-      <w:pPr>
-        <w:pStyle w:val="BulletDetails"/>
-      </w:pPr>
-      <w:r>
-        <w:t xml:space="preserve">Led </w:t>
-      </w:r>
-      <w:r>
-        <w:t>fundr</w:t>
-      </w:r>
-      <w:r>
-        <w:t>aising negotiations and managed</w:t>
-      </w:r>
-      <w:r>
-        <w:t xml:space="preserve"> hardware development with contractor. </w:t>
-      </w:r>
-    </w:p>
-    <w:p>
-      <w:pPr>
-        <w:pStyle w:val="BulletDetails"/>
-      </w:pPr>
-      <w:r>
-        <w:t xml:space="preserve">Built two iterations of working prototypes in two months, including programming rapid prototyping mobile applications and building custom hardware.  </w:t>
-      </w:r>
-    </w:p>
-    <w:p>
-      <w:pPr>
-        <w:pStyle w:val="BulletDetails"/>
-      </w:pPr>
-      <w:r>
-        <w:t>Presented early pro</w:t>
-      </w:r>
-      <w:r>
-        <w:t>totypes to Sir Richard Branson.</w:t>
-      </w:r>
-    </w:p>
-    <w:p>
-      <w:pPr>
-        <w:pStyle w:val="OrganizationName"/>
-        <w:rPr>
-          <w:rFonts w:ascii="Avenir Book" w:hAnsi="Avenir Book"/>
-        </w:rPr>
-      </w:pPr>
+        <w:t>2014</w:t>
+      </w:r>
       <w:r>
         <w:rPr>
           <w:rFonts w:ascii="Avenir Book" w:hAnsi="Avenir Book"/>
           <w:sz w:val="18"/>
           <w:szCs w:val="18"/>
         </w:rPr>
-        <w:t>2014 to presen</w:t>
-      </w:r>
+        <w:tab/>
+      </w:r>
+      <w:r>
+        <w:t>Bankroll</w:t>
+      </w:r>
+      <w:r>
+        <w:t xml:space="preserve"> Bitcoin Miner</w:t>
+      </w:r>
+    </w:p>
+    <w:p>
+      <w:pPr>
+        <w:pStyle w:val="JobTitleorEmphasisText"/>
+      </w:pPr>
+      <w:r>
+        <w:t xml:space="preserve">Co-Founder, hardware designs engineer, and full-stack developer for the Bankroll </w:t>
+      </w:r>
+      <w:r>
+        <w:t>Wi-Fi</w:t>
+      </w:r>
+      <w:r>
+        <w:t xml:space="preserve"> hardware bitcoin miner and iPhone interface. </w:t>
+      </w:r>
+    </w:p>
+    <w:p>
+      <w:pPr>
+        <w:pStyle w:val="BulletDetails"/>
+      </w:pPr>
+      <w:r>
+        <w:t>Devel</w:t>
+      </w:r>
+      <w:r>
+        <w:t>oped</w:t>
+      </w:r>
+      <w:r>
+        <w:t xml:space="preserve"> schematic design, PCB design, back end services, and firmware support. </w:t>
+      </w:r>
+    </w:p>
+    <w:p>
+      <w:pPr>
+        <w:pStyle w:val="BulletDetails"/>
+      </w:pPr>
+      <w:r>
+        <w:t xml:space="preserve">Led </w:t>
+      </w:r>
+      <w:r>
+        <w:t>fundr</w:t>
+      </w:r>
+      <w:r>
+        <w:t>aising negotiations and managed</w:t>
+      </w:r>
+      <w:r>
+        <w:t xml:space="preserve"> hardware development with contractor. </w:t>
+      </w:r>
+    </w:p>
+    <w:p>
+      <w:pPr>
+        <w:pStyle w:val="BulletDetails"/>
+      </w:pPr>
+      <w:r>
+        <w:t xml:space="preserve">Built two iterations of working prototypes in two months, including programming rapid prototyping mobile applications and building custom hardware.  </w:t>
+      </w:r>
+    </w:p>
+    <w:p>
+      <w:pPr>
+        <w:pStyle w:val="BulletDetails"/>
+      </w:pPr>
+      <w:r>
+        <w:t>Presented early pro</w:t>
+      </w:r>
+      <w:r>
+        <w:t>totypes to Sir Richard Branson.</w:t>
+      </w:r>
+    </w:p>
+    <w:p>
+      <w:pPr>
+        <w:pStyle w:val="OrganizationName"/>
+        <w:rPr>
+          <w:rFonts w:ascii="Avenir Book" w:hAnsi="Avenir Book"/>
+        </w:rPr>
+      </w:pPr>
       <w:r>
         <w:rPr>
           <w:rFonts w:ascii="Avenir Book" w:hAnsi="Avenir Book"/>
           <w:sz w:val="18"/>
           <w:szCs w:val="18"/>
         </w:rPr>
-        <w:t>t</w:t>
+        <w:t>2014</w:t>
       </w:r>
       <w:r>
         <w:rPr>
@@ -431,7 +433,15 @@
       <w:proofErr w:type="spellEnd"/>
       <w:proofErr w:type="gramEnd"/>
       <w:r>
-        <w:t> series of d.School classes at Stanford University.</w:t>
+        <w:t xml:space="preserve"> series of </w:t>
+      </w:r>
+      <w:proofErr w:type="spellStart"/>
+      <w:r>
+        <w:t>d.School</w:t>
+      </w:r>
+      <w:proofErr w:type="spellEnd"/>
+      <w:r>
+        <w:t xml:space="preserve"> classes at Stanford University.</w:t>
       </w:r>
     </w:p>
     <w:p>
@@ -448,7 +458,7 @@
           <w:sz w:val="18"/>
           <w:szCs w:val="18"/>
         </w:rPr>
-        <w:t>2013 to present</w:t>
+        <w:t xml:space="preserve">2013 to </w:t>
       </w:r>
       <w:r>
         <w:rPr>
@@ -456,6 +466,14 @@
           <w:sz w:val="18"/>
           <w:szCs w:val="18"/>
         </w:rPr>
+        <w:t>2014</w:t>
+      </w:r>
+      <w:r>
+        <w:rPr>
+          <w:rFonts w:ascii="Avenir Book" w:hAnsi="Avenir Book"/>
+          <w:sz w:val="18"/>
+          <w:szCs w:val="18"/>
+        </w:rPr>
         <w:tab/>
       </w:r>
       <w:proofErr w:type="spellStart"/>
@@ -472,7 +490,6 @@
           <w:szCs w:val="18"/>
         </w:rPr>
       </w:pPr>
-      <w:proofErr w:type="gramStart"/>
       <w:r>
         <w:t>Regional organizer, event lead, e</w:t>
       </w:r>
@@ -482,7 +499,6 @@
       <w:r>
         <w:t>.</w:t>
       </w:r>
-      <w:proofErr w:type="gramEnd"/>
     </w:p>
     <w:p>
       <w:pPr>
@@ -618,7 +634,11 @@
       </w:r>
       <w:proofErr w:type="spellEnd"/>
       <w:r>
-        <w:t xml:space="preserve">, Yahoo, SAP, SmartThings, Spark, and venture capital company, </w:t>
+        <w:t xml:space="preserve">, Yahoo, SAP, SmartThings, Spark, and venture capital </w:t>
+      </w:r>
+      <w:r>
+        <w:lastRenderedPageBreak/>
+        <w:t xml:space="preserve">company, </w:t>
       </w:r>
       <w:r>
         <w:t xml:space="preserve">Andreessen </w:t>
@@ -632,7 +652,6 @@
         <w:pStyle w:val="BulletDetails"/>
       </w:pPr>
       <w:r>
-        <w:lastRenderedPageBreak/>
         <w:t>Planned and created venue layouts and environments to promote collaboration, productivity, and comfort.</w:t>
       </w:r>
     </w:p>
@@ -726,13 +745,8 @@
       <w:r>
         <w:t xml:space="preserve">successful </w:t>
       </w:r>
-      <w:proofErr w:type="spellStart"/>
-      <w:r>
-        <w:t>Kickstarter</w:t>
-      </w:r>
-      <w:proofErr w:type="spellEnd"/>
-      <w:r>
-        <w:t xml:space="preserve"> crowd funding campaign, and operated </w:t>
+      <w:r>
+        <w:t xml:space="preserve">Kickstarter crowd funding campaign, and operated </w:t>
       </w:r>
       <w:r>
         <w:t>PAX</w:t>
@@ -870,23 +884,7 @@
           <w:sz w:val="18"/>
           <w:szCs w:val="18"/>
         </w:rPr>
-        <w:t xml:space="preserve">2014 </w:t>
-      </w:r>
-      <w:r>
-        <w:rPr>
-          <w:rFonts w:ascii="Avenir Book" w:hAnsi="Avenir Book"/>
-          <w:sz w:val="18"/>
-          <w:szCs w:val="18"/>
-        </w:rPr>
-        <w:t>to</w:t>
-      </w:r>
-      <w:r>
-        <w:rPr>
-          <w:rFonts w:ascii="Avenir Book" w:hAnsi="Avenir Book"/>
-          <w:sz w:val="18"/>
-          <w:szCs w:val="18"/>
-        </w:rPr>
-        <w:t xml:space="preserve"> present</w:t>
+        <w:t>2014</w:t>
       </w:r>
       <w:r>
         <w:rPr>
@@ -1474,8 +1472,6 @@
         </w:rPr>
         <w:t xml:space="preserve"> BOMs</w:t>
       </w:r>
-      <w:bookmarkStart w:id="0" w:name="_GoBack"/>
-      <w:bookmarkEnd w:id="0"/>
       <w:r>
         <w:rPr>
           <w:rFonts w:ascii="Avenir Book" w:hAnsi="Avenir Book" w:cs="Arial"/>
@@ -1529,6 +1525,7 @@
         </w:rPr>
         <w:t xml:space="preserve">            </w:t>
       </w:r>
+      <w:bookmarkStart w:id="0" w:name="_GoBack"/>
       <w:r>
         <w:rPr>
           <w:rFonts w:ascii="Avenir Book" w:hAnsi="Avenir Book" w:cs="Arial"/>
@@ -1547,10 +1544,21 @@
         </w:rPr>
         <w:t>mprovisational theater, biking.</w:t>
       </w:r>
+      <w:bookmarkEnd w:id="0"/>
+    </w:p>
+    <w:p>
+      <w:pPr>
+        <w:jc w:val="center"/>
+        <w:rPr>
+          <w:rFonts w:ascii="Avenir Heavy" w:hAnsi="Avenir Heavy" w:cs="Arial"/>
+          <w:sz w:val="20"/>
+          <w:szCs w:val="20"/>
+        </w:rPr>
+      </w:pPr>
     </w:p>
     <w:sectPr>
-      <w:footerReference w:type="even" r:id="rId9"/>
-      <w:footerReference w:type="default" r:id="rId10"/>
+      <w:footerReference w:type="even" r:id="rId8"/>
+      <w:footerReference w:type="default" r:id="rId9"/>
       <w:pgSz w:w="12240" w:h="15840"/>
       <w:pgMar w:top="630" w:right="1080" w:bottom="1080" w:left="1080" w:header="720" w:footer="300" w:gutter="0"/>
       <w:cols w:space="720"/>
@@ -1561,7 +1569,7 @@
 </file>
 
 <file path=word/endnotes.xml><?xml version="1.0" encoding="utf-8"?>
-<w:endnotes xmlns:wpc="http://schemas.microsoft.com/office/word/2010/wordprocessingCanvas" xmlns:mo="http://schemas.microsoft.com/office/mac/office/2008/main" xmlns:mc="http://schemas.openxmlformats.org/markup-compatibility/2006" xmlns:mv="urn:schemas-microsoft-com:mac:vml" xmlns:o="urn:schemas-microsoft-com:office:office" xmlns:r="http://schemas.openxmlformats.org/officeDocument/2006/relationships" xmlns:m="http://schemas.openxmlformats.org/officeDocument/2006/math" xmlns:v="urn:schemas-microsoft-com:vml" xmlns:wp14="http://schemas.microsoft.com/office/word/2010/wordprocessingDrawing" xmlns:wp="http://schemas.openxmlformats.org/drawingml/2006/wordprocessingDrawing" xmlns:w10="urn:schemas-microsoft-com:office:word" xmlns:w="http://schemas.openxmlformats.org/wordprocessingml/2006/main" xmlns:w14="http://schemas.microsoft.com/office/word/2010/wordml" xmlns:wpg="http://schemas.microsoft.com/office/word/2010/wordprocessingGroup" xmlns:wpi="http://schemas.microsoft.com/office/word/2010/wordprocessingInk" xmlns:wne="http://schemas.microsoft.com/office/word/2006/wordml" xmlns:wps="http://schemas.microsoft.com/office/word/2010/wordprocessingShape" mc:Ignorable="w14 wp14">
+<w:endnotes xmlns:wpc="http://schemas.microsoft.com/office/word/2010/wordprocessingCanvas" xmlns:mo="http://schemas.microsoft.com/office/mac/office/2008/main" xmlns:mc="http://schemas.openxmlformats.org/markup-compatibility/2006" xmlns:mv="urn:schemas-microsoft-com:mac:vml" xmlns:o="urn:schemas-microsoft-com:office:office" xmlns:r="http://schemas.openxmlformats.org/officeDocument/2006/relationships" xmlns:m="http://schemas.openxmlformats.org/officeDocument/2006/math" xmlns:v="urn:schemas-microsoft-com:vml" xmlns:wp14="http://schemas.microsoft.com/office/word/2010/wordprocessingDrawing" xmlns:wp="http://schemas.openxmlformats.org/drawingml/2006/wordprocessingDrawing" xmlns:w10="urn:schemas-microsoft-com:office:word" xmlns:w="http://schemas.openxmlformats.org/wordprocessingml/2006/main" xmlns:w14="http://schemas.microsoft.com/office/word/2010/wordml" xmlns:w15="http://schemas.microsoft.com/office/word/2012/wordml" xmlns:wpg="http://schemas.microsoft.com/office/word/2010/wordprocessingGroup" xmlns:wpi="http://schemas.microsoft.com/office/word/2010/wordprocessingInk" xmlns:wne="http://schemas.microsoft.com/office/word/2006/wordml" xmlns:wps="http://schemas.microsoft.com/office/word/2010/wordprocessingShape" mc:Ignorable="w14 w15 wp14">
   <w:endnote w:type="separator" w:id="-1">
     <w:p>
       <w:r>
@@ -1580,7 +1588,7 @@
 </file>
 
 <file path=word/footer1.xml><?xml version="1.0" encoding="utf-8"?>
-<w:ftr xmlns:wpc="http://schemas.microsoft.com/office/word/2010/wordprocessingCanvas" xmlns:mo="http://schemas.microsoft.com/office/mac/office/2008/main" xmlns:mc="http://schemas.openxmlformats.org/markup-compatibility/2006" xmlns:mv="urn:schemas-microsoft-com:mac:vml" xmlns:o="urn:schemas-microsoft-com:office:office" xmlns:r="http://schemas.openxmlformats.org/officeDocument/2006/relationships" xmlns:m="http://schemas.openxmlformats.org/officeDocument/2006/math" xmlns:v="urn:schemas-microsoft-com:vml" xmlns:wp14="http://schemas.microsoft.com/office/word/2010/wordprocessingDrawing" xmlns:wp="http://schemas.openxmlformats.org/drawingml/2006/wordprocessingDrawing" xmlns:w10="urn:schemas-microsoft-com:office:word" xmlns:w="http://schemas.openxmlformats.org/wordprocessingml/2006/main" xmlns:w14="http://schemas.microsoft.com/office/word/2010/wordml" xmlns:wpg="http://schemas.microsoft.com/office/word/2010/wordprocessingGroup" xmlns:wpi="http://schemas.microsoft.com/office/word/2010/wordprocessingInk" xmlns:wne="http://schemas.microsoft.com/office/word/2006/wordml" xmlns:wps="http://schemas.microsoft.com/office/word/2010/wordprocessingShape" mc:Ignorable="w14 wp14">
+<w:ftr xmlns:wpc="http://schemas.microsoft.com/office/word/2010/wordprocessingCanvas" xmlns:mo="http://schemas.microsoft.com/office/mac/office/2008/main" xmlns:mc="http://schemas.openxmlformats.org/markup-compatibility/2006" xmlns:mv="urn:schemas-microsoft-com:mac:vml" xmlns:o="urn:schemas-microsoft-com:office:office" xmlns:r="http://schemas.openxmlformats.org/officeDocument/2006/relationships" xmlns:m="http://schemas.openxmlformats.org/officeDocument/2006/math" xmlns:v="urn:schemas-microsoft-com:vml" xmlns:wp14="http://schemas.microsoft.com/office/word/2010/wordprocessingDrawing" xmlns:wp="http://schemas.openxmlformats.org/drawingml/2006/wordprocessingDrawing" xmlns:w10="urn:schemas-microsoft-com:office:word" xmlns:w="http://schemas.openxmlformats.org/wordprocessingml/2006/main" xmlns:w14="http://schemas.microsoft.com/office/word/2010/wordml" xmlns:w15="http://schemas.microsoft.com/office/word/2012/wordml" xmlns:wpg="http://schemas.microsoft.com/office/word/2010/wordprocessingGroup" xmlns:wpi="http://schemas.microsoft.com/office/word/2010/wordprocessingInk" xmlns:wne="http://schemas.microsoft.com/office/word/2006/wordml" xmlns:wps="http://schemas.microsoft.com/office/word/2010/wordprocessingShape" mc:Ignorable="w14 w15 wp14">
   <w:p>
     <w:sdt>
       <w:sdtPr>
@@ -1641,7 +1649,7 @@
 </file>
 
 <file path=word/footer2.xml><?xml version="1.0" encoding="utf-8"?>
-<w:ftr xmlns:wpc="http://schemas.microsoft.com/office/word/2010/wordprocessingCanvas" xmlns:mo="http://schemas.microsoft.com/office/mac/office/2008/main" xmlns:mc="http://schemas.openxmlformats.org/markup-compatibility/2006" xmlns:mv="urn:schemas-microsoft-com:mac:vml" xmlns:o="urn:schemas-microsoft-com:office:office" xmlns:r="http://schemas.openxmlformats.org/officeDocument/2006/relationships" xmlns:m="http://schemas.openxmlformats.org/officeDocument/2006/math" xmlns:v="urn:schemas-microsoft-com:vml" xmlns:wp14="http://schemas.microsoft.com/office/word/2010/wordprocessingDrawing" xmlns:wp="http://schemas.openxmlformats.org/drawingml/2006/wordprocessingDrawing" xmlns:w10="urn:schemas-microsoft-com:office:word" xmlns:w="http://schemas.openxmlformats.org/wordprocessingml/2006/main" xmlns:w14="http://schemas.microsoft.com/office/word/2010/wordml" xmlns:wpg="http://schemas.microsoft.com/office/word/2010/wordprocessingGroup" xmlns:wpi="http://schemas.microsoft.com/office/word/2010/wordprocessingInk" xmlns:wne="http://schemas.microsoft.com/office/word/2006/wordml" xmlns:wps="http://schemas.microsoft.com/office/word/2010/wordprocessingShape" mc:Ignorable="w14 wp14">
+<w:ftr xmlns:wpc="http://schemas.microsoft.com/office/word/2010/wordprocessingCanvas" xmlns:mo="http://schemas.microsoft.com/office/mac/office/2008/main" xmlns:mc="http://schemas.openxmlformats.org/markup-compatibility/2006" xmlns:mv="urn:schemas-microsoft-com:mac:vml" xmlns:o="urn:schemas-microsoft-com:office:office" xmlns:r="http://schemas.openxmlformats.org/officeDocument/2006/relationships" xmlns:m="http://schemas.openxmlformats.org/officeDocument/2006/math" xmlns:v="urn:schemas-microsoft-com:vml" xmlns:wp14="http://schemas.microsoft.com/office/word/2010/wordprocessingDrawing" xmlns:wp="http://schemas.openxmlformats.org/drawingml/2006/wordprocessingDrawing" xmlns:w10="urn:schemas-microsoft-com:office:word" xmlns:w="http://schemas.openxmlformats.org/wordprocessingml/2006/main" xmlns:w14="http://schemas.microsoft.com/office/word/2010/wordml" xmlns:w15="http://schemas.microsoft.com/office/word/2012/wordml" xmlns:wpg="http://schemas.microsoft.com/office/word/2010/wordprocessingGroup" xmlns:wpi="http://schemas.microsoft.com/office/word/2010/wordprocessingInk" xmlns:wne="http://schemas.microsoft.com/office/word/2006/wordml" xmlns:wps="http://schemas.microsoft.com/office/word/2010/wordprocessingShape" mc:Ignorable="w14 w15 wp14">
   <w:p>
     <w:pPr>
       <w:widowControl w:val="0"/>
@@ -1663,7 +1671,25 @@
         <w:sz w:val="20"/>
         <w:szCs w:val="20"/>
       </w:rPr>
-      <w:t xml:space="preserve">967 Pizarro Ln., Foster City, CA 94404 </w:t>
+      <w:t>330 Shotwell St, San Francisco, CA</w:t>
+    </w:r>
+    <w:r>
+      <w:rPr>
+        <w:rFonts w:ascii="Avenir Book" w:hAnsi="Avenir Book" w:cs="Arial"/>
+        <w:color w:val="595959" w:themeColor="text1" w:themeTint="A6"/>
+        <w:sz w:val="20"/>
+        <w:szCs w:val="20"/>
+      </w:rPr>
+      <w:t xml:space="preserve"> </w:t>
+    </w:r>
+    <w:r>
+      <w:rPr>
+        <w:rFonts w:ascii="Avenir Book" w:hAnsi="Avenir Book" w:cs="Arial"/>
+        <w:color w:val="595959" w:themeColor="text1" w:themeTint="A6"/>
+        <w:sz w:val="20"/>
+        <w:szCs w:val="20"/>
+      </w:rPr>
+      <w:t>94110</w:t>
     </w:r>
     <w:r>
       <w:rPr>
@@ -1681,28 +1707,17 @@
         <w:sz w:val="20"/>
         <w:szCs w:val="20"/>
       </w:rPr>
-      <w:t xml:space="preserve">                         (650) 714-</w:t>
+      <w:t xml:space="preserve">                         (650) 714-8452                         </w:t>
     </w:r>
-    <w:proofErr w:type="gramStart"/>
-    <w:r>
-      <w:rPr>
-        <w:rFonts w:ascii="Avenir Book" w:hAnsi="Avenir Book"/>
-        <w:color w:val="595959" w:themeColor="text1" w:themeTint="A6"/>
-        <w:sz w:val="20"/>
-        <w:szCs w:val="20"/>
-      </w:rPr>
-      <w:t xml:space="preserve">8452                         </w:t>
-    </w:r>
-    <w:proofErr w:type="gramEnd"/>
     <w:hyperlink r:id="rId1" w:history="1">
       <w:r>
         <w:rPr>
+          <w:rStyle w:val="Hyperlink"/>
           <w:rFonts w:ascii="Avenir Book" w:hAnsi="Avenir Book"/>
-          <w:color w:val="365F91" w:themeColor="accent1" w:themeShade="BF"/>
           <w:sz w:val="20"/>
           <w:szCs w:val="20"/>
         </w:rPr>
-        <w:t>chrisgervang@gmail.com</w:t>
+        <w:t>chris@gervang.com</w:t>
       </w:r>
     </w:hyperlink>
   </w:p>
@@ -1710,7 +1725,7 @@
 </file>
 
 <file path=word/footnotes.xml><?xml version="1.0" encoding="utf-8"?>
-<w:footnotes xmlns:wpc="http://schemas.microsoft.com/office/word/2010/wordprocessingCanvas" xmlns:mo="http://schemas.microsoft.com/office/mac/office/2008/main" xmlns:mc="http://schemas.openxmlformats.org/markup-compatibility/2006" xmlns:mv="urn:schemas-microsoft-com:mac:vml" xmlns:o="urn:schemas-microsoft-com:office:office" xmlns:r="http://schemas.openxmlformats.org/officeDocument/2006/relationships" xmlns:m="http://schemas.openxmlformats.org/officeDocument/2006/math" xmlns:v="urn:schemas-microsoft-com:vml" xmlns:wp14="http://schemas.microsoft.com/office/word/2010/wordprocessingDrawing" xmlns:wp="http://schemas.openxmlformats.org/drawingml/2006/wordprocessingDrawing" xmlns:w10="urn:schemas-microsoft-com:office:word" xmlns:w="http://schemas.openxmlformats.org/wordprocessingml/2006/main" xmlns:w14="http://schemas.microsoft.com/office/word/2010/wordml" xmlns:wpg="http://schemas.microsoft.com/office/word/2010/wordprocessingGroup" xmlns:wpi="http://schemas.microsoft.com/office/word/2010/wordprocessingInk" xmlns:wne="http://schemas.microsoft.com/office/word/2006/wordml" xmlns:wps="http://schemas.microsoft.com/office/word/2010/wordprocessingShape" mc:Ignorable="w14 wp14">
+<w:footnotes xmlns:wpc="http://schemas.microsoft.com/office/word/2010/wordprocessingCanvas" xmlns:mo="http://schemas.microsoft.com/office/mac/office/2008/main" xmlns:mc="http://schemas.openxmlformats.org/markup-compatibility/2006" xmlns:mv="urn:schemas-microsoft-com:mac:vml" xmlns:o="urn:schemas-microsoft-com:office:office" xmlns:r="http://schemas.openxmlformats.org/officeDocument/2006/relationships" xmlns:m="http://schemas.openxmlformats.org/officeDocument/2006/math" xmlns:v="urn:schemas-microsoft-com:vml" xmlns:wp14="http://schemas.microsoft.com/office/word/2010/wordprocessingDrawing" xmlns:wp="http://schemas.openxmlformats.org/drawingml/2006/wordprocessingDrawing" xmlns:w10="urn:schemas-microsoft-com:office:word" xmlns:w="http://schemas.openxmlformats.org/wordprocessingml/2006/main" xmlns:w14="http://schemas.microsoft.com/office/word/2010/wordml" xmlns:w15="http://schemas.microsoft.com/office/word/2012/wordml" xmlns:wpg="http://schemas.microsoft.com/office/word/2010/wordprocessingGroup" xmlns:wpi="http://schemas.microsoft.com/office/word/2010/wordprocessingInk" xmlns:wne="http://schemas.microsoft.com/office/word/2006/wordml" xmlns:wps="http://schemas.microsoft.com/office/word/2010/wordprocessingShape" mc:Ignorable="w14 w15 wp14">
   <w:footnote w:type="separator" w:id="-1">
     <w:p>
       <w:r>
@@ -1729,7 +1744,7 @@
 </file>
 
 <file path=word/numbering.xml><?xml version="1.0" encoding="utf-8"?>
-<w:numbering xmlns:wpc="http://schemas.microsoft.com/office/word/2010/wordprocessingCanvas" xmlns:mo="http://schemas.microsoft.com/office/mac/office/2008/main" xmlns:mc="http://schemas.openxmlformats.org/markup-compatibility/2006" xmlns:mv="urn:schemas-microsoft-com:mac:vml" xmlns:o="urn:schemas-microsoft-com:office:office" xmlns:r="http://schemas.openxmlformats.org/officeDocument/2006/relationships" xmlns:m="http://schemas.openxmlformats.org/officeDocument/2006/math" xmlns:v="urn:schemas-microsoft-com:vml" xmlns:wp14="http://schemas.microsoft.com/office/word/2010/wordprocessingDrawing" xmlns:wp="http://schemas.openxmlformats.org/drawingml/2006/wordprocessingDrawing" xmlns:w10="urn:schemas-microsoft-com:office:word" xmlns:w="http://schemas.openxmlformats.org/wordprocessingml/2006/main" xmlns:w14="http://schemas.microsoft.com/office/word/2010/wordml" xmlns:wpg="http://schemas.microsoft.com/office/word/2010/wordprocessingGroup" xmlns:wpi="http://schemas.microsoft.com/office/word/2010/wordprocessingInk" xmlns:wne="http://schemas.microsoft.com/office/word/2006/wordml" xmlns:wps="http://schemas.microsoft.com/office/word/2010/wordprocessingShape" mc:Ignorable="w14 wp14">
+<w:numbering xmlns:wpc="http://schemas.microsoft.com/office/word/2010/wordprocessingCanvas" xmlns:mo="http://schemas.microsoft.com/office/mac/office/2008/main" xmlns:mc="http://schemas.openxmlformats.org/markup-compatibility/2006" xmlns:mv="urn:schemas-microsoft-com:mac:vml" xmlns:o="urn:schemas-microsoft-com:office:office" xmlns:r="http://schemas.openxmlformats.org/officeDocument/2006/relationships" xmlns:m="http://schemas.openxmlformats.org/officeDocument/2006/math" xmlns:v="urn:schemas-microsoft-com:vml" xmlns:wp14="http://schemas.microsoft.com/office/word/2010/wordprocessingDrawing" xmlns:wp="http://schemas.openxmlformats.org/drawingml/2006/wordprocessingDrawing" xmlns:w10="urn:schemas-microsoft-com:office:word" xmlns:w="http://schemas.openxmlformats.org/wordprocessingml/2006/main" xmlns:w14="http://schemas.microsoft.com/office/word/2010/wordml" xmlns:w15="http://schemas.microsoft.com/office/word/2012/wordml" xmlns:wpg="http://schemas.microsoft.com/office/word/2010/wordprocessingGroup" xmlns:wpi="http://schemas.microsoft.com/office/word/2010/wordprocessingInk" xmlns:wne="http://schemas.microsoft.com/office/word/2006/wordml" xmlns:wps="http://schemas.microsoft.com/office/word/2010/wordprocessingShape" mc:Ignorable="w14 w15 wp14">
   <w:abstractNum w:abstractNumId="0">
     <w:nsid w:val="00000001"/>
     <w:multiLevelType w:val="hybridMultilevel"/>
@@ -5513,7 +5528,7 @@
 </file>
 
 <file path=word/styles.xml><?xml version="1.0" encoding="utf-8"?>
-<w:styles xmlns:mc="http://schemas.openxmlformats.org/markup-compatibility/2006" xmlns:r="http://schemas.openxmlformats.org/officeDocument/2006/relationships" xmlns:w="http://schemas.openxmlformats.org/wordprocessingml/2006/main" xmlns:w14="http://schemas.microsoft.com/office/word/2010/wordml" mc:Ignorable="w14">
+<w:styles xmlns:mc="http://schemas.openxmlformats.org/markup-compatibility/2006" xmlns:r="http://schemas.openxmlformats.org/officeDocument/2006/relationships" xmlns:w="http://schemas.openxmlformats.org/wordprocessingml/2006/main" xmlns:w14="http://schemas.microsoft.com/office/word/2010/wordml" xmlns:w15="http://schemas.microsoft.com/office/word/2012/wordml" mc:Ignorable="w14 w15">
   <w:docDefaults>
     <w:rPrDefault>
       <w:rPr>
@@ -5525,144 +5540,389 @@
     </w:rPrDefault>
     <w:pPrDefault/>
   </w:docDefaults>
-  <w:latentStyles w:defLockedState="0" w:defUIPriority="99" w:defSemiHidden="1" w:defUnhideWhenUsed="1" w:defQFormat="0" w:count="276">
-    <w:lsdException w:name="Normal" w:semiHidden="0" w:uiPriority="0" w:unhideWhenUsed="0" w:qFormat="1"/>
-    <w:lsdException w:name="heading 1" w:semiHidden="0" w:uiPriority="9" w:unhideWhenUsed="0" w:qFormat="1"/>
-    <w:lsdException w:name="heading 2" w:uiPriority="9" w:qFormat="1"/>
-    <w:lsdException w:name="heading 3" w:uiPriority="9" w:qFormat="1"/>
-    <w:lsdException w:name="heading 4" w:uiPriority="9" w:qFormat="1"/>
-    <w:lsdException w:name="heading 5" w:uiPriority="9" w:qFormat="1"/>
-    <w:lsdException w:name="heading 6" w:uiPriority="9" w:qFormat="1"/>
-    <w:lsdException w:name="heading 7" w:uiPriority="9" w:qFormat="1"/>
-    <w:lsdException w:name="heading 8" w:uiPriority="9" w:qFormat="1"/>
-    <w:lsdException w:name="heading 9" w:uiPriority="9" w:qFormat="1"/>
-    <w:lsdException w:name="toc 1" w:uiPriority="39"/>
-    <w:lsdException w:name="toc 2" w:uiPriority="39"/>
-    <w:lsdException w:name="toc 3" w:uiPriority="39"/>
-    <w:lsdException w:name="toc 4" w:uiPriority="39"/>
-    <w:lsdException w:name="toc 5" w:uiPriority="39"/>
-    <w:lsdException w:name="toc 6" w:uiPriority="39"/>
-    <w:lsdException w:name="toc 7" w:uiPriority="39"/>
-    <w:lsdException w:name="toc 8" w:uiPriority="39"/>
-    <w:lsdException w:name="toc 9" w:uiPriority="39"/>
-    <w:lsdException w:name="caption" w:uiPriority="35" w:qFormat="1"/>
-    <w:lsdException w:name="Title" w:semiHidden="0" w:uiPriority="10" w:unhideWhenUsed="0" w:qFormat="1"/>
-    <w:lsdException w:name="Default Paragraph Font" w:uiPriority="1"/>
-    <w:lsdException w:name="Subtitle" w:semiHidden="0" w:uiPriority="11" w:unhideWhenUsed="0" w:qFormat="1"/>
-    <w:lsdException w:name="Strong" w:semiHidden="0" w:uiPriority="22" w:unhideWhenUsed="0" w:qFormat="1"/>
-    <w:lsdException w:name="Emphasis" w:semiHidden="0" w:uiPriority="20" w:unhideWhenUsed="0" w:qFormat="1"/>
-    <w:lsdException w:name="Table Grid" w:semiHidden="0" w:uiPriority="59" w:unhideWhenUsed="0"/>
-    <w:lsdException w:name="Placeholder Text" w:unhideWhenUsed="0"/>
-    <w:lsdException w:name="No Spacing" w:semiHidden="0" w:uiPriority="1" w:unhideWhenUsed="0" w:qFormat="1"/>
-    <w:lsdException w:name="Light Shading" w:semiHidden="0" w:uiPriority="60" w:unhideWhenUsed="0"/>
-    <w:lsdException w:name="Light List" w:semiHidden="0" w:uiPriority="61" w:unhideWhenUsed="0"/>
-    <w:lsdException w:name="Light Grid" w:semiHidden="0" w:uiPriority="62" w:unhideWhenUsed="0"/>
-    <w:lsdException w:name="Medium Shading 1" w:semiHidden="0" w:uiPriority="63" w:unhideWhenUsed="0"/>
-    <w:lsdException w:name="Medium Shading 2" w:semiHidden="0" w:uiPriority="64" w:unhideWhenUsed="0"/>
-    <w:lsdException w:name="Medium List 1" w:semiHidden="0" w:uiPriority="65" w:unhideWhenUsed="0"/>
-    <w:lsdException w:name="Medium List 2" w:semiHidden="0" w:uiPriority="66" w:unhideWhenUsed="0"/>
-    <w:lsdException w:name="Medium Grid 1" w:semiHidden="0" w:uiPriority="67" w:unhideWhenUsed="0"/>
-    <w:lsdException w:name="Medium Grid 2" w:semiHidden="0" w:uiPriority="68" w:unhideWhenUsed="0"/>
-    <w:lsdException w:name="Medium Grid 3" w:semiHidden="0" w:uiPriority="69" w:unhideWhenUsed="0"/>
-    <w:lsdException w:name="Dark List" w:semiHidden="0" w:uiPriority="70" w:unhideWhenUsed="0"/>
-    <w:lsdException w:name="Colorful Shading" w:semiHidden="0" w:uiPriority="71" w:unhideWhenUsed="0"/>
-    <w:lsdException w:name="Colorful List" w:semiHidden="0" w:uiPriority="72" w:unhideWhenUsed="0"/>
-    <w:lsdException w:name="Colorful Grid" w:semiHidden="0" w:uiPriority="73" w:unhideWhenUsed="0"/>
-    <w:lsdException w:name="Light Shading Accent 1" w:semiHidden="0" w:uiPriority="60" w:unhideWhenUsed="0"/>
-    <w:lsdException w:name="Light List Accent 1" w:semiHidden="0" w:uiPriority="61" w:unhideWhenUsed="0"/>
-    <w:lsdException w:name="Light Grid Accent 1" w:semiHidden="0" w:uiPriority="62" w:unhideWhenUsed="0"/>
-    <w:lsdException w:name="Medium Shading 1 Accent 1" w:semiHidden="0" w:uiPriority="63" w:unhideWhenUsed="0"/>
-    <w:lsdException w:name="Medium Shading 2 Accent 1" w:semiHidden="0" w:uiPriority="64" w:unhideWhenUsed="0"/>
-    <w:lsdException w:name="Medium List 1 Accent 1" w:semiHidden="0" w:uiPriority="65" w:unhideWhenUsed="0"/>
-    <w:lsdException w:name="Revision" w:unhideWhenUsed="0"/>
-    <w:lsdException w:name="List Paragraph" w:semiHidden="0" w:uiPriority="34" w:unhideWhenUsed="0" w:qFormat="1"/>
-    <w:lsdException w:name="Quote" w:semiHidden="0" w:uiPriority="29" w:unhideWhenUsed="0" w:qFormat="1"/>
-    <w:lsdException w:name="Intense Quote" w:semiHidden="0" w:uiPriority="30" w:unhideWhenUsed="0" w:qFormat="1"/>
-    <w:lsdException w:name="Medium List 2 Accent 1" w:semiHidden="0" w:uiPriority="66" w:unhideWhenUsed="0"/>
-    <w:lsdException w:name="Medium Grid 1 Accent 1" w:semiHidden="0" w:uiPriority="67" w:unhideWhenUsed="0"/>
-    <w:lsdException w:name="Medium Grid 2 Accent 1" w:semiHidden="0" w:uiPriority="68" w:unhideWhenUsed="0"/>
-    <w:lsdException w:name="Medium Grid 3 Accent 1" w:semiHidden="0" w:uiPriority="69" w:unhideWhenUsed="0"/>
-    <w:lsdException w:name="Dark List Accent 1" w:semiHidden="0" w:uiPriority="70" w:unhideWhenUsed="0"/>
-    <w:lsdException w:name="Colorful Shading Accent 1" w:semiHidden="0" w:uiPriority="71" w:unhideWhenUsed="0"/>
-    <w:lsdException w:name="Colorful List Accent 1" w:semiHidden="0" w:uiPriority="72" w:unhideWhenUsed="0"/>
-    <w:lsdException w:name="Colorful Grid Accent 1" w:semiHidden="0" w:uiPriority="73" w:unhideWhenUsed="0"/>
-    <w:lsdException w:name="Light Shading Accent 2" w:semiHidden="0" w:uiPriority="60" w:unhideWhenUsed="0"/>
-    <w:lsdException w:name="Light List Accent 2" w:semiHidden="0" w:uiPriority="61" w:unhideWhenUsed="0"/>
-    <w:lsdException w:name="Light Grid Accent 2" w:semiHidden="0" w:uiPriority="62" w:unhideWhenUsed="0"/>
-    <w:lsdException w:name="Medium Shading 1 Accent 2" w:semiHidden="0" w:uiPriority="63" w:unhideWhenUsed="0"/>
-    <w:lsdException w:name="Medium Shading 2 Accent 2" w:semiHidden="0" w:uiPriority="64" w:unhideWhenUsed="0"/>
-    <w:lsdException w:name="Medium List 1 Accent 2" w:semiHidden="0" w:uiPriority="65" w:unhideWhenUsed="0"/>
-    <w:lsdException w:name="Medium List 2 Accent 2" w:semiHidden="0" w:uiPriority="66" w:unhideWhenUsed="0"/>
-    <w:lsdException w:name="Medium Grid 1 Accent 2" w:semiHidden="0" w:uiPriority="67" w:unhideWhenUsed="0"/>
-    <w:lsdException w:name="Medium Grid 2 Accent 2" w:semiHidden="0" w:uiPriority="68" w:unhideWhenUsed="0"/>
-    <w:lsdException w:name="Medium Grid 3 Accent 2" w:semiHidden="0" w:uiPriority="69" w:unhideWhenUsed="0"/>
-    <w:lsdException w:name="Dark List Accent 2" w:semiHidden="0" w:uiPriority="70" w:unhideWhenUsed="0"/>
-    <w:lsdException w:name="Colorful Shading Accent 2" w:semiHidden="0" w:uiPriority="71" w:unhideWhenUsed="0"/>
-    <w:lsdException w:name="Colorful List Accent 2" w:semiHidden="0" w:uiPriority="72" w:unhideWhenUsed="0"/>
-    <w:lsdException w:name="Colorful Grid Accent 2" w:semiHidden="0" w:uiPriority="73" w:unhideWhenUsed="0"/>
-    <w:lsdException w:name="Light Shading Accent 3" w:semiHidden="0" w:uiPriority="60" w:unhideWhenUsed="0"/>
-    <w:lsdException w:name="Light List Accent 3" w:semiHidden="0" w:uiPriority="61" w:unhideWhenUsed="0"/>
-    <w:lsdException w:name="Light Grid Accent 3" w:semiHidden="0" w:uiPriority="62" w:unhideWhenUsed="0"/>
-    <w:lsdException w:name="Medium Shading 1 Accent 3" w:semiHidden="0" w:uiPriority="63" w:unhideWhenUsed="0"/>
-    <w:lsdException w:name="Medium Shading 2 Accent 3" w:semiHidden="0" w:uiPriority="64" w:unhideWhenUsed="0"/>
-    <w:lsdException w:name="Medium List 1 Accent 3" w:semiHidden="0" w:uiPriority="65" w:unhideWhenUsed="0"/>
-    <w:lsdException w:name="Medium List 2 Accent 3" w:semiHidden="0" w:uiPriority="66" w:unhideWhenUsed="0"/>
-    <w:lsdException w:name="Medium Grid 1 Accent 3" w:semiHidden="0" w:uiPriority="67" w:unhideWhenUsed="0"/>
-    <w:lsdException w:name="Medium Grid 2 Accent 3" w:semiHidden="0" w:uiPriority="68" w:unhideWhenUsed="0"/>
-    <w:lsdException w:name="Medium Grid 3 Accent 3" w:semiHidden="0" w:uiPriority="69" w:unhideWhenUsed="0"/>
-    <w:lsdException w:name="Dark List Accent 3" w:semiHidden="0" w:uiPriority="70" w:unhideWhenUsed="0"/>
-    <w:lsdException w:name="Colorful Shading Accent 3" w:semiHidden="0" w:uiPriority="71" w:unhideWhenUsed="0"/>
-    <w:lsdException w:name="Colorful List Accent 3" w:semiHidden="0" w:uiPriority="72" w:unhideWhenUsed="0"/>
-    <w:lsdException w:name="Colorful Grid Accent 3" w:semiHidden="0" w:uiPriority="73" w:unhideWhenUsed="0"/>
-    <w:lsdException w:name="Light Shading Accent 4" w:semiHidden="0" w:uiPriority="60" w:unhideWhenUsed="0"/>
-    <w:lsdException w:name="Light List Accent 4" w:semiHidden="0" w:uiPriority="61" w:unhideWhenUsed="0"/>
-    <w:lsdException w:name="Light Grid Accent 4" w:semiHidden="0" w:uiPriority="62" w:unhideWhenUsed="0"/>
-    <w:lsdException w:name="Medium Shading 1 Accent 4" w:semiHidden="0" w:uiPriority="63" w:unhideWhenUsed="0"/>
-    <w:lsdException w:name="Medium Shading 2 Accent 4" w:semiHidden="0" w:uiPriority="64" w:unhideWhenUsed="0"/>
-    <w:lsdException w:name="Medium List 1 Accent 4" w:semiHidden="0" w:uiPriority="65" w:unhideWhenUsed="0"/>
-    <w:lsdException w:name="Medium List 2 Accent 4" w:semiHidden="0" w:uiPriority="66" w:unhideWhenUsed="0"/>
-    <w:lsdException w:name="Medium Grid 1 Accent 4" w:semiHidden="0" w:uiPriority="67" w:unhideWhenUsed="0"/>
-    <w:lsdException w:name="Medium Grid 2 Accent 4" w:semiHidden="0" w:uiPriority="68" w:unhideWhenUsed="0"/>
-    <w:lsdException w:name="Medium Grid 3 Accent 4" w:semiHidden="0" w:uiPriority="69" w:unhideWhenUsed="0"/>
-    <w:lsdException w:name="Dark List Accent 4" w:semiHidden="0" w:uiPriority="70" w:unhideWhenUsed="0"/>
-    <w:lsdException w:name="Colorful Shading Accent 4" w:semiHidden="0" w:uiPriority="71" w:unhideWhenUsed="0"/>
-    <w:lsdException w:name="Colorful List Accent 4" w:semiHidden="0" w:uiPriority="72" w:unhideWhenUsed="0"/>
-    <w:lsdException w:name="Colorful Grid Accent 4" w:semiHidden="0" w:uiPriority="73" w:unhideWhenUsed="0"/>
-    <w:lsdException w:name="Light Shading Accent 5" w:semiHidden="0" w:uiPriority="60" w:unhideWhenUsed="0"/>
-    <w:lsdException w:name="Light List Accent 5" w:semiHidden="0" w:uiPriority="61" w:unhideWhenUsed="0"/>
-    <w:lsdException w:name="Light Grid Accent 5" w:semiHidden="0" w:uiPriority="62" w:unhideWhenUsed="0"/>
-    <w:lsdException w:name="Medium Shading 1 Accent 5" w:semiHidden="0" w:uiPriority="63" w:unhideWhenUsed="0"/>
-    <w:lsdException w:name="Medium Shading 2 Accent 5" w:semiHidden="0" w:uiPriority="64" w:unhideWhenUsed="0"/>
-    <w:lsdException w:name="Medium List 1 Accent 5" w:semiHidden="0" w:uiPriority="65" w:unhideWhenUsed="0"/>
-    <w:lsdException w:name="Medium List 2 Accent 5" w:semiHidden="0" w:uiPriority="66" w:unhideWhenUsed="0"/>
-    <w:lsdException w:name="Medium Grid 1 Accent 5" w:semiHidden="0" w:uiPriority="67" w:unhideWhenUsed="0"/>
-    <w:lsdException w:name="Medium Grid 2 Accent 5" w:semiHidden="0" w:uiPriority="68" w:unhideWhenUsed="0"/>
-    <w:lsdException w:name="Medium Grid 3 Accent 5" w:semiHidden="0" w:uiPriority="69" w:unhideWhenUsed="0"/>
-    <w:lsdException w:name="Dark List Accent 5" w:semiHidden="0" w:uiPriority="70" w:unhideWhenUsed="0"/>
-    <w:lsdException w:name="Colorful Shading Accent 5" w:semiHidden="0" w:uiPriority="71" w:unhideWhenUsed="0"/>
-    <w:lsdException w:name="Colorful List Accent 5" w:semiHidden="0" w:uiPriority="72" w:unhideWhenUsed="0"/>
-    <w:lsdException w:name="Colorful Grid Accent 5" w:semiHidden="0" w:uiPriority="73" w:unhideWhenUsed="0"/>
-    <w:lsdException w:name="Light Shading Accent 6" w:semiHidden="0" w:uiPriority="60" w:unhideWhenUsed="0"/>
-    <w:lsdException w:name="Light List Accent 6" w:semiHidden="0" w:uiPriority="61" w:unhideWhenUsed="0"/>
-    <w:lsdException w:name="Light Grid Accent 6" w:semiHidden="0" w:uiPriority="62" w:unhideWhenUsed="0"/>
-    <w:lsdException w:name="Medium Shading 1 Accent 6" w:semiHidden="0" w:uiPriority="63" w:unhideWhenUsed="0"/>
-    <w:lsdException w:name="Medium Shading 2 Accent 6" w:semiHidden="0" w:uiPriority="64" w:unhideWhenUsed="0"/>
-    <w:lsdException w:name="Medium List 1 Accent 6" w:semiHidden="0" w:uiPriority="65" w:unhideWhenUsed="0"/>
-    <w:lsdException w:name="Medium List 2 Accent 6" w:semiHidden="0" w:uiPriority="66" w:unhideWhenUsed="0"/>
-    <w:lsdException w:name="Medium Grid 1 Accent 6" w:semiHidden="0" w:uiPriority="67" w:unhideWhenUsed="0"/>
-    <w:lsdException w:name="Medium Grid 2 Accent 6" w:semiHidden="0" w:uiPriority="68" w:unhideWhenUsed="0"/>
-    <w:lsdException w:name="Medium Grid 3 Accent 6" w:semiHidden="0" w:uiPriority="69" w:unhideWhenUsed="0"/>
-    <w:lsdException w:name="Dark List Accent 6" w:semiHidden="0" w:uiPriority="70" w:unhideWhenUsed="0"/>
-    <w:lsdException w:name="Colorful Shading Accent 6" w:semiHidden="0" w:uiPriority="71" w:unhideWhenUsed="0"/>
-    <w:lsdException w:name="Colorful List Accent 6" w:semiHidden="0" w:uiPriority="72" w:unhideWhenUsed="0"/>
-    <w:lsdException w:name="Colorful Grid Accent 6" w:semiHidden="0" w:uiPriority="73" w:unhideWhenUsed="0"/>
-    <w:lsdException w:name="Subtle Emphasis" w:semiHidden="0" w:uiPriority="19" w:unhideWhenUsed="0" w:qFormat="1"/>
-    <w:lsdException w:name="Intense Emphasis" w:semiHidden="0" w:uiPriority="21" w:unhideWhenUsed="0" w:qFormat="1"/>
-    <w:lsdException w:name="Subtle Reference" w:semiHidden="0" w:uiPriority="31" w:unhideWhenUsed="0" w:qFormat="1"/>
-    <w:lsdException w:name="Intense Reference" w:semiHidden="0" w:uiPriority="32" w:unhideWhenUsed="0" w:qFormat="1"/>
-    <w:lsdException w:name="Book Title" w:semiHidden="0" w:uiPriority="33" w:unhideWhenUsed="0" w:qFormat="1"/>
-    <w:lsdException w:name="Bibliography" w:uiPriority="37"/>
-    <w:lsdException w:name="TOC Heading" w:uiPriority="39" w:qFormat="1"/>
+  <w:latentStyles w:defLockedState="0" w:defUIPriority="99" w:defSemiHidden="0" w:defUnhideWhenUsed="0" w:defQFormat="0" w:count="382">
+    <w:lsdException w:name="Normal" w:uiPriority="0" w:qFormat="1"/>
+    <w:lsdException w:name="heading 1" w:uiPriority="9" w:qFormat="1"/>
+    <w:lsdException w:name="heading 2" w:semiHidden="1" w:uiPriority="9" w:unhideWhenUsed="1" w:qFormat="1"/>
+    <w:lsdException w:name="heading 3" w:semiHidden="1" w:uiPriority="9" w:unhideWhenUsed="1" w:qFormat="1"/>
+    <w:lsdException w:name="heading 4" w:semiHidden="1" w:uiPriority="9" w:unhideWhenUsed="1" w:qFormat="1"/>
+    <w:lsdException w:name="heading 5" w:semiHidden="1" w:uiPriority="9" w:unhideWhenUsed="1" w:qFormat="1"/>
+    <w:lsdException w:name="heading 6" w:semiHidden="1" w:uiPriority="9" w:unhideWhenUsed="1" w:qFormat="1"/>
+    <w:lsdException w:name="heading 7" w:semiHidden="1" w:uiPriority="9" w:unhideWhenUsed="1" w:qFormat="1"/>
+    <w:lsdException w:name="heading 8" w:semiHidden="1" w:uiPriority="9" w:unhideWhenUsed="1" w:qFormat="1"/>
+    <w:lsdException w:name="heading 9" w:semiHidden="1" w:uiPriority="9" w:unhideWhenUsed="1" w:qFormat="1"/>
+    <w:lsdException w:name="index 1" w:semiHidden="1" w:unhideWhenUsed="1"/>
+    <w:lsdException w:name="index 2" w:semiHidden="1" w:unhideWhenUsed="1"/>
+    <w:lsdException w:name="index 3" w:semiHidden="1" w:unhideWhenUsed="1"/>
+    <w:lsdException w:name="index 4" w:semiHidden="1" w:unhideWhenUsed="1"/>
+    <w:lsdException w:name="index 5" w:semiHidden="1" w:unhideWhenUsed="1"/>
+    <w:lsdException w:name="index 6" w:semiHidden="1" w:unhideWhenUsed="1"/>
+    <w:lsdException w:name="index 7" w:semiHidden="1" w:unhideWhenUsed="1"/>
+    <w:lsdException w:name="index 8" w:semiHidden="1" w:unhideWhenUsed="1"/>
+    <w:lsdException w:name="index 9" w:semiHidden="1" w:unhideWhenUsed="1"/>
+    <w:lsdException w:name="toc 1" w:semiHidden="1" w:uiPriority="39" w:unhideWhenUsed="1"/>
+    <w:lsdException w:name="toc 2" w:semiHidden="1" w:uiPriority="39" w:unhideWhenUsed="1"/>
+    <w:lsdException w:name="toc 3" w:semiHidden="1" w:uiPriority="39" w:unhideWhenUsed="1"/>
+    <w:lsdException w:name="toc 4" w:semiHidden="1" w:uiPriority="39" w:unhideWhenUsed="1"/>
+    <w:lsdException w:name="toc 5" w:semiHidden="1" w:uiPriority="39" w:unhideWhenUsed="1"/>
+    <w:lsdException w:name="toc 6" w:semiHidden="1" w:uiPriority="39" w:unhideWhenUsed="1"/>
+    <w:lsdException w:name="toc 7" w:semiHidden="1" w:uiPriority="39" w:unhideWhenUsed="1"/>
+    <w:lsdException w:name="toc 8" w:semiHidden="1" w:uiPriority="39" w:unhideWhenUsed="1"/>
+    <w:lsdException w:name="toc 9" w:semiHidden="1" w:uiPriority="39" w:unhideWhenUsed="1"/>
+    <w:lsdException w:name="Normal Indent" w:semiHidden="1" w:unhideWhenUsed="1"/>
+    <w:lsdException w:name="footnote text" w:semiHidden="1" w:unhideWhenUsed="1"/>
+    <w:lsdException w:name="annotation text" w:semiHidden="1" w:unhideWhenUsed="1"/>
+    <w:lsdException w:name="header" w:semiHidden="1" w:unhideWhenUsed="1"/>
+    <w:lsdException w:name="footer" w:semiHidden="1" w:unhideWhenUsed="1"/>
+    <w:lsdException w:name="index heading" w:semiHidden="1" w:unhideWhenUsed="1"/>
+    <w:lsdException w:name="caption" w:semiHidden="1" w:uiPriority="35" w:unhideWhenUsed="1" w:qFormat="1"/>
+    <w:lsdException w:name="table of figures" w:semiHidden="1" w:unhideWhenUsed="1"/>
+    <w:lsdException w:name="envelope address" w:semiHidden="1" w:unhideWhenUsed="1"/>
+    <w:lsdException w:name="envelope return" w:semiHidden="1" w:unhideWhenUsed="1"/>
+    <w:lsdException w:name="footnote reference" w:semiHidden="1" w:unhideWhenUsed="1"/>
+    <w:lsdException w:name="annotation reference" w:semiHidden="1" w:unhideWhenUsed="1"/>
+    <w:lsdException w:name="line number" w:semiHidden="1" w:unhideWhenUsed="1"/>
+    <w:lsdException w:name="page number" w:semiHidden="1" w:unhideWhenUsed="1"/>
+    <w:lsdException w:name="endnote reference" w:semiHidden="1" w:unhideWhenUsed="1"/>
+    <w:lsdException w:name="endnote text" w:semiHidden="1" w:unhideWhenUsed="1"/>
+    <w:lsdException w:name="table of authorities" w:semiHidden="1" w:unhideWhenUsed="1"/>
+    <w:lsdException w:name="macro" w:semiHidden="1" w:unhideWhenUsed="1"/>
+    <w:lsdException w:name="toa heading" w:semiHidden="1" w:unhideWhenUsed="1"/>
+    <w:lsdException w:name="List" w:semiHidden="1" w:unhideWhenUsed="1"/>
+    <w:lsdException w:name="List Bullet" w:semiHidden="1" w:unhideWhenUsed="1"/>
+    <w:lsdException w:name="List Number" w:semiHidden="1" w:unhideWhenUsed="1"/>
+    <w:lsdException w:name="List 2" w:semiHidden="1" w:unhideWhenUsed="1"/>
+    <w:lsdException w:name="List 3" w:semiHidden="1" w:unhideWhenUsed="1"/>
+    <w:lsdException w:name="List 4" w:semiHidden="1" w:unhideWhenUsed="1"/>
+    <w:lsdException w:name="List 5" w:semiHidden="1" w:unhideWhenUsed="1"/>
+    <w:lsdException w:name="List Bullet 2" w:semiHidden="1" w:unhideWhenUsed="1"/>
+    <w:lsdException w:name="List Bullet 3" w:semiHidden="1" w:unhideWhenUsed="1"/>
+    <w:lsdException w:name="List Bullet 4" w:semiHidden="1" w:unhideWhenUsed="1"/>
+    <w:lsdException w:name="List Bullet 5" w:semiHidden="1" w:unhideWhenUsed="1"/>
+    <w:lsdException w:name="List Number 2" w:semiHidden="1" w:unhideWhenUsed="1"/>
+    <w:lsdException w:name="List Number 3" w:semiHidden="1" w:unhideWhenUsed="1"/>
+    <w:lsdException w:name="List Number 4" w:semiHidden="1" w:unhideWhenUsed="1"/>
+    <w:lsdException w:name="List Number 5" w:semiHidden="1" w:unhideWhenUsed="1"/>
+    <w:lsdException w:name="Title" w:uiPriority="10" w:qFormat="1"/>
+    <w:lsdException w:name="Closing" w:semiHidden="1" w:unhideWhenUsed="1"/>
+    <w:lsdException w:name="Signature" w:semiHidden="1" w:unhideWhenUsed="1"/>
+    <w:lsdException w:name="Default Paragraph Font" w:semiHidden="1" w:uiPriority="1" w:unhideWhenUsed="1"/>
+    <w:lsdException w:name="Body Text" w:semiHidden="1" w:unhideWhenUsed="1"/>
+    <w:lsdException w:name="Body Text Indent" w:semiHidden="1" w:unhideWhenUsed="1"/>
+    <w:lsdException w:name="List Continue" w:semiHidden="1" w:unhideWhenUsed="1"/>
+    <w:lsdException w:name="List Continue 2" w:semiHidden="1" w:unhideWhenUsed="1"/>
+    <w:lsdException w:name="List Continue 3" w:semiHidden="1" w:unhideWhenUsed="1"/>
+    <w:lsdException w:name="List Continue 4" w:semiHidden="1" w:unhideWhenUsed="1"/>
+    <w:lsdException w:name="List Continue 5" w:semiHidden="1" w:unhideWhenUsed="1"/>
+    <w:lsdException w:name="Message Header" w:semiHidden="1" w:unhideWhenUsed="1"/>
+    <w:lsdException w:name="Subtitle" w:uiPriority="11" w:qFormat="1"/>
+    <w:lsdException w:name="Salutation" w:semiHidden="1" w:unhideWhenUsed="1"/>
+    <w:lsdException w:name="Date" w:semiHidden="1" w:unhideWhenUsed="1"/>
+    <w:lsdException w:name="Body Text First Indent" w:semiHidden="1" w:unhideWhenUsed="1"/>
+    <w:lsdException w:name="Body Text First Indent 2" w:semiHidden="1" w:unhideWhenUsed="1"/>
+    <w:lsdException w:name="Note Heading" w:semiHidden="1" w:unhideWhenUsed="1"/>
+    <w:lsdException w:name="Body Text 2" w:semiHidden="1" w:unhideWhenUsed="1"/>
+    <w:lsdException w:name="Body Text 3" w:semiHidden="1" w:unhideWhenUsed="1"/>
+    <w:lsdException w:name="Body Text Indent 2" w:semiHidden="1" w:unhideWhenUsed="1"/>
+    <w:lsdException w:name="Body Text Indent 3" w:semiHidden="1" w:unhideWhenUsed="1"/>
+    <w:lsdException w:name="Block Text" w:semiHidden="1" w:unhideWhenUsed="1"/>
+    <w:lsdException w:name="Hyperlink" w:semiHidden="1" w:unhideWhenUsed="1"/>
+    <w:lsdException w:name="FollowedHyperlink" w:semiHidden="1" w:unhideWhenUsed="1"/>
+    <w:lsdException w:name="Strong" w:uiPriority="22" w:qFormat="1"/>
+    <w:lsdException w:name="Emphasis" w:uiPriority="20" w:qFormat="1"/>
+    <w:lsdException w:name="Document Map" w:semiHidden="1" w:unhideWhenUsed="1"/>
+    <w:lsdException w:name="Plain Text" w:semiHidden="1" w:unhideWhenUsed="1"/>
+    <w:lsdException w:name="E-mail Signature" w:semiHidden="1" w:unhideWhenUsed="1"/>
+    <w:lsdException w:name="HTML Top of Form" w:semiHidden="1" w:unhideWhenUsed="1"/>
+    <w:lsdException w:name="HTML Bottom of Form" w:semiHidden="1" w:unhideWhenUsed="1"/>
+    <w:lsdException w:name="Normal (Web)" w:semiHidden="1" w:unhideWhenUsed="1"/>
+    <w:lsdException w:name="HTML Acronym" w:semiHidden="1" w:unhideWhenUsed="1"/>
+    <w:lsdException w:name="HTML Address" w:semiHidden="1" w:unhideWhenUsed="1"/>
+    <w:lsdException w:name="HTML Cite" w:semiHidden="1" w:unhideWhenUsed="1"/>
+    <w:lsdException w:name="HTML Code" w:semiHidden="1" w:unhideWhenUsed="1"/>
+    <w:lsdException w:name="HTML Definition" w:semiHidden="1" w:unhideWhenUsed="1"/>
+    <w:lsdException w:name="HTML Keyboard" w:semiHidden="1" w:unhideWhenUsed="1"/>
+    <w:lsdException w:name="HTML Preformatted" w:semiHidden="1" w:unhideWhenUsed="1"/>
+    <w:lsdException w:name="HTML Sample" w:semiHidden="1" w:unhideWhenUsed="1"/>
+    <w:lsdException w:name="HTML Typewriter" w:semiHidden="1" w:unhideWhenUsed="1"/>
+    <w:lsdException w:name="HTML Variable" w:semiHidden="1" w:unhideWhenUsed="1"/>
+    <w:lsdException w:name="Normal Table" w:semiHidden="1" w:unhideWhenUsed="1"/>
+    <w:lsdException w:name="annotation subject" w:semiHidden="1" w:unhideWhenUsed="1"/>
+    <w:lsdException w:name="No List" w:semiHidden="1" w:unhideWhenUsed="1"/>
+    <w:lsdException w:name="Outline List 1" w:semiHidden="1" w:unhideWhenUsed="1"/>
+    <w:lsdException w:name="Outline List 2" w:semiHidden="1" w:unhideWhenUsed="1"/>
+    <w:lsdException w:name="Outline List 3" w:semiHidden="1" w:unhideWhenUsed="1"/>
+    <w:lsdException w:name="Table Simple 1" w:semiHidden="1" w:unhideWhenUsed="1"/>
+    <w:lsdException w:name="Table Simple 2" w:semiHidden="1" w:unhideWhenUsed="1"/>
+    <w:lsdException w:name="Table Simple 3" w:semiHidden="1" w:unhideWhenUsed="1"/>
+    <w:lsdException w:name="Table Classic 1" w:semiHidden="1" w:unhideWhenUsed="1"/>
+    <w:lsdException w:name="Table Classic 2" w:semiHidden="1" w:unhideWhenUsed="1"/>
+    <w:lsdException w:name="Table Classic 3" w:semiHidden="1" w:unhideWhenUsed="1"/>
+    <w:lsdException w:name="Table Classic 4" w:semiHidden="1" w:unhideWhenUsed="1"/>
+    <w:lsdException w:name="Table Colorful 1" w:semiHidden="1" w:unhideWhenUsed="1"/>
+    <w:lsdException w:name="Table Colorful 2" w:semiHidden="1" w:unhideWhenUsed="1"/>
+    <w:lsdException w:name="Table Colorful 3" w:semiHidden="1" w:unhideWhenUsed="1"/>
+    <w:lsdException w:name="Table Columns 1" w:semiHidden="1" w:unhideWhenUsed="1"/>
+    <w:lsdException w:name="Table Columns 2" w:semiHidden="1" w:unhideWhenUsed="1"/>
+    <w:lsdException w:name="Table Columns 3" w:semiHidden="1" w:unhideWhenUsed="1"/>
+    <w:lsdException w:name="Table Columns 4" w:semiHidden="1" w:unhideWhenUsed="1"/>
+    <w:lsdException w:name="Table Columns 5" w:semiHidden="1" w:unhideWhenUsed="1"/>
+    <w:lsdException w:name="Table Grid 1" w:semiHidden="1" w:unhideWhenUsed="1"/>
+    <w:lsdException w:name="Table Grid 2" w:semiHidden="1" w:unhideWhenUsed="1"/>
+    <w:lsdException w:name="Table Grid 3" w:semiHidden="1" w:unhideWhenUsed="1"/>
+    <w:lsdException w:name="Table Grid 4" w:semiHidden="1" w:unhideWhenUsed="1"/>
+    <w:lsdException w:name="Table Grid 5" w:semiHidden="1" w:unhideWhenUsed="1"/>
+    <w:lsdException w:name="Table Grid 6" w:semiHidden="1" w:unhideWhenUsed="1"/>
+    <w:lsdException w:name="Table Grid 7" w:semiHidden="1" w:unhideWhenUsed="1"/>
+    <w:lsdException w:name="Table Grid 8" w:semiHidden="1" w:unhideWhenUsed="1"/>
+    <w:lsdException w:name="Table List 1" w:semiHidden="1" w:unhideWhenUsed="1"/>
+    <w:lsdException w:name="Table List 2" w:semiHidden="1" w:unhideWhenUsed="1"/>
+    <w:lsdException w:name="Table List 3" w:semiHidden="1" w:unhideWhenUsed="1"/>
+    <w:lsdException w:name="Table List 4" w:semiHidden="1" w:unhideWhenUsed="1"/>
+    <w:lsdException w:name="Table List 5" w:semiHidden="1" w:unhideWhenUsed="1"/>
+    <w:lsdException w:name="Table List 6" w:semiHidden="1" w:unhideWhenUsed="1"/>
+    <w:lsdException w:name="Table List 7" w:semiHidden="1" w:unhideWhenUsed="1"/>
+    <w:lsdException w:name="Table List 8" w:semiHidden="1" w:unhideWhenUsed="1"/>
+    <w:lsdException w:name="Table 3D effects 1" w:semiHidden="1" w:unhideWhenUsed="1"/>
+    <w:lsdException w:name="Table 3D effects 2" w:semiHidden="1" w:unhideWhenUsed="1"/>
+    <w:lsdException w:name="Table 3D effects 3" w:semiHidden="1" w:unhideWhenUsed="1"/>
+    <w:lsdException w:name="Table Contemporary" w:semiHidden="1" w:unhideWhenUsed="1"/>
+    <w:lsdException w:name="Table Elegant" w:semiHidden="1" w:unhideWhenUsed="1"/>
+    <w:lsdException w:name="Table Professional" w:semiHidden="1" w:unhideWhenUsed="1"/>
+    <w:lsdException w:name="Table Subtle 1" w:semiHidden="1" w:unhideWhenUsed="1"/>
+    <w:lsdException w:name="Table Subtle 2" w:semiHidden="1" w:unhideWhenUsed="1"/>
+    <w:lsdException w:name="Table Web 1" w:semiHidden="1" w:unhideWhenUsed="1"/>
+    <w:lsdException w:name="Table Web 2" w:semiHidden="1" w:unhideWhenUsed="1"/>
+    <w:lsdException w:name="Table Web 3" w:semiHidden="1" w:unhideWhenUsed="1"/>
+    <w:lsdException w:name="Balloon Text" w:semiHidden="1" w:unhideWhenUsed="1"/>
+    <w:lsdException w:name="Table Grid" w:uiPriority="59"/>
+    <w:lsdException w:name="Table Theme" w:semiHidden="1" w:unhideWhenUsed="1"/>
+    <w:lsdException w:name="Note Level 1" w:semiHidden="1" w:unhideWhenUsed="1"/>
+    <w:lsdException w:name="Note Level 2" w:semiHidden="1" w:unhideWhenUsed="1"/>
+    <w:lsdException w:name="Note Level 3" w:semiHidden="1" w:unhideWhenUsed="1"/>
+    <w:lsdException w:name="Note Level 4" w:semiHidden="1" w:unhideWhenUsed="1"/>
+    <w:lsdException w:name="Note Level 5" w:semiHidden="1" w:unhideWhenUsed="1"/>
+    <w:lsdException w:name="Note Level 6" w:semiHidden="1" w:unhideWhenUsed="1"/>
+    <w:lsdException w:name="Note Level 7" w:semiHidden="1" w:unhideWhenUsed="1"/>
+    <w:lsdException w:name="Note Level 8" w:semiHidden="1" w:unhideWhenUsed="1"/>
+    <w:lsdException w:name="Note Level 9" w:semiHidden="1" w:unhideWhenUsed="1"/>
+    <w:lsdException w:name="Placeholder Text" w:semiHidden="1"/>
+    <w:lsdException w:name="No Spacing" w:uiPriority="1" w:qFormat="1"/>
+    <w:lsdException w:name="Light Shading" w:uiPriority="60"/>
+    <w:lsdException w:name="Light List" w:uiPriority="61"/>
+    <w:lsdException w:name="Light Grid" w:uiPriority="62"/>
+    <w:lsdException w:name="Medium Shading 1" w:uiPriority="63"/>
+    <w:lsdException w:name="Medium Shading 2" w:uiPriority="64"/>
+    <w:lsdException w:name="Medium List 1" w:uiPriority="65"/>
+    <w:lsdException w:name="Medium List 2" w:uiPriority="66"/>
+    <w:lsdException w:name="Medium Grid 1" w:uiPriority="67"/>
+    <w:lsdException w:name="Medium Grid 2" w:uiPriority="68"/>
+    <w:lsdException w:name="Medium Grid 3" w:uiPriority="69"/>
+    <w:lsdException w:name="Dark List" w:uiPriority="70"/>
+    <w:lsdException w:name="Colorful Shading" w:uiPriority="71"/>
+    <w:lsdException w:name="Colorful List" w:uiPriority="72"/>
+    <w:lsdException w:name="Colorful Grid" w:uiPriority="73"/>
+    <w:lsdException w:name="Light Shading Accent 1" w:uiPriority="60"/>
+    <w:lsdException w:name="Light List Accent 1" w:uiPriority="61"/>
+    <w:lsdException w:name="Light Grid Accent 1" w:uiPriority="62"/>
+    <w:lsdException w:name="Medium Shading 1 Accent 1" w:uiPriority="63"/>
+    <w:lsdException w:name="Medium Shading 2 Accent 1" w:uiPriority="64"/>
+    <w:lsdException w:name="Medium List 1 Accent 1" w:uiPriority="65"/>
+    <w:lsdException w:name="Revision" w:semiHidden="1"/>
+    <w:lsdException w:name="List Paragraph" w:uiPriority="34" w:qFormat="1"/>
+    <w:lsdException w:name="Quote" w:uiPriority="29" w:qFormat="1"/>
+    <w:lsdException w:name="Intense Quote" w:uiPriority="30" w:qFormat="1"/>
+    <w:lsdException w:name="Medium List 2 Accent 1" w:uiPriority="66"/>
+    <w:lsdException w:name="Medium Grid 1 Accent 1" w:uiPriority="67"/>
+    <w:lsdException w:name="Medium Grid 2 Accent 1" w:uiPriority="68"/>
+    <w:lsdException w:name="Medium Grid 3 Accent 1" w:uiPriority="69"/>
+    <w:lsdException w:name="Dark List Accent 1" w:uiPriority="70"/>
+    <w:lsdException w:name="Colorful Shading Accent 1" w:uiPriority="71"/>
+    <w:lsdException w:name="Colorful List Accent 1" w:uiPriority="72"/>
+    <w:lsdException w:name="Colorful Grid Accent 1" w:uiPriority="73"/>
+    <w:lsdException w:name="Light Shading Accent 2" w:uiPriority="60"/>
+    <w:lsdException w:name="Light List Accent 2" w:uiPriority="61"/>
+    <w:lsdException w:name="Light Grid Accent 2" w:uiPriority="62"/>
+    <w:lsdException w:name="Medium Shading 1 Accent 2" w:uiPriority="63"/>
+    <w:lsdException w:name="Medium Shading 2 Accent 2" w:uiPriority="64"/>
+    <w:lsdException w:name="Medium List 1 Accent 2" w:uiPriority="65"/>
+    <w:lsdException w:name="Medium List 2 Accent 2" w:uiPriority="66"/>
+    <w:lsdException w:name="Medium Grid 1 Accent 2" w:uiPriority="67"/>
+    <w:lsdException w:name="Medium Grid 2 Accent 2" w:uiPriority="68"/>
+    <w:lsdException w:name="Medium Grid 3 Accent 2" w:uiPriority="69"/>
+    <w:lsdException w:name="Dark List Accent 2" w:uiPriority="70"/>
+    <w:lsdException w:name="Colorful Shading Accent 2" w:uiPriority="71"/>
+    <w:lsdException w:name="Colorful List Accent 2" w:uiPriority="72"/>
+    <w:lsdException w:name="Colorful Grid Accent 2" w:uiPriority="73"/>
+    <w:lsdException w:name="Light Shading Accent 3" w:uiPriority="60"/>
+    <w:lsdException w:name="Light List Accent 3" w:uiPriority="61"/>
+    <w:lsdException w:name="Light Grid Accent 3" w:uiPriority="62"/>
+    <w:lsdException w:name="Medium Shading 1 Accent 3" w:uiPriority="63"/>
+    <w:lsdException w:name="Medium Shading 2 Accent 3" w:uiPriority="64"/>
+    <w:lsdException w:name="Medium List 1 Accent 3" w:uiPriority="65"/>
+    <w:lsdException w:name="Medium List 2 Accent 3" w:uiPriority="66"/>
+    <w:lsdException w:name="Medium Grid 1 Accent 3" w:uiPriority="67"/>
+    <w:lsdException w:name="Medium Grid 2 Accent 3" w:uiPriority="68"/>
+    <w:lsdException w:name="Medium Grid 3 Accent 3" w:uiPriority="69"/>
+    <w:lsdException w:name="Dark List Accent 3" w:uiPriority="70"/>
+    <w:lsdException w:name="Colorful Shading Accent 3" w:uiPriority="71"/>
+    <w:lsdException w:name="Colorful List Accent 3" w:uiPriority="72"/>
+    <w:lsdException w:name="Colorful Grid Accent 3" w:uiPriority="73"/>
+    <w:lsdException w:name="Light Shading Accent 4" w:uiPriority="60"/>
+    <w:lsdException w:name="Light List Accent 4" w:uiPriority="61"/>
+    <w:lsdException w:name="Light Grid Accent 4" w:uiPriority="62"/>
+    <w:lsdException w:name="Medium Shading 1 Accent 4" w:uiPriority="63"/>
+    <w:lsdException w:name="Medium Shading 2 Accent 4" w:uiPriority="64"/>
+    <w:lsdException w:name="Medium List 1 Accent 4" w:uiPriority="65"/>
+    <w:lsdException w:name="Medium List 2 Accent 4" w:uiPriority="66"/>
+    <w:lsdException w:name="Medium Grid 1 Accent 4" w:uiPriority="67"/>
+    <w:lsdException w:name="Medium Grid 2 Accent 4" w:uiPriority="68"/>
+    <w:lsdException w:name="Medium Grid 3 Accent 4" w:uiPriority="69"/>
+    <w:lsdException w:name="Dark List Accent 4" w:uiPriority="70"/>
+    <w:lsdException w:name="Colorful Shading Accent 4" w:uiPriority="71"/>
+    <w:lsdException w:name="Colorful List Accent 4" w:uiPriority="72"/>
+    <w:lsdException w:name="Colorful Grid Accent 4" w:uiPriority="73"/>
+    <w:lsdException w:name="Light Shading Accent 5" w:uiPriority="60"/>
+    <w:lsdException w:name="Light List Accent 5" w:uiPriority="61"/>
+    <w:lsdException w:name="Light Grid Accent 5" w:uiPriority="62"/>
+    <w:lsdException w:name="Medium Shading 1 Accent 5" w:uiPriority="63"/>
+    <w:lsdException w:name="Medium Shading 2 Accent 5" w:uiPriority="64"/>
+    <w:lsdException w:name="Medium List 1 Accent 5" w:uiPriority="65"/>
+    <w:lsdException w:name="Medium List 2 Accent 5" w:uiPriority="66"/>
+    <w:lsdException w:name="Medium Grid 1 Accent 5" w:uiPriority="67"/>
+    <w:lsdException w:name="Medium Grid 2 Accent 5" w:uiPriority="68"/>
+    <w:lsdException w:name="Medium Grid 3 Accent 5" w:uiPriority="69"/>
+    <w:lsdException w:name="Dark List Accent 5" w:uiPriority="70"/>
+    <w:lsdException w:name="Colorful Shading Accent 5" w:uiPriority="71"/>
+    <w:lsdException w:name="Colorful List Accent 5" w:uiPriority="72"/>
+    <w:lsdException w:name="Colorful Grid Accent 5" w:uiPriority="73"/>
+    <w:lsdException w:name="Light Shading Accent 6" w:uiPriority="60"/>
+    <w:lsdException w:name="Light List Accent 6" w:uiPriority="61"/>
+    <w:lsdException w:name="Light Grid Accent 6" w:uiPriority="62"/>
+    <w:lsdException w:name="Medium Shading 1 Accent 6" w:uiPriority="63"/>
+    <w:lsdException w:name="Medium Shading 2 Accent 6" w:uiPriority="64"/>
+    <w:lsdException w:name="Medium List 1 Accent 6" w:uiPriority="65"/>
+    <w:lsdException w:name="Medium List 2 Accent 6" w:uiPriority="66"/>
+    <w:lsdException w:name="Medium Grid 1 Accent 6" w:uiPriority="67"/>
+    <w:lsdException w:name="Medium Grid 2 Accent 6" w:uiPriority="68"/>
+    <w:lsdException w:name="Medium Grid 3 Accent 6" w:uiPriority="69"/>
+    <w:lsdException w:name="Dark List Accent 6" w:uiPriority="70"/>
+    <w:lsdException w:name="Colorful Shading Accent 6" w:uiPriority="71"/>
+    <w:lsdException w:name="Colorful List Accent 6" w:uiPriority="72"/>
+    <w:lsdException w:name="Colorful Grid Accent 6" w:uiPriority="73"/>
+    <w:lsdException w:name="Subtle Emphasis" w:uiPriority="19" w:qFormat="1"/>
+    <w:lsdException w:name="Intense Emphasis" w:uiPriority="21" w:qFormat="1"/>
+    <w:lsdException w:name="Subtle Reference" w:uiPriority="31" w:qFormat="1"/>
+    <w:lsdException w:name="Intense Reference" w:uiPriority="32" w:qFormat="1"/>
+    <w:lsdException w:name="Book Title" w:uiPriority="33" w:qFormat="1"/>
+    <w:lsdException w:name="Bibliography" w:semiHidden="1" w:uiPriority="37" w:unhideWhenUsed="1"/>
+    <w:lsdException w:name="TOC Heading" w:semiHidden="1" w:uiPriority="39" w:unhideWhenUsed="1" w:qFormat="1"/>
+    <w:lsdException w:name="Plain Table 1" w:uiPriority="41"/>
+    <w:lsdException w:name="Plain Table 2" w:uiPriority="42"/>
+    <w:lsdException w:name="Plain Table 3" w:uiPriority="43"/>
+    <w:lsdException w:name="Plain Table 4" w:uiPriority="44"/>
+    <w:lsdException w:name="Plain Table 5" w:uiPriority="45"/>
+    <w:lsdException w:name="Grid Table Light" w:uiPriority="40"/>
+    <w:lsdException w:name="Grid Table 1 Light" w:uiPriority="46"/>
+    <w:lsdException w:name="Grid Table 2" w:uiPriority="47"/>
+    <w:lsdException w:name="Grid Table 3" w:uiPriority="48"/>
+    <w:lsdException w:name="Grid Table 4" w:uiPriority="49"/>
+    <w:lsdException w:name="Grid Table 5 Dark" w:uiPriority="50"/>
+    <w:lsdException w:name="Grid Table 6 Colorful" w:uiPriority="51"/>
+    <w:lsdException w:name="Grid Table 7 Colorful" w:uiPriority="52"/>
+    <w:lsdException w:name="Grid Table 1 Light Accent 1" w:uiPriority="46"/>
+    <w:lsdException w:name="Grid Table 2 Accent 1" w:uiPriority="47"/>
+    <w:lsdException w:name="Grid Table 3 Accent 1" w:uiPriority="48"/>
+    <w:lsdException w:name="Grid Table 4 Accent 1" w:uiPriority="49"/>
+    <w:lsdException w:name="Grid Table 5 Dark Accent 1" w:uiPriority="50"/>
+    <w:lsdException w:name="Grid Table 6 Colorful Accent 1" w:uiPriority="51"/>
+    <w:lsdException w:name="Grid Table 7 Colorful Accent 1" w:uiPriority="52"/>
+    <w:lsdException w:name="Grid Table 1 Light Accent 2" w:uiPriority="46"/>
+    <w:lsdException w:name="Grid Table 2 Accent 2" w:uiPriority="47"/>
+    <w:lsdException w:name="Grid Table 3 Accent 2" w:uiPriority="48"/>
+    <w:lsdException w:name="Grid Table 4 Accent 2" w:uiPriority="49"/>
+    <w:lsdException w:name="Grid Table 5 Dark Accent 2" w:uiPriority="50"/>
+    <w:lsdException w:name="Grid Table 6 Colorful Accent 2" w:uiPriority="51"/>
+    <w:lsdException w:name="Grid Table 7 Colorful Accent 2" w:uiPriority="52"/>
+    <w:lsdException w:name="Grid Table 1 Light Accent 3" w:uiPriority="46"/>
+    <w:lsdException w:name="Grid Table 2 Accent 3" w:uiPriority="47"/>
+    <w:lsdException w:name="Grid Table 3 Accent 3" w:uiPriority="48"/>
+    <w:lsdException w:name="Grid Table 4 Accent 3" w:uiPriority="49"/>
+    <w:lsdException w:name="Grid Table 5 Dark Accent 3" w:uiPriority="50"/>
+    <w:lsdException w:name="Grid Table 6 Colorful Accent 3" w:uiPriority="51"/>
+    <w:lsdException w:name="Grid Table 7 Colorful Accent 3" w:uiPriority="52"/>
+    <w:lsdException w:name="Grid Table 1 Light Accent 4" w:uiPriority="46"/>
+    <w:lsdException w:name="Grid Table 2 Accent 4" w:uiPriority="47"/>
+    <w:lsdException w:name="Grid Table 3 Accent 4" w:uiPriority="48"/>
+    <w:lsdException w:name="Grid Table 4 Accent 4" w:uiPriority="49"/>
+    <w:lsdException w:name="Grid Table 5 Dark Accent 4" w:uiPriority="50"/>
+    <w:lsdException w:name="Grid Table 6 Colorful Accent 4" w:uiPriority="51"/>
+    <w:lsdException w:name="Grid Table 7 Colorful Accent 4" w:uiPriority="52"/>
+    <w:lsdException w:name="Grid Table 1 Light Accent 5" w:uiPriority="46"/>
+    <w:lsdException w:name="Grid Table 2 Accent 5" w:uiPriority="47"/>
+    <w:lsdException w:name="Grid Table 3 Accent 5" w:uiPriority="48"/>
+    <w:lsdException w:name="Grid Table 4 Accent 5" w:uiPriority="49"/>
+    <w:lsdException w:name="Grid Table 5 Dark Accent 5" w:uiPriority="50"/>
+    <w:lsdException w:name="Grid Table 6 Colorful Accent 5" w:uiPriority="51"/>
+    <w:lsdException w:name="Grid Table 7 Colorful Accent 5" w:uiPriority="52"/>
+    <w:lsdException w:name="Grid Table 1 Light Accent 6" w:uiPriority="46"/>
+    <w:lsdException w:name="Grid Table 2 Accent 6" w:uiPriority="47"/>
+    <w:lsdException w:name="Grid Table 3 Accent 6" w:uiPriority="48"/>
+    <w:lsdException w:name="Grid Table 4 Accent 6" w:uiPriority="49"/>
+    <w:lsdException w:name="Grid Table 5 Dark Accent 6" w:uiPriority="50"/>
+    <w:lsdException w:name="Grid Table 6 Colorful Accent 6" w:uiPriority="51"/>
+    <w:lsdException w:name="Grid Table 7 Colorful Accent 6" w:uiPriority="52"/>
+    <w:lsdException w:name="List Table 1 Light" w:uiPriority="46"/>
+    <w:lsdException w:name="List Table 2" w:uiPriority="47"/>
+    <w:lsdException w:name="List Table 3" w:uiPriority="48"/>
+    <w:lsdException w:name="List Table 4" w:uiPriority="49"/>
+    <w:lsdException w:name="List Table 5 Dark" w:uiPriority="50"/>
+    <w:lsdException w:name="List Table 6 Colorful" w:uiPriority="51"/>
+    <w:lsdException w:name="List Table 7 Colorful" w:uiPriority="52"/>
+    <w:lsdException w:name="List Table 1 Light Accent 1" w:uiPriority="46"/>
+    <w:lsdException w:name="List Table 2 Accent 1" w:uiPriority="47"/>
+    <w:lsdException w:name="List Table 3 Accent 1" w:uiPriority="48"/>
+    <w:lsdException w:name="List Table 4 Accent 1" w:uiPriority="49"/>
+    <w:lsdException w:name="List Table 5 Dark Accent 1" w:uiPriority="50"/>
+    <w:lsdException w:name="List Table 6 Colorful Accent 1" w:uiPriority="51"/>
+    <w:lsdException w:name="List Table 7 Colorful Accent 1" w:uiPriority="52"/>
+    <w:lsdException w:name="List Table 1 Light Accent 2" w:uiPriority="46"/>
+    <w:lsdException w:name="List Table 2 Accent 2" w:uiPriority="47"/>
+    <w:lsdException w:name="List Table 3 Accent 2" w:uiPriority="48"/>
+    <w:lsdException w:name="List Table 4 Accent 2" w:uiPriority="49"/>
+    <w:lsdException w:name="List Table 5 Dark Accent 2" w:uiPriority="50"/>
+    <w:lsdException w:name="List Table 6 Colorful Accent 2" w:uiPriority="51"/>
+    <w:lsdException w:name="List Table 7 Colorful Accent 2" w:uiPriority="52"/>
+    <w:lsdException w:name="List Table 1 Light Accent 3" w:uiPriority="46"/>
+    <w:lsdException w:name="List Table 2 Accent 3" w:uiPriority="47"/>
+    <w:lsdException w:name="List Table 3 Accent 3" w:uiPriority="48"/>
+    <w:lsdException w:name="List Table 4 Accent 3" w:uiPriority="49"/>
+    <w:lsdException w:name="List Table 5 Dark Accent 3" w:uiPriority="50"/>
+    <w:lsdException w:name="List Table 6 Colorful Accent 3" w:uiPriority="51"/>
+    <w:lsdException w:name="List Table 7 Colorful Accent 3" w:uiPriority="52"/>
+    <w:lsdException w:name="List Table 1 Light Accent 4" w:uiPriority="46"/>
+    <w:lsdException w:name="List Table 2 Accent 4" w:uiPriority="47"/>
+    <w:lsdException w:name="List Table 3 Accent 4" w:uiPriority="48"/>
+    <w:lsdException w:name="List Table 4 Accent 4" w:uiPriority="49"/>
+    <w:lsdException w:name="List Table 5 Dark Accent 4" w:uiPriority="50"/>
+    <w:lsdException w:name="List Table 6 Colorful Accent 4" w:uiPriority="51"/>
+    <w:lsdException w:name="List Table 7 Colorful Accent 4" w:uiPriority="52"/>
+    <w:lsdException w:name="List Table 1 Light Accent 5" w:uiPriority="46"/>
+    <w:lsdException w:name="List Table 2 Accent 5" w:uiPriority="47"/>
+    <w:lsdException w:name="List Table 3 Accent 5" w:uiPriority="48"/>
+    <w:lsdException w:name="List Table 4 Accent 5" w:uiPriority="49"/>
+    <w:lsdException w:name="List Table 5 Dark Accent 5" w:uiPriority="50"/>
+    <w:lsdException w:name="List Table 6 Colorful Accent 5" w:uiPriority="51"/>
+    <w:lsdException w:name="List Table 7 Colorful Accent 5" w:uiPriority="52"/>
+    <w:lsdException w:name="List Table 1 Light Accent 6" w:uiPriority="46"/>
+    <w:lsdException w:name="List Table 2 Accent 6" w:uiPriority="47"/>
+    <w:lsdException w:name="List Table 3 Accent 6" w:uiPriority="48"/>
+    <w:lsdException w:name="List Table 4 Accent 6" w:uiPriority="49"/>
+    <w:lsdException w:name="List Table 5 Dark Accent 6" w:uiPriority="50"/>
+    <w:lsdException w:name="List Table 6 Colorful Accent 6" w:uiPriority="51"/>
+    <w:lsdException w:name="List Table 7 Colorful Accent 6" w:uiPriority="52"/>
+    <w:lsdException w:name="Mention" w:semiHidden="1" w:unhideWhenUsed="1"/>
+    <w:lsdException w:name="Smart Hyperlink" w:semiHidden="1" w:unhideWhenUsed="1"/>
   </w:latentStyles>
   <w:style w:type="paragraph" w:default="1" w:styleId="Normal">
     <w:name w:val="Normal"/>
@@ -5941,443 +6201,64 @@
       <w:szCs w:val="20"/>
     </w:rPr>
   </w:style>
-</w:styles>
-</file>
-
-<file path=word/stylesWithEffects.xml><?xml version="1.0" encoding="utf-8"?>
-<w:styles xmlns:wpc="http://schemas.microsoft.com/office/word/2010/wordprocessingCanvas" xmlns:mo="http://schemas.microsoft.com/office/mac/office/2008/main" xmlns:mc="http://schemas.openxmlformats.org/markup-compatibility/2006" xmlns:mv="urn:schemas-microsoft-com:mac:vml" xmlns:o="urn:schemas-microsoft-com:office:office" xmlns:r="http://schemas.openxmlformats.org/officeDocument/2006/relationships" xmlns:m="http://schemas.openxmlformats.org/officeDocument/2006/math" xmlns:v="urn:schemas-microsoft-com:vml" xmlns:wp14="http://schemas.microsoft.com/office/word/2010/wordprocessingDrawing" xmlns:wp="http://schemas.openxmlformats.org/drawingml/2006/wordprocessingDrawing" xmlns:w10="urn:schemas-microsoft-com:office:word" xmlns:w="http://schemas.openxmlformats.org/wordprocessingml/2006/main" xmlns:w14="http://schemas.microsoft.com/office/word/2010/wordml" xmlns:wpg="http://schemas.microsoft.com/office/word/2010/wordprocessingGroup" xmlns:wpi="http://schemas.microsoft.com/office/word/2010/wordprocessingInk" xmlns:wne="http://schemas.microsoft.com/office/word/2006/wordml" xmlns:wps="http://schemas.microsoft.com/office/word/2010/wordprocessingShape" mc:Ignorable="w14 wp14">
-  <w:docDefaults>
-    <w:rPrDefault>
-      <w:rPr>
-        <w:rFonts w:asciiTheme="minorHAnsi" w:eastAsiaTheme="minorEastAsia" w:hAnsiTheme="minorHAnsi" w:cstheme="minorBidi"/>
-        <w:sz w:val="24"/>
-        <w:szCs w:val="24"/>
-        <w:lang w:val="en-US" w:eastAsia="en-US" w:bidi="ar-SA"/>
-      </w:rPr>
-    </w:rPrDefault>
-    <w:pPrDefault/>
-  </w:docDefaults>
-  <w:latentStyles w:defLockedState="0" w:defUIPriority="99" w:defSemiHidden="1" w:defUnhideWhenUsed="1" w:defQFormat="0" w:count="276">
-    <w:lsdException w:name="Normal" w:semiHidden="0" w:uiPriority="0" w:unhideWhenUsed="0" w:qFormat="1"/>
-    <w:lsdException w:name="heading 1" w:semiHidden="0" w:uiPriority="9" w:unhideWhenUsed="0" w:qFormat="1"/>
-    <w:lsdException w:name="heading 2" w:uiPriority="9" w:qFormat="1"/>
-    <w:lsdException w:name="heading 3" w:uiPriority="9" w:qFormat="1"/>
-    <w:lsdException w:name="heading 4" w:uiPriority="9" w:qFormat="1"/>
-    <w:lsdException w:name="heading 5" w:uiPriority="9" w:qFormat="1"/>
-    <w:lsdException w:name="heading 6" w:uiPriority="9" w:qFormat="1"/>
-    <w:lsdException w:name="heading 7" w:uiPriority="9" w:qFormat="1"/>
-    <w:lsdException w:name="heading 8" w:uiPriority="9" w:qFormat="1"/>
-    <w:lsdException w:name="heading 9" w:uiPriority="9" w:qFormat="1"/>
-    <w:lsdException w:name="toc 1" w:uiPriority="39"/>
-    <w:lsdException w:name="toc 2" w:uiPriority="39"/>
-    <w:lsdException w:name="toc 3" w:uiPriority="39"/>
-    <w:lsdException w:name="toc 4" w:uiPriority="39"/>
-    <w:lsdException w:name="toc 5" w:uiPriority="39"/>
-    <w:lsdException w:name="toc 6" w:uiPriority="39"/>
-    <w:lsdException w:name="toc 7" w:uiPriority="39"/>
-    <w:lsdException w:name="toc 8" w:uiPriority="39"/>
-    <w:lsdException w:name="toc 9" w:uiPriority="39"/>
-    <w:lsdException w:name="caption" w:uiPriority="35" w:qFormat="1"/>
-    <w:lsdException w:name="Title" w:semiHidden="0" w:uiPriority="10" w:unhideWhenUsed="0" w:qFormat="1"/>
-    <w:lsdException w:name="Default Paragraph Font" w:uiPriority="1"/>
-    <w:lsdException w:name="Subtitle" w:semiHidden="0" w:uiPriority="11" w:unhideWhenUsed="0" w:qFormat="1"/>
-    <w:lsdException w:name="Strong" w:semiHidden="0" w:uiPriority="22" w:unhideWhenUsed="0" w:qFormat="1"/>
-    <w:lsdException w:name="Emphasis" w:semiHidden="0" w:uiPriority="20" w:unhideWhenUsed="0" w:qFormat="1"/>
-    <w:lsdException w:name="Table Grid" w:semiHidden="0" w:uiPriority="59" w:unhideWhenUsed="0"/>
-    <w:lsdException w:name="Placeholder Text" w:unhideWhenUsed="0"/>
-    <w:lsdException w:name="No Spacing" w:semiHidden="0" w:uiPriority="1" w:unhideWhenUsed="0" w:qFormat="1"/>
-    <w:lsdException w:name="Light Shading" w:semiHidden="0" w:uiPriority="60" w:unhideWhenUsed="0"/>
-    <w:lsdException w:name="Light List" w:semiHidden="0" w:uiPriority="61" w:unhideWhenUsed="0"/>
-    <w:lsdException w:name="Light Grid" w:semiHidden="0" w:uiPriority="62" w:unhideWhenUsed="0"/>
-    <w:lsdException w:name="Medium Shading 1" w:semiHidden="0" w:uiPriority="63" w:unhideWhenUsed="0"/>
-    <w:lsdException w:name="Medium Shading 2" w:semiHidden="0" w:uiPriority="64" w:unhideWhenUsed="0"/>
-    <w:lsdException w:name="Medium List 1" w:semiHidden="0" w:uiPriority="65" w:unhideWhenUsed="0"/>
-    <w:lsdException w:name="Medium List 2" w:semiHidden="0" w:uiPriority="66" w:unhideWhenUsed="0"/>
-    <w:lsdException w:name="Medium Grid 1" w:semiHidden="0" w:uiPriority="67" w:unhideWhenUsed="0"/>
-    <w:lsdException w:name="Medium Grid 2" w:semiHidden="0" w:uiPriority="68" w:unhideWhenUsed="0"/>
-    <w:lsdException w:name="Medium Grid 3" w:semiHidden="0" w:uiPriority="69" w:unhideWhenUsed="0"/>
-    <w:lsdException w:name="Dark List" w:semiHidden="0" w:uiPriority="70" w:unhideWhenUsed="0"/>
-    <w:lsdException w:name="Colorful Shading" w:semiHidden="0" w:uiPriority="71" w:unhideWhenUsed="0"/>
-    <w:lsdException w:name="Colorful List" w:semiHidden="0" w:uiPriority="72" w:unhideWhenUsed="0"/>
-    <w:lsdException w:name="Colorful Grid" w:semiHidden="0" w:uiPriority="73" w:unhideWhenUsed="0"/>
-    <w:lsdException w:name="Light Shading Accent 1" w:semiHidden="0" w:uiPriority="60" w:unhideWhenUsed="0"/>
-    <w:lsdException w:name="Light List Accent 1" w:semiHidden="0" w:uiPriority="61" w:unhideWhenUsed="0"/>
-    <w:lsdException w:name="Light Grid Accent 1" w:semiHidden="0" w:uiPriority="62" w:unhideWhenUsed="0"/>
-    <w:lsdException w:name="Medium Shading 1 Accent 1" w:semiHidden="0" w:uiPriority="63" w:unhideWhenUsed="0"/>
-    <w:lsdException w:name="Medium Shading 2 Accent 1" w:semiHidden="0" w:uiPriority="64" w:unhideWhenUsed="0"/>
-    <w:lsdException w:name="Medium List 1 Accent 1" w:semiHidden="0" w:uiPriority="65" w:unhideWhenUsed="0"/>
-    <w:lsdException w:name="Revision" w:unhideWhenUsed="0"/>
-    <w:lsdException w:name="List Paragraph" w:semiHidden="0" w:uiPriority="34" w:unhideWhenUsed="0" w:qFormat="1"/>
-    <w:lsdException w:name="Quote" w:semiHidden="0" w:uiPriority="29" w:unhideWhenUsed="0" w:qFormat="1"/>
-    <w:lsdException w:name="Intense Quote" w:semiHidden="0" w:uiPriority="30" w:unhideWhenUsed="0" w:qFormat="1"/>
-    <w:lsdException w:name="Medium List 2 Accent 1" w:semiHidden="0" w:uiPriority="66" w:unhideWhenUsed="0"/>
-    <w:lsdException w:name="Medium Grid 1 Accent 1" w:semiHidden="0" w:uiPriority="67" w:unhideWhenUsed="0"/>
-    <w:lsdException w:name="Medium Grid 2 Accent 1" w:semiHidden="0" w:uiPriority="68" w:unhideWhenUsed="0"/>
-    <w:lsdException w:name="Medium Grid 3 Accent 1" w:semiHidden="0" w:uiPriority="69" w:unhideWhenUsed="0"/>
-    <w:lsdException w:name="Dark List Accent 1" w:semiHidden="0" w:uiPriority="70" w:unhideWhenUsed="0"/>
-    <w:lsdException w:name="Colorful Shading Accent 1" w:semiHidden="0" w:uiPriority="71" w:unhideWhenUsed="0"/>
-    <w:lsdException w:name="Colorful List Accent 1" w:semiHidden="0" w:uiPriority="72" w:unhideWhenUsed="0"/>
-    <w:lsdException w:name="Colorful Grid Accent 1" w:semiHidden="0" w:uiPriority="73" w:unhideWhenUsed="0"/>
-    <w:lsdException w:name="Light Shading Accent 2" w:semiHidden="0" w:uiPriority="60" w:unhideWhenUsed="0"/>
-    <w:lsdException w:name="Light List Accent 2" w:semiHidden="0" w:uiPriority="61" w:unhideWhenUsed="0"/>
-    <w:lsdException w:name="Light Grid Accent 2" w:semiHidden="0" w:uiPriority="62" w:unhideWhenUsed="0"/>
-    <w:lsdException w:name="Medium Shading 1 Accent 2" w:semiHidden="0" w:uiPriority="63" w:unhideWhenUsed="0"/>
-    <w:lsdException w:name="Medium Shading 2 Accent 2" w:semiHidden="0" w:uiPriority="64" w:unhideWhenUsed="0"/>
-    <w:lsdException w:name="Medium List 1 Accent 2" w:semiHidden="0" w:uiPriority="65" w:unhideWhenUsed="0"/>
-    <w:lsdException w:name="Medium List 2 Accent 2" w:semiHidden="0" w:uiPriority="66" w:unhideWhenUsed="0"/>
-    <w:lsdException w:name="Medium Grid 1 Accent 2" w:semiHidden="0" w:uiPriority="67" w:unhideWhenUsed="0"/>
-    <w:lsdException w:name="Medium Grid 2 Accent 2" w:semiHidden="0" w:uiPriority="68" w:unhideWhenUsed="0"/>
-    <w:lsdException w:name="Medium Grid 3 Accent 2" w:semiHidden="0" w:uiPriority="69" w:unhideWhenUsed="0"/>
-    <w:lsdException w:name="Dark List Accent 2" w:semiHidden="0" w:uiPriority="70" w:unhideWhenUsed="0"/>
-    <w:lsdException w:name="Colorful Shading Accent 2" w:semiHidden="0" w:uiPriority="71" w:unhideWhenUsed="0"/>
-    <w:lsdException w:name="Colorful List Accent 2" w:semiHidden="0" w:uiPriority="72" w:unhideWhenUsed="0"/>
-    <w:lsdException w:name="Colorful Grid Accent 2" w:semiHidden="0" w:uiPriority="73" w:unhideWhenUsed="0"/>
-    <w:lsdException w:name="Light Shading Accent 3" w:semiHidden="0" w:uiPriority="60" w:unhideWhenUsed="0"/>
-    <w:lsdException w:name="Light List Accent 3" w:semiHidden="0" w:uiPriority="61" w:unhideWhenUsed="0"/>
-    <w:lsdException w:name="Light Grid Accent 3" w:semiHidden="0" w:uiPriority="62" w:unhideWhenUsed="0"/>
-    <w:lsdException w:name="Medium Shading 1 Accent 3" w:semiHidden="0" w:uiPriority="63" w:unhideWhenUsed="0"/>
-    <w:lsdException w:name="Medium Shading 2 Accent 3" w:semiHidden="0" w:uiPriority="64" w:unhideWhenUsed="0"/>
-    <w:lsdException w:name="Medium List 1 Accent 3" w:semiHidden="0" w:uiPriority="65" w:unhideWhenUsed="0"/>
-    <w:lsdException w:name="Medium List 2 Accent 3" w:semiHidden="0" w:uiPriority="66" w:unhideWhenUsed="0"/>
-    <w:lsdException w:name="Medium Grid 1 Accent 3" w:semiHidden="0" w:uiPriority="67" w:unhideWhenUsed="0"/>
-    <w:lsdException w:name="Medium Grid 2 Accent 3" w:semiHidden="0" w:uiPriority="68" w:unhideWhenUsed="0"/>
-    <w:lsdException w:name="Medium Grid 3 Accent 3" w:semiHidden="0" w:uiPriority="69" w:unhideWhenUsed="0"/>
-    <w:lsdException w:name="Dark List Accent 3" w:semiHidden="0" w:uiPriority="70" w:unhideWhenUsed="0"/>
-    <w:lsdException w:name="Colorful Shading Accent 3" w:semiHidden="0" w:uiPriority="71" w:unhideWhenUsed="0"/>
-    <w:lsdException w:name="Colorful List Accent 3" w:semiHidden="0" w:uiPriority="72" w:unhideWhenUsed="0"/>
-    <w:lsdException w:name="Colorful Grid Accent 3" w:semiHidden="0" w:uiPriority="73" w:unhideWhenUsed="0"/>
-    <w:lsdException w:name="Light Shading Accent 4" w:semiHidden="0" w:uiPriority="60" w:unhideWhenUsed="0"/>
-    <w:lsdException w:name="Light List Accent 4" w:semiHidden="0" w:uiPriority="61" w:unhideWhenUsed="0"/>
-    <w:lsdException w:name="Light Grid Accent 4" w:semiHidden="0" w:uiPriority="62" w:unhideWhenUsed="0"/>
-    <w:lsdException w:name="Medium Shading 1 Accent 4" w:semiHidden="0" w:uiPriority="63" w:unhideWhenUsed="0"/>
-    <w:lsdException w:name="Medium Shading 2 Accent 4" w:semiHidden="0" w:uiPriority="64" w:unhideWhenUsed="0"/>
-    <w:lsdException w:name="Medium List 1 Accent 4" w:semiHidden="0" w:uiPriority="65" w:unhideWhenUsed="0"/>
-    <w:lsdException w:name="Medium List 2 Accent 4" w:semiHidden="0" w:uiPriority="66" w:unhideWhenUsed="0"/>
-    <w:lsdException w:name="Medium Grid 1 Accent 4" w:semiHidden="0" w:uiPriority="67" w:unhideWhenUsed="0"/>
-    <w:lsdException w:name="Medium Grid 2 Accent 4" w:semiHidden="0" w:uiPriority="68" w:unhideWhenUsed="0"/>
-    <w:lsdException w:name="Medium Grid 3 Accent 4" w:semiHidden="0" w:uiPriority="69" w:unhideWhenUsed="0"/>
-    <w:lsdException w:name="Dark List Accent 4" w:semiHidden="0" w:uiPriority="70" w:unhideWhenUsed="0"/>
-    <w:lsdException w:name="Colorful Shading Accent 4" w:semiHidden="0" w:uiPriority="71" w:unhideWhenUsed="0"/>
-    <w:lsdException w:name="Colorful List Accent 4" w:semiHidden="0" w:uiPriority="72" w:unhideWhenUsed="0"/>
-    <w:lsdException w:name="Colorful Grid Accent 4" w:semiHidden="0" w:uiPriority="73" w:unhideWhenUsed="0"/>
-    <w:lsdException w:name="Light Shading Accent 5" w:semiHidden="0" w:uiPriority="60" w:unhideWhenUsed="0"/>
-    <w:lsdException w:name="Light List Accent 5" w:semiHidden="0" w:uiPriority="61" w:unhideWhenUsed="0"/>
-    <w:lsdException w:name="Light Grid Accent 5" w:semiHidden="0" w:uiPriority="62" w:unhideWhenUsed="0"/>
-    <w:lsdException w:name="Medium Shading 1 Accent 5" w:semiHidden="0" w:uiPriority="63" w:unhideWhenUsed="0"/>
-    <w:lsdException w:name="Medium Shading 2 Accent 5" w:semiHidden="0" w:uiPriority="64" w:unhideWhenUsed="0"/>
-    <w:lsdException w:name="Medium List 1 Accent 5" w:semiHidden="0" w:uiPriority="65" w:unhideWhenUsed="0"/>
-    <w:lsdException w:name="Medium List 2 Accent 5" w:semiHidden="0" w:uiPriority="66" w:unhideWhenUsed="0"/>
-    <w:lsdException w:name="Medium Grid 1 Accent 5" w:semiHidden="0" w:uiPriority="67" w:unhideWhenUsed="0"/>
-    <w:lsdException w:name="Medium Grid 2 Accent 5" w:semiHidden="0" w:uiPriority="68" w:unhideWhenUsed="0"/>
-    <w:lsdException w:name="Medium Grid 3 Accent 5" w:semiHidden="0" w:uiPriority="69" w:unhideWhenUsed="0"/>
-    <w:lsdException w:name="Dark List Accent 5" w:semiHidden="0" w:uiPriority="70" w:unhideWhenUsed="0"/>
-    <w:lsdException w:name="Colorful Shading Accent 5" w:semiHidden="0" w:uiPriority="71" w:unhideWhenUsed="0"/>
-    <w:lsdException w:name="Colorful List Accent 5" w:semiHidden="0" w:uiPriority="72" w:unhideWhenUsed="0"/>
-    <w:lsdException w:name="Colorful Grid Accent 5" w:semiHidden="0" w:uiPriority="73" w:unhideWhenUsed="0"/>
-    <w:lsdException w:name="Light Shading Accent 6" w:semiHidden="0" w:uiPriority="60" w:unhideWhenUsed="0"/>
-    <w:lsdException w:name="Light List Accent 6" w:semiHidden="0" w:uiPriority="61" w:unhideWhenUsed="0"/>
-    <w:lsdException w:name="Light Grid Accent 6" w:semiHidden="0" w:uiPriority="62" w:unhideWhenUsed="0"/>
-    <w:lsdException w:name="Medium Shading 1 Accent 6" w:semiHidden="0" w:uiPriority="63" w:unhideWhenUsed="0"/>
-    <w:lsdException w:name="Medium Shading 2 Accent 6" w:semiHidden="0" w:uiPriority="64" w:unhideWhenUsed="0"/>
-    <w:lsdException w:name="Medium List 1 Accent 6" w:semiHidden="0" w:uiPriority="65" w:unhideWhenUsed="0"/>
-    <w:lsdException w:name="Medium List 2 Accent 6" w:semiHidden="0" w:uiPriority="66" w:unhideWhenUsed="0"/>
-    <w:lsdException w:name="Medium Grid 1 Accent 6" w:semiHidden="0" w:uiPriority="67" w:unhideWhenUsed="0"/>
-    <w:lsdException w:name="Medium Grid 2 Accent 6" w:semiHidden="0" w:uiPriority="68" w:unhideWhenUsed="0"/>
-    <w:lsdException w:name="Medium Grid 3 Accent 6" w:semiHidden="0" w:uiPriority="69" w:unhideWhenUsed="0"/>
-    <w:lsdException w:name="Dark List Accent 6" w:semiHidden="0" w:uiPriority="70" w:unhideWhenUsed="0"/>
-    <w:lsdException w:name="Colorful Shading Accent 6" w:semiHidden="0" w:uiPriority="71" w:unhideWhenUsed="0"/>
-    <w:lsdException w:name="Colorful List Accent 6" w:semiHidden="0" w:uiPriority="72" w:unhideWhenUsed="0"/>
-    <w:lsdException w:name="Colorful Grid Accent 6" w:semiHidden="0" w:uiPriority="73" w:unhideWhenUsed="0"/>
-    <w:lsdException w:name="Subtle Emphasis" w:semiHidden="0" w:uiPriority="19" w:unhideWhenUsed="0" w:qFormat="1"/>
-    <w:lsdException w:name="Intense Emphasis" w:semiHidden="0" w:uiPriority="21" w:unhideWhenUsed="0" w:qFormat="1"/>
-    <w:lsdException w:name="Subtle Reference" w:semiHidden="0" w:uiPriority="31" w:unhideWhenUsed="0" w:qFormat="1"/>
-    <w:lsdException w:name="Intense Reference" w:semiHidden="0" w:uiPriority="32" w:unhideWhenUsed="0" w:qFormat="1"/>
-    <w:lsdException w:name="Book Title" w:semiHidden="0" w:uiPriority="33" w:unhideWhenUsed="0" w:qFormat="1"/>
-    <w:lsdException w:name="Bibliography" w:uiPriority="37"/>
-    <w:lsdException w:name="TOC Heading" w:uiPriority="39" w:qFormat="1"/>
-  </w:latentStyles>
-  <w:style w:type="paragraph" w:default="1" w:styleId="Normal">
-    <w:name w:val="Normal"/>
-    <w:qFormat/>
-    <w:rsid w:val="00784181"/>
+  <w:style w:type="paragraph" w:styleId="Header">
+    <w:name w:val="header"/>
+    <w:basedOn w:val="Normal"/>
+    <w:link w:val="HeaderChar"/>
+    <w:uiPriority w:val="99"/>
+    <w:unhideWhenUsed/>
+    <w:rsid w:val="00A07216"/>
+    <w:pPr>
+      <w:tabs>
+        <w:tab w:val="center" w:pos="4680"/>
+        <w:tab w:val="right" w:pos="9360"/>
+      </w:tabs>
+    </w:pPr>
   </w:style>
-  <w:style w:type="character" w:default="1" w:styleId="DefaultParagraphFont">
-    <w:name w:val="Default Paragraph Font"/>
-    <w:uiPriority w:val="1"/>
-    <w:semiHidden/>
+  <w:style w:type="character" w:customStyle="1" w:styleId="HeaderChar">
+    <w:name w:val="Header Char"/>
+    <w:basedOn w:val="DefaultParagraphFont"/>
+    <w:link w:val="Header"/>
+    <w:uiPriority w:val="99"/>
+    <w:rsid w:val="00A07216"/>
+  </w:style>
+  <w:style w:type="paragraph" w:styleId="Footer">
+    <w:name w:val="footer"/>
+    <w:basedOn w:val="Normal"/>
+    <w:link w:val="FooterChar"/>
+    <w:uiPriority w:val="99"/>
     <w:unhideWhenUsed/>
+    <w:rsid w:val="00A07216"/>
+    <w:pPr>
+      <w:tabs>
+        <w:tab w:val="center" w:pos="4680"/>
+        <w:tab w:val="right" w:pos="9360"/>
+      </w:tabs>
+    </w:pPr>
   </w:style>
-  <w:style w:type="table" w:default="1" w:styleId="TableNormal">
-    <w:name w:val="Normal Table"/>
+  <w:style w:type="character" w:customStyle="1" w:styleId="FooterChar">
+    <w:name w:val="Footer Char"/>
+    <w:basedOn w:val="DefaultParagraphFont"/>
+    <w:link w:val="Footer"/>
     <w:uiPriority w:val="99"/>
-    <w:semiHidden/>
-    <w:unhideWhenUsed/>
-    <w:tblPr>
-      <w:tblInd w:w="0" w:type="dxa"/>
-      <w:tblCellMar>
-        <w:top w:w="0" w:type="dxa"/>
-        <w:left w:w="108" w:type="dxa"/>
-        <w:bottom w:w="0" w:type="dxa"/>
-        <w:right w:w="108" w:type="dxa"/>
-      </w:tblCellMar>
-    </w:tblPr>
+    <w:rsid w:val="00A07216"/>
   </w:style>
-  <w:style w:type="numbering" w:default="1" w:styleId="NoList">
-    <w:name w:val="No List"/>
-    <w:uiPriority w:val="99"/>
-    <w:semiHidden/>
-    <w:unhideWhenUsed/>
-  </w:style>
-  <w:style w:type="paragraph" w:customStyle="1" w:styleId="BulletDetailEmphasis">
-    <w:name w:val="Bullet Detail Emphasis"/>
-    <w:basedOn w:val="Normal"/>
-    <w:rsid w:val="00300382"/>
-    <w:pPr>
-      <w:widowControl w:val="0"/>
-      <w:numPr>
-        <w:numId w:val="31"/>
-      </w:numPr>
-      <w:autoSpaceDE w:val="0"/>
-      <w:autoSpaceDN w:val="0"/>
-      <w:adjustRightInd w:val="0"/>
-      <w:spacing w:after="120"/>
-      <w:ind w:left="2073" w:hanging="187"/>
-    </w:pPr>
-    <w:rPr>
-      <w:rFonts w:ascii="Avenir Medium Oblique" w:hAnsi="Avenir Medium Oblique" w:cs="Arial"/>
-      <w:color w:val="7F7F7F" w:themeColor="text1" w:themeTint="80"/>
-      <w:sz w:val="20"/>
-      <w:szCs w:val="20"/>
-    </w:rPr>
-  </w:style>
-  <w:style w:type="paragraph" w:customStyle="1" w:styleId="JobTitleorEmphasisText">
-    <w:name w:val="Job Title or Emphasis Text"/>
-    <w:basedOn w:val="Normal"/>
-    <w:autoRedefine/>
-    <w:qFormat/>
-    <w:rsid w:val="003F0C0D"/>
-    <w:pPr>
-      <w:widowControl w:val="0"/>
-      <w:autoSpaceDE w:val="0"/>
-      <w:autoSpaceDN w:val="0"/>
-      <w:adjustRightInd w:val="0"/>
-      <w:ind w:left="1890"/>
-    </w:pPr>
-    <w:rPr>
-      <w:rFonts w:ascii="Avenir Medium" w:hAnsi="Avenir Medium" w:cs="Arial"/>
-      <w:bCs/>
-      <w:color w:val="404040" w:themeColor="text1" w:themeTint="BF"/>
-      <w:sz w:val="20"/>
-      <w:szCs w:val="20"/>
-    </w:rPr>
-  </w:style>
-  <w:style w:type="paragraph" w:customStyle="1" w:styleId="OrganizationName">
-    <w:name w:val="Organization Name"/>
-    <w:basedOn w:val="Normal"/>
-    <w:qFormat/>
-    <w:rsid w:val="00DF3D30"/>
-    <w:pPr>
-      <w:widowControl w:val="0"/>
-      <w:autoSpaceDE w:val="0"/>
-      <w:autoSpaceDN w:val="0"/>
-      <w:adjustRightInd w:val="0"/>
-      <w:spacing w:after="120"/>
-      <w:ind w:left="1886" w:hanging="1886"/>
-    </w:pPr>
-    <w:rPr>
-      <w:rFonts w:ascii="Avenir Heavy" w:hAnsi="Avenir Heavy" w:cs="Arial"/>
-      <w:bCs/>
-      <w:sz w:val="22"/>
-      <w:szCs w:val="22"/>
-    </w:rPr>
-  </w:style>
-  <w:style w:type="paragraph" w:customStyle="1" w:styleId="SectionTitle">
-    <w:name w:val="Section Title"/>
-    <w:basedOn w:val="Normal"/>
-    <w:rsid w:val="00DF3D30"/>
-    <w:pPr>
-      <w:widowControl w:val="0"/>
-      <w:tabs>
-        <w:tab w:val="left" w:pos="0"/>
-      </w:tabs>
-      <w:autoSpaceDE w:val="0"/>
-      <w:autoSpaceDN w:val="0"/>
-      <w:adjustRightInd w:val="0"/>
-      <w:spacing w:after="120"/>
-    </w:pPr>
-    <w:rPr>
-      <w:rFonts w:ascii="Avenir Heavy" w:hAnsi="Avenir Heavy" w:cs="Arial"/>
-      <w:bCs/>
-      <w:sz w:val="22"/>
-      <w:szCs w:val="22"/>
-    </w:rPr>
-  </w:style>
-  <w:style w:type="paragraph" w:customStyle="1" w:styleId="BulletDetails">
-    <w:name w:val="Bullet Details"/>
-    <w:basedOn w:val="Normal"/>
-    <w:qFormat/>
-    <w:rsid w:val="00FA5A6F"/>
-    <w:pPr>
-      <w:widowControl w:val="0"/>
-      <w:numPr>
-        <w:numId w:val="36"/>
-      </w:numPr>
-      <w:tabs>
-        <w:tab w:val="left" w:pos="220"/>
-        <w:tab w:val="left" w:pos="720"/>
-      </w:tabs>
-      <w:autoSpaceDE w:val="0"/>
-      <w:autoSpaceDN w:val="0"/>
-      <w:adjustRightInd w:val="0"/>
-      <w:spacing w:after="120" w:line="220" w:lineRule="exact"/>
-      <w:ind w:left="2073" w:hanging="187"/>
-    </w:pPr>
-    <w:rPr>
-      <w:rFonts w:ascii="Avenir Book" w:hAnsi="Avenir Book" w:cs="Arial"/>
-      <w:color w:val="595959" w:themeColor="text1" w:themeTint="A6"/>
-      <w:sz w:val="20"/>
-      <w:szCs w:val="20"/>
-    </w:rPr>
-  </w:style>
-  <w:style w:type="paragraph" w:customStyle="1" w:styleId="SummaryDetails">
-    <w:name w:val="Summary Details"/>
-    <w:basedOn w:val="Normal"/>
-    <w:qFormat/>
-    <w:rsid w:val="003F0C0D"/>
-    <w:pPr>
-      <w:widowControl w:val="0"/>
-      <w:autoSpaceDE w:val="0"/>
-      <w:autoSpaceDN w:val="0"/>
-      <w:adjustRightInd w:val="0"/>
-      <w:spacing w:after="120"/>
-      <w:ind w:left="1886"/>
-    </w:pPr>
-    <w:rPr>
-      <w:rFonts w:ascii="Avenir Book" w:hAnsi="Avenir Book" w:cs="Arial"/>
-      <w:color w:val="595959" w:themeColor="text1" w:themeTint="A6"/>
-      <w:sz w:val="20"/>
-      <w:szCs w:val="20"/>
-    </w:rPr>
-  </w:style>
-  <w:style w:type="paragraph" w:customStyle="1" w:styleId="TimePeriod">
-    <w:name w:val="Time Period"/>
-    <w:basedOn w:val="Normal"/>
-    <w:rsid w:val="00DF3D30"/>
-    <w:pPr>
-      <w:widowControl w:val="0"/>
-      <w:autoSpaceDE w:val="0"/>
-      <w:autoSpaceDN w:val="0"/>
-      <w:adjustRightInd w:val="0"/>
-      <w:spacing w:after="120"/>
-    </w:pPr>
-    <w:rPr>
-      <w:rFonts w:ascii="Avenir Book" w:hAnsi="Avenir Book" w:cs="Arial"/>
-      <w:bCs/>
-      <w:sz w:val="18"/>
-      <w:szCs w:val="18"/>
-    </w:rPr>
-  </w:style>
-  <w:style w:type="paragraph" w:customStyle="1" w:styleId="Name">
-    <w:name w:val="Name"/>
-    <w:basedOn w:val="Normal"/>
-    <w:qFormat/>
-    <w:rsid w:val="00CC27A1"/>
-    <w:pPr>
-      <w:widowControl w:val="0"/>
-      <w:autoSpaceDE w:val="0"/>
-      <w:autoSpaceDN w:val="0"/>
-      <w:adjustRightInd w:val="0"/>
-      <w:spacing w:after="120"/>
-    </w:pPr>
-    <w:rPr>
-      <w:rFonts w:ascii="Avenir Heavy" w:hAnsi="Avenir Heavy" w:cs="Arial"/>
-      <w:sz w:val="28"/>
-      <w:szCs w:val="28"/>
-    </w:rPr>
-  </w:style>
-  <w:style w:type="character" w:styleId="FollowedHyperlink">
-    <w:name w:val="FollowedHyperlink"/>
+  <w:style w:type="character" w:styleId="Hyperlink">
+    <w:name w:val="Hyperlink"/>
     <w:basedOn w:val="DefaultParagraphFont"/>
     <w:uiPriority w:val="99"/>
-    <w:semiHidden/>
     <w:unhideWhenUsed/>
-    <w:rsid w:val="00F25C61"/>
+    <w:rsid w:val="00A07216"/>
     <w:rPr>
-      <w:color w:val="800080" w:themeColor="followedHyperlink"/>
+      <w:color w:val="0000FF" w:themeColor="hyperlink"/>
       <w:u w:val="single"/>
-    </w:rPr>
-  </w:style>
-  <w:style w:type="paragraph" w:customStyle="1" w:styleId="Purpose">
-    <w:name w:val="Purpose"/>
-    <w:basedOn w:val="Normal"/>
-    <w:qFormat/>
-    <w:rsid w:val="00A731DC"/>
-    <w:pPr>
-      <w:widowControl w:val="0"/>
-      <w:autoSpaceDE w:val="0"/>
-      <w:autoSpaceDN w:val="0"/>
-      <w:adjustRightInd w:val="0"/>
-      <w:spacing w:line="220" w:lineRule="exact"/>
-    </w:pPr>
-    <w:rPr>
-      <w:rFonts w:ascii="Avenir Medium" w:hAnsi="Avenir Medium" w:cs="Arial"/>
-      <w:color w:val="404040" w:themeColor="text1" w:themeTint="BF"/>
-      <w:sz w:val="18"/>
-      <w:szCs w:val="18"/>
-    </w:rPr>
-  </w:style>
-  <w:style w:type="paragraph" w:styleId="BalloonText">
-    <w:name w:val="Balloon Text"/>
-    <w:basedOn w:val="Normal"/>
-    <w:link w:val="BalloonTextChar"/>
-    <w:uiPriority w:val="99"/>
-    <w:semiHidden/>
-    <w:unhideWhenUsed/>
-    <w:rsid w:val="00754E46"/>
-    <w:rPr>
-      <w:rFonts w:ascii="Lucida Grande" w:hAnsi="Lucida Grande" w:cs="Lucida Grande"/>
-      <w:sz w:val="18"/>
-      <w:szCs w:val="18"/>
-    </w:rPr>
-  </w:style>
-  <w:style w:type="character" w:customStyle="1" w:styleId="BalloonTextChar">
-    <w:name w:val="Balloon Text Char"/>
-    <w:basedOn w:val="DefaultParagraphFont"/>
-    <w:link w:val="BalloonText"/>
-    <w:uiPriority w:val="99"/>
-    <w:semiHidden/>
-    <w:rsid w:val="00754E46"/>
-    <w:rPr>
-      <w:rFonts w:ascii="Lucida Grande" w:hAnsi="Lucida Grande" w:cs="Lucida Grande"/>
-      <w:sz w:val="18"/>
-      <w:szCs w:val="18"/>
-    </w:rPr>
-  </w:style>
-  <w:style w:type="paragraph" w:customStyle="1" w:styleId="JobTitle">
-    <w:name w:val="Job Title"/>
-    <w:basedOn w:val="Normal"/>
-    <w:autoRedefine/>
-    <w:rsid w:val="00784181"/>
-    <w:pPr>
-      <w:widowControl w:val="0"/>
-      <w:autoSpaceDE w:val="0"/>
-      <w:autoSpaceDN w:val="0"/>
-      <w:adjustRightInd w:val="0"/>
-      <w:ind w:left="1890"/>
-    </w:pPr>
-    <w:rPr>
-      <w:rFonts w:ascii="Avenir Medium" w:hAnsi="Avenir Medium" w:cs="Arial"/>
-      <w:bCs/>
-      <w:color w:val="595959" w:themeColor="text1" w:themeTint="A6"/>
-      <w:sz w:val="20"/>
-      <w:szCs w:val="20"/>
     </w:rPr>
   </w:style>
 </w:styles>
 </file>
 
 <file path=word/glossary/document.xml><?xml version="1.0" encoding="utf-8"?>
-<w:glossaryDocument xmlns:wpc="http://schemas.microsoft.com/office/word/2010/wordprocessingCanvas" xmlns:mo="http://schemas.microsoft.com/office/mac/office/2008/main" xmlns:mc="http://schemas.openxmlformats.org/markup-compatibility/2006" xmlns:mv="urn:schemas-microsoft-com:mac:vml" xmlns:o="urn:schemas-microsoft-com:office:office" xmlns:r="http://schemas.openxmlformats.org/officeDocument/2006/relationships" xmlns:m="http://schemas.openxmlformats.org/officeDocument/2006/math" xmlns:v="urn:schemas-microsoft-com:vml" xmlns:wp14="http://schemas.microsoft.com/office/word/2010/wordprocessingDrawing" xmlns:wp="http://schemas.openxmlformats.org/drawingml/2006/wordprocessingDrawing" xmlns:w10="urn:schemas-microsoft-com:office:word" xmlns:w="http://schemas.openxmlformats.org/wordprocessingml/2006/main" xmlns:w14="http://schemas.microsoft.com/office/word/2010/wordml" xmlns:wpg="http://schemas.microsoft.com/office/word/2010/wordprocessingGroup" xmlns:wpi="http://schemas.microsoft.com/office/word/2010/wordprocessingInk" xmlns:wne="http://schemas.microsoft.com/office/word/2006/wordml" xmlns:wps="http://schemas.microsoft.com/office/word/2010/wordprocessingShape" mc:Ignorable="w14 wp14">
+<w:glossaryDocument xmlns:wpc="http://schemas.microsoft.com/office/word/2010/wordprocessingCanvas" xmlns:mo="http://schemas.microsoft.com/office/mac/office/2008/main" xmlns:mc="http://schemas.openxmlformats.org/markup-compatibility/2006" xmlns:mv="urn:schemas-microsoft-com:mac:vml" xmlns:o="urn:schemas-microsoft-com:office:office" xmlns:r="http://schemas.openxmlformats.org/officeDocument/2006/relationships" xmlns:m="http://schemas.openxmlformats.org/officeDocument/2006/math" xmlns:v="urn:schemas-microsoft-com:vml" xmlns:wp14="http://schemas.microsoft.com/office/word/2010/wordprocessingDrawing" xmlns:wp="http://schemas.openxmlformats.org/drawingml/2006/wordprocessingDrawing" xmlns:w10="urn:schemas-microsoft-com:office:word" xmlns:w="http://schemas.openxmlformats.org/wordprocessingml/2006/main" xmlns:w14="http://schemas.microsoft.com/office/word/2010/wordml" xmlns:w15="http://schemas.microsoft.com/office/word/2012/wordml" xmlns:wpg="http://schemas.microsoft.com/office/word/2010/wordprocessingGroup" xmlns:wpi="http://schemas.microsoft.com/office/word/2010/wordprocessingInk" xmlns:wne="http://schemas.microsoft.com/office/word/2006/wordml" xmlns:wps="http://schemas.microsoft.com/office/word/2010/wordprocessingShape" mc:Ignorable="w14 w15 wp14">
   <w:docParts>
     <w:docPart>
       <w:docPartPr>
@@ -6462,9 +6343,9 @@
 </file>
 
 <file path=word/glossary/fontTable.xml><?xml version="1.0" encoding="utf-8"?>
-<w:fonts xmlns:mc="http://schemas.openxmlformats.org/markup-compatibility/2006" xmlns:r="http://schemas.openxmlformats.org/officeDocument/2006/relationships" xmlns:w="http://schemas.openxmlformats.org/wordprocessingml/2006/main" xmlns:w14="http://schemas.microsoft.com/office/word/2010/wordml" mc:Ignorable="w14">
+<w:fonts xmlns:mc="http://schemas.openxmlformats.org/markup-compatibility/2006" xmlns:r="http://schemas.openxmlformats.org/officeDocument/2006/relationships" xmlns:w="http://schemas.openxmlformats.org/wordprocessingml/2006/main" xmlns:w14="http://schemas.microsoft.com/office/word/2010/wordml" xmlns:w15="http://schemas.microsoft.com/office/word/2012/wordml" mc:Ignorable="w14 w15">
   <w:font w:name="Symbol">
-    <w:panose1 w:val="00000000000000000000"/>
+    <w:panose1 w:val="05050102010706020507"/>
     <w:charset w:val="02"/>
     <w:family w:val="auto"/>
     <w:pitch w:val="variable"/>
@@ -6475,14 +6356,14 @@
     <w:charset w:val="00"/>
     <w:family w:val="auto"/>
     <w:pitch w:val="variable"/>
-    <w:sig w:usb0="00000003" w:usb1="00000000" w:usb2="00000000" w:usb3="00000000" w:csb0="00000001" w:csb1="00000000"/>
+    <w:sig w:usb0="E0002AEF" w:usb1="C0007841" w:usb2="00000009" w:usb3="00000000" w:csb0="000001FF" w:csb1="00000000"/>
   </w:font>
   <w:font w:name="Courier New">
     <w:panose1 w:val="02070309020205020404"/>
     <w:charset w:val="00"/>
     <w:family w:val="auto"/>
     <w:pitch w:val="variable"/>
-    <w:sig w:usb0="00000003" w:usb1="00000000" w:usb2="00000000" w:usb3="00000000" w:csb0="00000001" w:csb1="00000000"/>
+    <w:sig w:usb0="E0002AFF" w:usb1="C0007843" w:usb2="00000009" w:usb3="00000000" w:csb0="000001FF" w:csb1="00000000"/>
   </w:font>
   <w:font w:name="Wingdings">
     <w:panose1 w:val="05000000000000000000"/>
@@ -6499,19 +6380,17 @@
     <w:sig w:usb0="E0002AFF" w:usb1="C0007843" w:usb2="00000009" w:usb3="00000000" w:csb0="000001FF" w:csb1="00000000"/>
   </w:font>
   <w:font w:name="ＭＳ 明朝">
-    <w:panose1 w:val="00000000000000000000"/>
     <w:charset w:val="80"/>
-    <w:family w:val="roman"/>
-    <w:notTrueType/>
-    <w:pitch w:val="fixed"/>
-    <w:sig w:usb0="00000001" w:usb1="08070000" w:usb2="00000010" w:usb3="00000000" w:csb0="00020000" w:csb1="00000000"/>
+    <w:family w:val="auto"/>
+    <w:pitch w:val="variable"/>
+    <w:sig w:usb0="E00002FF" w:usb1="6AC7FDFB" w:usb2="08000012" w:usb3="00000000" w:csb0="0002009F" w:csb1="00000000"/>
   </w:font>
   <w:font w:name="Cambria">
     <w:panose1 w:val="02040503050406030204"/>
     <w:charset w:val="00"/>
     <w:family w:val="auto"/>
     <w:pitch w:val="variable"/>
-    <w:sig w:usb0="00000003" w:usb1="00000000" w:usb2="00000000" w:usb3="00000000" w:csb0="00000001" w:csb1="00000000"/>
+    <w:sig w:usb0="E00002FF" w:usb1="400004FF" w:usb2="00000000" w:usb3="00000000" w:csb0="0000019F" w:csb1="00000000"/>
   </w:font>
   <w:font w:name="Avenir Medium Oblique">
     <w:panose1 w:val="02000603020000020003"/>
@@ -6549,7 +6428,7 @@
     <w:sig w:usb0="E1000AEF" w:usb1="5000A1FF" w:usb2="00000000" w:usb3="00000000" w:csb0="000001BF" w:csb1="00000000"/>
   </w:font>
   <w:font w:name="Times">
-    <w:panose1 w:val="02000500000000000000"/>
+    <w:panose1 w:val="00000000000000000000"/>
     <w:charset w:val="4D"/>
     <w:family w:val="roman"/>
     <w:notTrueType/>
@@ -6557,25 +6436,44 @@
     <w:sig w:usb0="00000003" w:usb1="00000000" w:usb2="00000000" w:usb3="00000000" w:csb0="00000001" w:csb1="00000000"/>
   </w:font>
   <w:font w:name="ＭＳ ゴシック">
-    <w:panose1 w:val="00000000000000000000"/>
     <w:charset w:val="80"/>
-    <w:family w:val="modern"/>
-    <w:notTrueType/>
-    <w:pitch w:val="fixed"/>
-    <w:sig w:usb0="00000001" w:usb1="08070000" w:usb2="00000010" w:usb3="00000000" w:csb0="00020000" w:csb1="00000000"/>
+    <w:family w:val="auto"/>
+    <w:pitch w:val="variable"/>
+    <w:sig w:usb0="E00002FF" w:usb1="6AC7FDFB" w:usb2="08000012" w:usb3="00000000" w:csb0="0002009F" w:csb1="00000000"/>
   </w:font>
   <w:font w:name="Calibri">
     <w:panose1 w:val="020F0502020204030204"/>
     <w:charset w:val="00"/>
     <w:family w:val="auto"/>
     <w:pitch w:val="variable"/>
-    <w:sig w:usb0="00000003" w:usb1="00000000" w:usb2="00000000" w:usb3="00000000" w:csb0="00000001" w:csb1="00000000"/>
+    <w:sig w:usb0="E00002FF" w:usb1="4000ACFF" w:usb2="00000001" w:usb3="00000000" w:csb0="0000019F" w:csb1="00000000"/>
+  </w:font>
+  <w:font w:name="Yu Mincho">
+    <w:panose1 w:val="02020400000000000000"/>
+    <w:charset w:val="80"/>
+    <w:family w:val="auto"/>
+    <w:pitch w:val="variable"/>
+    <w:sig w:usb0="800002E7" w:usb1="2AC7FCFF" w:usb2="00000012" w:usb3="00000000" w:csb0="0002009F" w:csb1="00000000"/>
+  </w:font>
+  <w:font w:name="Yu Gothic Light">
+    <w:panose1 w:val="020B0300000000000000"/>
+    <w:charset w:val="80"/>
+    <w:family w:val="auto"/>
+    <w:pitch w:val="variable"/>
+    <w:sig w:usb0="E00002FF" w:usb1="2AC7FDFF" w:usb2="00000016" w:usb3="00000000" w:csb0="0002009F" w:csb1="00000000"/>
+  </w:font>
+  <w:font w:name="Calibri Light">
+    <w:panose1 w:val="020F0302020204030204"/>
+    <w:charset w:val="00"/>
+    <w:family w:val="auto"/>
+    <w:pitch w:val="variable"/>
+    <w:sig w:usb0="A00002EF" w:usb1="4000207B" w:usb2="00000000" w:usb3="00000000" w:csb0="0000019F" w:csb1="00000000"/>
   </w:font>
 </w:fonts>
 </file>
 
 <file path=word/glossary/settings.xml><?xml version="1.0" encoding="utf-8"?>
-<w:settings xmlns:mc="http://schemas.openxmlformats.org/markup-compatibility/2006" xmlns:o="urn:schemas-microsoft-com:office:office" xmlns:r="http://schemas.openxmlformats.org/officeDocument/2006/relationships" xmlns:m="http://schemas.openxmlformats.org/officeDocument/2006/math" xmlns:v="urn:schemas-microsoft-com:vml" xmlns:w10="urn:schemas-microsoft-com:office:word" xmlns:w="http://schemas.openxmlformats.org/wordprocessingml/2006/main" xmlns:w14="http://schemas.microsoft.com/office/word/2010/wordml" xmlns:sl="http://schemas.openxmlformats.org/schemaLibrary/2006/main" mc:Ignorable="w14">
+<w:settings xmlns:mc="http://schemas.openxmlformats.org/markup-compatibility/2006" xmlns:o="urn:schemas-microsoft-com:office:office" xmlns:r="http://schemas.openxmlformats.org/officeDocument/2006/relationships" xmlns:m="http://schemas.openxmlformats.org/officeDocument/2006/math" xmlns:v="urn:schemas-microsoft-com:vml" xmlns:w10="urn:schemas-microsoft-com:office:word" xmlns:w="http://schemas.openxmlformats.org/wordprocessingml/2006/main" xmlns:w14="http://schemas.microsoft.com/office/word/2010/wordml" xmlns:w15="http://schemas.microsoft.com/office/word/2012/wordml" xmlns:sl="http://schemas.openxmlformats.org/schemaLibrary/2006/main" mc:Ignorable="w14 w15">
   <w:view w:val="normal"/>
   <w:defaultTabStop w:val="720"/>
   <w:characterSpacingControl w:val="doNotCompress"/>
@@ -6585,6 +6483,7 @@
   </w:compat>
   <w:rsids>
     <w:rsidRoot w:val="00F65792"/>
+    <w:rsid w:val="00456C94"/>
     <w:rsid w:val="00C44E9E"/>
     <w:rsid w:val="00F65792"/>
     <w:rsid w:val="00FA0B16"/>
@@ -6611,7 +6510,7 @@
 </file>
 
 <file path=word/glossary/styles.xml><?xml version="1.0" encoding="utf-8"?>
-<w:styles xmlns:mc="http://schemas.openxmlformats.org/markup-compatibility/2006" xmlns:r="http://schemas.openxmlformats.org/officeDocument/2006/relationships" xmlns:w="http://schemas.openxmlformats.org/wordprocessingml/2006/main" xmlns:w14="http://schemas.microsoft.com/office/word/2010/wordml" mc:Ignorable="w14">
+<w:styles xmlns:mc="http://schemas.openxmlformats.org/markup-compatibility/2006" xmlns:r="http://schemas.openxmlformats.org/officeDocument/2006/relationships" xmlns:w="http://schemas.openxmlformats.org/wordprocessingml/2006/main" xmlns:w14="http://schemas.microsoft.com/office/word/2010/wordml" xmlns:w15="http://schemas.microsoft.com/office/word/2012/wordml" mc:Ignorable="w14 w15">
   <w:docDefaults>
     <w:rPrDefault>
       <w:rPr>
@@ -6623,144 +6522,389 @@
     </w:rPrDefault>
     <w:pPrDefault/>
   </w:docDefaults>
-  <w:latentStyles w:defLockedState="0" w:defUIPriority="99" w:defSemiHidden="1" w:defUnhideWhenUsed="1" w:defQFormat="0" w:count="276">
-    <w:lsdException w:name="Normal" w:semiHidden="0" w:uiPriority="0" w:unhideWhenUsed="0" w:qFormat="1"/>
-    <w:lsdException w:name="heading 1" w:semiHidden="0" w:uiPriority="9" w:unhideWhenUsed="0" w:qFormat="1"/>
-    <w:lsdException w:name="heading 2" w:uiPriority="9" w:qFormat="1"/>
-    <w:lsdException w:name="heading 3" w:uiPriority="9" w:qFormat="1"/>
-    <w:lsdException w:name="heading 4" w:uiPriority="9" w:qFormat="1"/>
-    <w:lsdException w:name="heading 5" w:uiPriority="9" w:qFormat="1"/>
-    <w:lsdException w:name="heading 6" w:uiPriority="9" w:qFormat="1"/>
-    <w:lsdException w:name="heading 7" w:uiPriority="9" w:qFormat="1"/>
-    <w:lsdException w:name="heading 8" w:uiPriority="9" w:qFormat="1"/>
-    <w:lsdException w:name="heading 9" w:uiPriority="9" w:qFormat="1"/>
-    <w:lsdException w:name="toc 1" w:uiPriority="39"/>
-    <w:lsdException w:name="toc 2" w:uiPriority="39"/>
-    <w:lsdException w:name="toc 3" w:uiPriority="39"/>
-    <w:lsdException w:name="toc 4" w:uiPriority="39"/>
-    <w:lsdException w:name="toc 5" w:uiPriority="39"/>
-    <w:lsdException w:name="toc 6" w:uiPriority="39"/>
-    <w:lsdException w:name="toc 7" w:uiPriority="39"/>
-    <w:lsdException w:name="toc 8" w:uiPriority="39"/>
-    <w:lsdException w:name="toc 9" w:uiPriority="39"/>
-    <w:lsdException w:name="caption" w:uiPriority="35" w:qFormat="1"/>
-    <w:lsdException w:name="Title" w:semiHidden="0" w:uiPriority="10" w:unhideWhenUsed="0" w:qFormat="1"/>
-    <w:lsdException w:name="Default Paragraph Font" w:uiPriority="1"/>
-    <w:lsdException w:name="Subtitle" w:semiHidden="0" w:uiPriority="11" w:unhideWhenUsed="0" w:qFormat="1"/>
-    <w:lsdException w:name="Strong" w:semiHidden="0" w:uiPriority="22" w:unhideWhenUsed="0" w:qFormat="1"/>
-    <w:lsdException w:name="Emphasis" w:semiHidden="0" w:uiPriority="20" w:unhideWhenUsed="0" w:qFormat="1"/>
-    <w:lsdException w:name="Table Grid" w:semiHidden="0" w:uiPriority="59" w:unhideWhenUsed="0"/>
-    <w:lsdException w:name="Placeholder Text" w:unhideWhenUsed="0"/>
-    <w:lsdException w:name="No Spacing" w:semiHidden="0" w:uiPriority="1" w:unhideWhenUsed="0" w:qFormat="1"/>
-    <w:lsdException w:name="Light Shading" w:semiHidden="0" w:uiPriority="60" w:unhideWhenUsed="0"/>
-    <w:lsdException w:name="Light List" w:semiHidden="0" w:uiPriority="61" w:unhideWhenUsed="0"/>
-    <w:lsdException w:name="Light Grid" w:semiHidden="0" w:uiPriority="62" w:unhideWhenUsed="0"/>
-    <w:lsdException w:name="Medium Shading 1" w:semiHidden="0" w:uiPriority="63" w:unhideWhenUsed="0"/>
-    <w:lsdException w:name="Medium Shading 2" w:semiHidden="0" w:uiPriority="64" w:unhideWhenUsed="0"/>
-    <w:lsdException w:name="Medium List 1" w:semiHidden="0" w:uiPriority="65" w:unhideWhenUsed="0"/>
-    <w:lsdException w:name="Medium List 2" w:semiHidden="0" w:uiPriority="66" w:unhideWhenUsed="0"/>
-    <w:lsdException w:name="Medium Grid 1" w:semiHidden="0" w:uiPriority="67" w:unhideWhenUsed="0"/>
-    <w:lsdException w:name="Medium Grid 2" w:semiHidden="0" w:uiPriority="68" w:unhideWhenUsed="0"/>
-    <w:lsdException w:name="Medium Grid 3" w:semiHidden="0" w:uiPriority="69" w:unhideWhenUsed="0"/>
-    <w:lsdException w:name="Dark List" w:semiHidden="0" w:uiPriority="70" w:unhideWhenUsed="0"/>
-    <w:lsdException w:name="Colorful Shading" w:semiHidden="0" w:uiPriority="71" w:unhideWhenUsed="0"/>
-    <w:lsdException w:name="Colorful List" w:semiHidden="0" w:uiPriority="72" w:unhideWhenUsed="0"/>
-    <w:lsdException w:name="Colorful Grid" w:semiHidden="0" w:uiPriority="73" w:unhideWhenUsed="0"/>
-    <w:lsdException w:name="Light Shading Accent 1" w:semiHidden="0" w:uiPriority="60" w:unhideWhenUsed="0"/>
-    <w:lsdException w:name="Light List Accent 1" w:semiHidden="0" w:uiPriority="61" w:unhideWhenUsed="0"/>
-    <w:lsdException w:name="Light Grid Accent 1" w:semiHidden="0" w:uiPriority="62" w:unhideWhenUsed="0"/>
-    <w:lsdException w:name="Medium Shading 1 Accent 1" w:semiHidden="0" w:uiPriority="63" w:unhideWhenUsed="0"/>
-    <w:lsdException w:name="Medium Shading 2 Accent 1" w:semiHidden="0" w:uiPriority="64" w:unhideWhenUsed="0"/>
-    <w:lsdException w:name="Medium List 1 Accent 1" w:semiHidden="0" w:uiPriority="65" w:unhideWhenUsed="0"/>
-    <w:lsdException w:name="Revision" w:unhideWhenUsed="0"/>
-    <w:lsdException w:name="List Paragraph" w:semiHidden="0" w:uiPriority="34" w:unhideWhenUsed="0" w:qFormat="1"/>
-    <w:lsdException w:name="Quote" w:semiHidden="0" w:uiPriority="29" w:unhideWhenUsed="0" w:qFormat="1"/>
-    <w:lsdException w:name="Intense Quote" w:semiHidden="0" w:uiPriority="30" w:unhideWhenUsed="0" w:qFormat="1"/>
-    <w:lsdException w:name="Medium List 2 Accent 1" w:semiHidden="0" w:uiPriority="66" w:unhideWhenUsed="0"/>
-    <w:lsdException w:name="Medium Grid 1 Accent 1" w:semiHidden="0" w:uiPriority="67" w:unhideWhenUsed="0"/>
-    <w:lsdException w:name="Medium Grid 2 Accent 1" w:semiHidden="0" w:uiPriority="68" w:unhideWhenUsed="0"/>
-    <w:lsdException w:name="Medium Grid 3 Accent 1" w:semiHidden="0" w:uiPriority="69" w:unhideWhenUsed="0"/>
-    <w:lsdException w:name="Dark List Accent 1" w:semiHidden="0" w:uiPriority="70" w:unhideWhenUsed="0"/>
-    <w:lsdException w:name="Colorful Shading Accent 1" w:semiHidden="0" w:uiPriority="71" w:unhideWhenUsed="0"/>
-    <w:lsdException w:name="Colorful List Accent 1" w:semiHidden="0" w:uiPriority="72" w:unhideWhenUsed="0"/>
-    <w:lsdException w:name="Colorful Grid Accent 1" w:semiHidden="0" w:uiPriority="73" w:unhideWhenUsed="0"/>
-    <w:lsdException w:name="Light Shading Accent 2" w:semiHidden="0" w:uiPriority="60" w:unhideWhenUsed="0"/>
-    <w:lsdException w:name="Light List Accent 2" w:semiHidden="0" w:uiPriority="61" w:unhideWhenUsed="0"/>
-    <w:lsdException w:name="Light Grid Accent 2" w:semiHidden="0" w:uiPriority="62" w:unhideWhenUsed="0"/>
-    <w:lsdException w:name="Medium Shading 1 Accent 2" w:semiHidden="0" w:uiPriority="63" w:unhideWhenUsed="0"/>
-    <w:lsdException w:name="Medium Shading 2 Accent 2" w:semiHidden="0" w:uiPriority="64" w:unhideWhenUsed="0"/>
-    <w:lsdException w:name="Medium List 1 Accent 2" w:semiHidden="0" w:uiPriority="65" w:unhideWhenUsed="0"/>
-    <w:lsdException w:name="Medium List 2 Accent 2" w:semiHidden="0" w:uiPriority="66" w:unhideWhenUsed="0"/>
-    <w:lsdException w:name="Medium Grid 1 Accent 2" w:semiHidden="0" w:uiPriority="67" w:unhideWhenUsed="0"/>
-    <w:lsdException w:name="Medium Grid 2 Accent 2" w:semiHidden="0" w:uiPriority="68" w:unhideWhenUsed="0"/>
-    <w:lsdException w:name="Medium Grid 3 Accent 2" w:semiHidden="0" w:uiPriority="69" w:unhideWhenUsed="0"/>
-    <w:lsdException w:name="Dark List Accent 2" w:semiHidden="0" w:uiPriority="70" w:unhideWhenUsed="0"/>
-    <w:lsdException w:name="Colorful Shading Accent 2" w:semiHidden="0" w:uiPriority="71" w:unhideWhenUsed="0"/>
-    <w:lsdException w:name="Colorful List Accent 2" w:semiHidden="0" w:uiPriority="72" w:unhideWhenUsed="0"/>
-    <w:lsdException w:name="Colorful Grid Accent 2" w:semiHidden="0" w:uiPriority="73" w:unhideWhenUsed="0"/>
-    <w:lsdException w:name="Light Shading Accent 3" w:semiHidden="0" w:uiPriority="60" w:unhideWhenUsed="0"/>
-    <w:lsdException w:name="Light List Accent 3" w:semiHidden="0" w:uiPriority="61" w:unhideWhenUsed="0"/>
-    <w:lsdException w:name="Light Grid Accent 3" w:semiHidden="0" w:uiPriority="62" w:unhideWhenUsed="0"/>
-    <w:lsdException w:name="Medium Shading 1 Accent 3" w:semiHidden="0" w:uiPriority="63" w:unhideWhenUsed="0"/>
-    <w:lsdException w:name="Medium Shading 2 Accent 3" w:semiHidden="0" w:uiPriority="64" w:unhideWhenUsed="0"/>
-    <w:lsdException w:name="Medium List 1 Accent 3" w:semiHidden="0" w:uiPriority="65" w:unhideWhenUsed="0"/>
-    <w:lsdException w:name="Medium List 2 Accent 3" w:semiHidden="0" w:uiPriority="66" w:unhideWhenUsed="0"/>
-    <w:lsdException w:name="Medium Grid 1 Accent 3" w:semiHidden="0" w:uiPriority="67" w:unhideWhenUsed="0"/>
-    <w:lsdException w:name="Medium Grid 2 Accent 3" w:semiHidden="0" w:uiPriority="68" w:unhideWhenUsed="0"/>
-    <w:lsdException w:name="Medium Grid 3 Accent 3" w:semiHidden="0" w:uiPriority="69" w:unhideWhenUsed="0"/>
-    <w:lsdException w:name="Dark List Accent 3" w:semiHidden="0" w:uiPriority="70" w:unhideWhenUsed="0"/>
-    <w:lsdException w:name="Colorful Shading Accent 3" w:semiHidden="0" w:uiPriority="71" w:unhideWhenUsed="0"/>
-    <w:lsdException w:name="Colorful List Accent 3" w:semiHidden="0" w:uiPriority="72" w:unhideWhenUsed="0"/>
-    <w:lsdException w:name="Colorful Grid Accent 3" w:semiHidden="0" w:uiPriority="73" w:unhideWhenUsed="0"/>
-    <w:lsdException w:name="Light Shading Accent 4" w:semiHidden="0" w:uiPriority="60" w:unhideWhenUsed="0"/>
-    <w:lsdException w:name="Light List Accent 4" w:semiHidden="0" w:uiPriority="61" w:unhideWhenUsed="0"/>
-    <w:lsdException w:name="Light Grid Accent 4" w:semiHidden="0" w:uiPriority="62" w:unhideWhenUsed="0"/>
-    <w:lsdException w:name="Medium Shading 1 Accent 4" w:semiHidden="0" w:uiPriority="63" w:unhideWhenUsed="0"/>
-    <w:lsdException w:name="Medium Shading 2 Accent 4" w:semiHidden="0" w:uiPriority="64" w:unhideWhenUsed="0"/>
-    <w:lsdException w:name="Medium List 1 Accent 4" w:semiHidden="0" w:uiPriority="65" w:unhideWhenUsed="0"/>
-    <w:lsdException w:name="Medium List 2 Accent 4" w:semiHidden="0" w:uiPriority="66" w:unhideWhenUsed="0"/>
-    <w:lsdException w:name="Medium Grid 1 Accent 4" w:semiHidden="0" w:uiPriority="67" w:unhideWhenUsed="0"/>
-    <w:lsdException w:name="Medium Grid 2 Accent 4" w:semiHidden="0" w:uiPriority="68" w:unhideWhenUsed="0"/>
-    <w:lsdException w:name="Medium Grid 3 Accent 4" w:semiHidden="0" w:uiPriority="69" w:unhideWhenUsed="0"/>
-    <w:lsdException w:name="Dark List Accent 4" w:semiHidden="0" w:uiPriority="70" w:unhideWhenUsed="0"/>
-    <w:lsdException w:name="Colorful Shading Accent 4" w:semiHidden="0" w:uiPriority="71" w:unhideWhenUsed="0"/>
-    <w:lsdException w:name="Colorful List Accent 4" w:semiHidden="0" w:uiPriority="72" w:unhideWhenUsed="0"/>
-    <w:lsdException w:name="Colorful Grid Accent 4" w:semiHidden="0" w:uiPriority="73" w:unhideWhenUsed="0"/>
-    <w:lsdException w:name="Light Shading Accent 5" w:semiHidden="0" w:uiPriority="60" w:unhideWhenUsed="0"/>
-    <w:lsdException w:name="Light List Accent 5" w:semiHidden="0" w:uiPriority="61" w:unhideWhenUsed="0"/>
-    <w:lsdException w:name="Light Grid Accent 5" w:semiHidden="0" w:uiPriority="62" w:unhideWhenUsed="0"/>
-    <w:lsdException w:name="Medium Shading 1 Accent 5" w:semiHidden="0" w:uiPriority="63" w:unhideWhenUsed="0"/>
-    <w:lsdException w:name="Medium Shading 2 Accent 5" w:semiHidden="0" w:uiPriority="64" w:unhideWhenUsed="0"/>
-    <w:lsdException w:name="Medium List 1 Accent 5" w:semiHidden="0" w:uiPriority="65" w:unhideWhenUsed="0"/>
-    <w:lsdException w:name="Medium List 2 Accent 5" w:semiHidden="0" w:uiPriority="66" w:unhideWhenUsed="0"/>
-    <w:lsdException w:name="Medium Grid 1 Accent 5" w:semiHidden="0" w:uiPriority="67" w:unhideWhenUsed="0"/>
-    <w:lsdException w:name="Medium Grid 2 Accent 5" w:semiHidden="0" w:uiPriority="68" w:unhideWhenUsed="0"/>
-    <w:lsdException w:name="Medium Grid 3 Accent 5" w:semiHidden="0" w:uiPriority="69" w:unhideWhenUsed="0"/>
-    <w:lsdException w:name="Dark List Accent 5" w:semiHidden="0" w:uiPriority="70" w:unhideWhenUsed="0"/>
-    <w:lsdException w:name="Colorful Shading Accent 5" w:semiHidden="0" w:uiPriority="71" w:unhideWhenUsed="0"/>
-    <w:lsdException w:name="Colorful List Accent 5" w:semiHidden="0" w:uiPriority="72" w:unhideWhenUsed="0"/>
-    <w:lsdException w:name="Colorful Grid Accent 5" w:semiHidden="0" w:uiPriority="73" w:unhideWhenUsed="0"/>
-    <w:lsdException w:name="Light Shading Accent 6" w:semiHidden="0" w:uiPriority="60" w:unhideWhenUsed="0"/>
-    <w:lsdException w:name="Light List Accent 6" w:semiHidden="0" w:uiPriority="61" w:unhideWhenUsed="0"/>
-    <w:lsdException w:name="Light Grid Accent 6" w:semiHidden="0" w:uiPriority="62" w:unhideWhenUsed="0"/>
-    <w:lsdException w:name="Medium Shading 1 Accent 6" w:semiHidden="0" w:uiPriority="63" w:unhideWhenUsed="0"/>
-    <w:lsdException w:name="Medium Shading 2 Accent 6" w:semiHidden="0" w:uiPriority="64" w:unhideWhenUsed="0"/>
-    <w:lsdException w:name="Medium List 1 Accent 6" w:semiHidden="0" w:uiPriority="65" w:unhideWhenUsed="0"/>
-    <w:lsdException w:name="Medium List 2 Accent 6" w:semiHidden="0" w:uiPriority="66" w:unhideWhenUsed="0"/>
-    <w:lsdException w:name="Medium Grid 1 Accent 6" w:semiHidden="0" w:uiPriority="67" w:unhideWhenUsed="0"/>
-    <w:lsdException w:name="Medium Grid 2 Accent 6" w:semiHidden="0" w:uiPriority="68" w:unhideWhenUsed="0"/>
-    <w:lsdException w:name="Medium Grid 3 Accent 6" w:semiHidden="0" w:uiPriority="69" w:unhideWhenUsed="0"/>
-    <w:lsdException w:name="Dark List Accent 6" w:semiHidden="0" w:uiPriority="70" w:unhideWhenUsed="0"/>
-    <w:lsdException w:name="Colorful Shading Accent 6" w:semiHidden="0" w:uiPriority="71" w:unhideWhenUsed="0"/>
-    <w:lsdException w:name="Colorful List Accent 6" w:semiHidden="0" w:uiPriority="72" w:unhideWhenUsed="0"/>
-    <w:lsdException w:name="Colorful Grid Accent 6" w:semiHidden="0" w:uiPriority="73" w:unhideWhenUsed="0"/>
-    <w:lsdException w:name="Subtle Emphasis" w:semiHidden="0" w:uiPriority="19" w:unhideWhenUsed="0" w:qFormat="1"/>
-    <w:lsdException w:name="Intense Emphasis" w:semiHidden="0" w:uiPriority="21" w:unhideWhenUsed="0" w:qFormat="1"/>
-    <w:lsdException w:name="Subtle Reference" w:semiHidden="0" w:uiPriority="31" w:unhideWhenUsed="0" w:qFormat="1"/>
-    <w:lsdException w:name="Intense Reference" w:semiHidden="0" w:uiPriority="32" w:unhideWhenUsed="0" w:qFormat="1"/>
-    <w:lsdException w:name="Book Title" w:semiHidden="0" w:uiPriority="33" w:unhideWhenUsed="0" w:qFormat="1"/>
-    <w:lsdException w:name="Bibliography" w:uiPriority="37"/>
-    <w:lsdException w:name="TOC Heading" w:uiPriority="39" w:qFormat="1"/>
+  <w:latentStyles w:defLockedState="0" w:defUIPriority="99" w:defSemiHidden="0" w:defUnhideWhenUsed="0" w:defQFormat="0" w:count="382">
+    <w:lsdException w:name="Normal" w:uiPriority="0" w:qFormat="1"/>
+    <w:lsdException w:name="heading 1" w:uiPriority="9" w:qFormat="1"/>
+    <w:lsdException w:name="heading 2" w:semiHidden="1" w:uiPriority="9" w:unhideWhenUsed="1" w:qFormat="1"/>
+    <w:lsdException w:name="heading 3" w:semiHidden="1" w:uiPriority="9" w:unhideWhenUsed="1" w:qFormat="1"/>
+    <w:lsdException w:name="heading 4" w:semiHidden="1" w:uiPriority="9" w:unhideWhenUsed="1" w:qFormat="1"/>
+    <w:lsdException w:name="heading 5" w:semiHidden="1" w:uiPriority="9" w:unhideWhenUsed="1" w:qFormat="1"/>
+    <w:lsdException w:name="heading 6" w:semiHidden="1" w:uiPriority="9" w:unhideWhenUsed="1" w:qFormat="1"/>
+    <w:lsdException w:name="heading 7" w:semiHidden="1" w:uiPriority="9" w:unhideWhenUsed="1" w:qFormat="1"/>
+    <w:lsdException w:name="heading 8" w:semiHidden="1" w:uiPriority="9" w:unhideWhenUsed="1" w:qFormat="1"/>
+    <w:lsdException w:name="heading 9" w:semiHidden="1" w:uiPriority="9" w:unhideWhenUsed="1" w:qFormat="1"/>
+    <w:lsdException w:name="index 1" w:semiHidden="1" w:unhideWhenUsed="1"/>
+    <w:lsdException w:name="index 2" w:semiHidden="1" w:unhideWhenUsed="1"/>
+    <w:lsdException w:name="index 3" w:semiHidden="1" w:unhideWhenUsed="1"/>
+    <w:lsdException w:name="index 4" w:semiHidden="1" w:unhideWhenUsed="1"/>
+    <w:lsdException w:name="index 5" w:semiHidden="1" w:unhideWhenUsed="1"/>
+    <w:lsdException w:name="index 6" w:semiHidden="1" w:unhideWhenUsed="1"/>
+    <w:lsdException w:name="index 7" w:semiHidden="1" w:unhideWhenUsed="1"/>
+    <w:lsdException w:name="index 8" w:semiHidden="1" w:unhideWhenUsed="1"/>
+    <w:lsdException w:name="index 9" w:semiHidden="1" w:unhideWhenUsed="1"/>
+    <w:lsdException w:name="toc 1" w:semiHidden="1" w:uiPriority="39" w:unhideWhenUsed="1"/>
+    <w:lsdException w:name="toc 2" w:semiHidden="1" w:uiPriority="39" w:unhideWhenUsed="1"/>
+    <w:lsdException w:name="toc 3" w:semiHidden="1" w:uiPriority="39" w:unhideWhenUsed="1"/>
+    <w:lsdException w:name="toc 4" w:semiHidden="1" w:uiPriority="39" w:unhideWhenUsed="1"/>
+    <w:lsdException w:name="toc 5" w:semiHidden="1" w:uiPriority="39" w:unhideWhenUsed="1"/>
+    <w:lsdException w:name="toc 6" w:semiHidden="1" w:uiPriority="39" w:unhideWhenUsed="1"/>
+    <w:lsdException w:name="toc 7" w:semiHidden="1" w:uiPriority="39" w:unhideWhenUsed="1"/>
+    <w:lsdException w:name="toc 8" w:semiHidden="1" w:uiPriority="39" w:unhideWhenUsed="1"/>
+    <w:lsdException w:name="toc 9" w:semiHidden="1" w:uiPriority="39" w:unhideWhenUsed="1"/>
+    <w:lsdException w:name="Normal Indent" w:semiHidden="1" w:unhideWhenUsed="1"/>
+    <w:lsdException w:name="footnote text" w:semiHidden="1" w:unhideWhenUsed="1"/>
+    <w:lsdException w:name="annotation text" w:semiHidden="1" w:unhideWhenUsed="1"/>
+    <w:lsdException w:name="header" w:semiHidden="1" w:unhideWhenUsed="1"/>
+    <w:lsdException w:name="footer" w:semiHidden="1" w:unhideWhenUsed="1"/>
+    <w:lsdException w:name="index heading" w:semiHidden="1" w:unhideWhenUsed="1"/>
+    <w:lsdException w:name="caption" w:semiHidden="1" w:uiPriority="35" w:unhideWhenUsed="1" w:qFormat="1"/>
+    <w:lsdException w:name="table of figures" w:semiHidden="1" w:unhideWhenUsed="1"/>
+    <w:lsdException w:name="envelope address" w:semiHidden="1" w:unhideWhenUsed="1"/>
+    <w:lsdException w:name="envelope return" w:semiHidden="1" w:unhideWhenUsed="1"/>
+    <w:lsdException w:name="footnote reference" w:semiHidden="1" w:unhideWhenUsed="1"/>
+    <w:lsdException w:name="annotation reference" w:semiHidden="1" w:unhideWhenUsed="1"/>
+    <w:lsdException w:name="line number" w:semiHidden="1" w:unhideWhenUsed="1"/>
+    <w:lsdException w:name="page number" w:semiHidden="1" w:unhideWhenUsed="1"/>
+    <w:lsdException w:name="endnote reference" w:semiHidden="1" w:unhideWhenUsed="1"/>
+    <w:lsdException w:name="endnote text" w:semiHidden="1" w:unhideWhenUsed="1"/>
+    <w:lsdException w:name="table of authorities" w:semiHidden="1" w:unhideWhenUsed="1"/>
+    <w:lsdException w:name="macro" w:semiHidden="1" w:unhideWhenUsed="1"/>
+    <w:lsdException w:name="toa heading" w:semiHidden="1" w:unhideWhenUsed="1"/>
+    <w:lsdException w:name="List" w:semiHidden="1" w:unhideWhenUsed="1"/>
+    <w:lsdException w:name="List Bullet" w:semiHidden="1" w:unhideWhenUsed="1"/>
+    <w:lsdException w:name="List Number" w:semiHidden="1" w:unhideWhenUsed="1"/>
+    <w:lsdException w:name="List 2" w:semiHidden="1" w:unhideWhenUsed="1"/>
+    <w:lsdException w:name="List 3" w:semiHidden="1" w:unhideWhenUsed="1"/>
+    <w:lsdException w:name="List 4" w:semiHidden="1" w:unhideWhenUsed="1"/>
+    <w:lsdException w:name="List 5" w:semiHidden="1" w:unhideWhenUsed="1"/>
+    <w:lsdException w:name="List Bullet 2" w:semiHidden="1" w:unhideWhenUsed="1"/>
+    <w:lsdException w:name="List Bullet 3" w:semiHidden="1" w:unhideWhenUsed="1"/>
+    <w:lsdException w:name="List Bullet 4" w:semiHidden="1" w:unhideWhenUsed="1"/>
+    <w:lsdException w:name="List Bullet 5" w:semiHidden="1" w:unhideWhenUsed="1"/>
+    <w:lsdException w:name="List Number 2" w:semiHidden="1" w:unhideWhenUsed="1"/>
+    <w:lsdException w:name="List Number 3" w:semiHidden="1" w:unhideWhenUsed="1"/>
+    <w:lsdException w:name="List Number 4" w:semiHidden="1" w:unhideWhenUsed="1"/>
+    <w:lsdException w:name="List Number 5" w:semiHidden="1" w:unhideWhenUsed="1"/>
+    <w:lsdException w:name="Title" w:uiPriority="10" w:qFormat="1"/>
+    <w:lsdException w:name="Closing" w:semiHidden="1" w:unhideWhenUsed="1"/>
+    <w:lsdException w:name="Signature" w:semiHidden="1" w:unhideWhenUsed="1"/>
+    <w:lsdException w:name="Default Paragraph Font" w:semiHidden="1" w:uiPriority="1" w:unhideWhenUsed="1"/>
+    <w:lsdException w:name="Body Text" w:semiHidden="1" w:unhideWhenUsed="1"/>
+    <w:lsdException w:name="Body Text Indent" w:semiHidden="1" w:unhideWhenUsed="1"/>
+    <w:lsdException w:name="List Continue" w:semiHidden="1" w:unhideWhenUsed="1"/>
+    <w:lsdException w:name="List Continue 2" w:semiHidden="1" w:unhideWhenUsed="1"/>
+    <w:lsdException w:name="List Continue 3" w:semiHidden="1" w:unhideWhenUsed="1"/>
+    <w:lsdException w:name="List Continue 4" w:semiHidden="1" w:unhideWhenUsed="1"/>
+    <w:lsdException w:name="List Continue 5" w:semiHidden="1" w:unhideWhenUsed="1"/>
+    <w:lsdException w:name="Message Header" w:semiHidden="1" w:unhideWhenUsed="1"/>
+    <w:lsdException w:name="Subtitle" w:uiPriority="11" w:qFormat="1"/>
+    <w:lsdException w:name="Salutation" w:semiHidden="1" w:unhideWhenUsed="1"/>
+    <w:lsdException w:name="Date" w:semiHidden="1" w:unhideWhenUsed="1"/>
+    <w:lsdException w:name="Body Text First Indent" w:semiHidden="1" w:unhideWhenUsed="1"/>
+    <w:lsdException w:name="Body Text First Indent 2" w:semiHidden="1" w:unhideWhenUsed="1"/>
+    <w:lsdException w:name="Note Heading" w:semiHidden="1" w:unhideWhenUsed="1"/>
+    <w:lsdException w:name="Body Text 2" w:semiHidden="1" w:unhideWhenUsed="1"/>
+    <w:lsdException w:name="Body Text 3" w:semiHidden="1" w:unhideWhenUsed="1"/>
+    <w:lsdException w:name="Body Text Indent 2" w:semiHidden="1" w:unhideWhenUsed="1"/>
+    <w:lsdException w:name="Body Text Indent 3" w:semiHidden="1" w:unhideWhenUsed="1"/>
+    <w:lsdException w:name="Block Text" w:semiHidden="1" w:unhideWhenUsed="1"/>
+    <w:lsdException w:name="Hyperlink" w:semiHidden="1" w:unhideWhenUsed="1"/>
+    <w:lsdException w:name="FollowedHyperlink" w:semiHidden="1" w:unhideWhenUsed="1"/>
+    <w:lsdException w:name="Strong" w:uiPriority="22" w:qFormat="1"/>
+    <w:lsdException w:name="Emphasis" w:uiPriority="20" w:qFormat="1"/>
+    <w:lsdException w:name="Document Map" w:semiHidden="1" w:unhideWhenUsed="1"/>
+    <w:lsdException w:name="Plain Text" w:semiHidden="1" w:unhideWhenUsed="1"/>
+    <w:lsdException w:name="E-mail Signature" w:semiHidden="1" w:unhideWhenUsed="1"/>
+    <w:lsdException w:name="HTML Top of Form" w:semiHidden="1" w:unhideWhenUsed="1"/>
+    <w:lsdException w:name="HTML Bottom of Form" w:semiHidden="1" w:unhideWhenUsed="1"/>
+    <w:lsdException w:name="Normal (Web)" w:semiHidden="1" w:unhideWhenUsed="1"/>
+    <w:lsdException w:name="HTML Acronym" w:semiHidden="1" w:unhideWhenUsed="1"/>
+    <w:lsdException w:name="HTML Address" w:semiHidden="1" w:unhideWhenUsed="1"/>
+    <w:lsdException w:name="HTML Cite" w:semiHidden="1" w:unhideWhenUsed="1"/>
+    <w:lsdException w:name="HTML Code" w:semiHidden="1" w:unhideWhenUsed="1"/>
+    <w:lsdException w:name="HTML Definition" w:semiHidden="1" w:unhideWhenUsed="1"/>
+    <w:lsdException w:name="HTML Keyboard" w:semiHidden="1" w:unhideWhenUsed="1"/>
+    <w:lsdException w:name="HTML Preformatted" w:semiHidden="1" w:unhideWhenUsed="1"/>
+    <w:lsdException w:name="HTML Sample" w:semiHidden="1" w:unhideWhenUsed="1"/>
+    <w:lsdException w:name="HTML Typewriter" w:semiHidden="1" w:unhideWhenUsed="1"/>
+    <w:lsdException w:name="HTML Variable" w:semiHidden="1" w:unhideWhenUsed="1"/>
+    <w:lsdException w:name="Normal Table" w:semiHidden="1" w:unhideWhenUsed="1"/>
+    <w:lsdException w:name="annotation subject" w:semiHidden="1" w:unhideWhenUsed="1"/>
+    <w:lsdException w:name="No List" w:semiHidden="1" w:unhideWhenUsed="1"/>
+    <w:lsdException w:name="Outline List 1" w:semiHidden="1" w:unhideWhenUsed="1"/>
+    <w:lsdException w:name="Outline List 2" w:semiHidden="1" w:unhideWhenUsed="1"/>
+    <w:lsdException w:name="Outline List 3" w:semiHidden="1" w:unhideWhenUsed="1"/>
+    <w:lsdException w:name="Table Simple 1" w:semiHidden="1" w:unhideWhenUsed="1"/>
+    <w:lsdException w:name="Table Simple 2" w:semiHidden="1" w:unhideWhenUsed="1"/>
+    <w:lsdException w:name="Table Simple 3" w:semiHidden="1" w:unhideWhenUsed="1"/>
+    <w:lsdException w:name="Table Classic 1" w:semiHidden="1" w:unhideWhenUsed="1"/>
+    <w:lsdException w:name="Table Classic 2" w:semiHidden="1" w:unhideWhenUsed="1"/>
+    <w:lsdException w:name="Table Classic 3" w:semiHidden="1" w:unhideWhenUsed="1"/>
+    <w:lsdException w:name="Table Classic 4" w:semiHidden="1" w:unhideWhenUsed="1"/>
+    <w:lsdException w:name="Table Colorful 1" w:semiHidden="1" w:unhideWhenUsed="1"/>
+    <w:lsdException w:name="Table Colorful 2" w:semiHidden="1" w:unhideWhenUsed="1"/>
+    <w:lsdException w:name="Table Colorful 3" w:semiHidden="1" w:unhideWhenUsed="1"/>
+    <w:lsdException w:name="Table Columns 1" w:semiHidden="1" w:unhideWhenUsed="1"/>
+    <w:lsdException w:name="Table Columns 2" w:semiHidden="1" w:unhideWhenUsed="1"/>
+    <w:lsdException w:name="Table Columns 3" w:semiHidden="1" w:unhideWhenUsed="1"/>
+    <w:lsdException w:name="Table Columns 4" w:semiHidden="1" w:unhideWhenUsed="1"/>
+    <w:lsdException w:name="Table Columns 5" w:semiHidden="1" w:unhideWhenUsed="1"/>
+    <w:lsdException w:name="Table Grid 1" w:semiHidden="1" w:unhideWhenUsed="1"/>
+    <w:lsdException w:name="Table Grid 2" w:semiHidden="1" w:unhideWhenUsed="1"/>
+    <w:lsdException w:name="Table Grid 3" w:semiHidden="1" w:unhideWhenUsed="1"/>
+    <w:lsdException w:name="Table Grid 4" w:semiHidden="1" w:unhideWhenUsed="1"/>
+    <w:lsdException w:name="Table Grid 5" w:semiHidden="1" w:unhideWhenUsed="1"/>
+    <w:lsdException w:name="Table Grid 6" w:semiHidden="1" w:unhideWhenUsed="1"/>
+    <w:lsdException w:name="Table Grid 7" w:semiHidden="1" w:unhideWhenUsed="1"/>
+    <w:lsdException w:name="Table Grid 8" w:semiHidden="1" w:unhideWhenUsed="1"/>
+    <w:lsdException w:name="Table List 1" w:semiHidden="1" w:unhideWhenUsed="1"/>
+    <w:lsdException w:name="Table List 2" w:semiHidden="1" w:unhideWhenUsed="1"/>
+    <w:lsdException w:name="Table List 3" w:semiHidden="1" w:unhideWhenUsed="1"/>
+    <w:lsdException w:name="Table List 4" w:semiHidden="1" w:unhideWhenUsed="1"/>
+    <w:lsdException w:name="Table List 5" w:semiHidden="1" w:unhideWhenUsed="1"/>
+    <w:lsdException w:name="Table List 6" w:semiHidden="1" w:unhideWhenUsed="1"/>
+    <w:lsdException w:name="Table List 7" w:semiHidden="1" w:unhideWhenUsed="1"/>
+    <w:lsdException w:name="Table List 8" w:semiHidden="1" w:unhideWhenUsed="1"/>
+    <w:lsdException w:name="Table 3D effects 1" w:semiHidden="1" w:unhideWhenUsed="1"/>
+    <w:lsdException w:name="Table 3D effects 2" w:semiHidden="1" w:unhideWhenUsed="1"/>
+    <w:lsdException w:name="Table 3D effects 3" w:semiHidden="1" w:unhideWhenUsed="1"/>
+    <w:lsdException w:name="Table Contemporary" w:semiHidden="1" w:unhideWhenUsed="1"/>
+    <w:lsdException w:name="Table Elegant" w:semiHidden="1" w:unhideWhenUsed="1"/>
+    <w:lsdException w:name="Table Professional" w:semiHidden="1" w:unhideWhenUsed="1"/>
+    <w:lsdException w:name="Table Subtle 1" w:semiHidden="1" w:unhideWhenUsed="1"/>
+    <w:lsdException w:name="Table Subtle 2" w:semiHidden="1" w:unhideWhenUsed="1"/>
+    <w:lsdException w:name="Table Web 1" w:semiHidden="1" w:unhideWhenUsed="1"/>
+    <w:lsdException w:name="Table Web 2" w:semiHidden="1" w:unhideWhenUsed="1"/>
+    <w:lsdException w:name="Table Web 3" w:semiHidden="1" w:unhideWhenUsed="1"/>
+    <w:lsdException w:name="Balloon Text" w:semiHidden="1" w:unhideWhenUsed="1"/>
+    <w:lsdException w:name="Table Grid" w:uiPriority="59"/>
+    <w:lsdException w:name="Table Theme" w:semiHidden="1" w:unhideWhenUsed="1"/>
+    <w:lsdException w:name="Note Level 1" w:semiHidden="1" w:unhideWhenUsed="1"/>
+    <w:lsdException w:name="Note Level 2" w:semiHidden="1" w:unhideWhenUsed="1"/>
+    <w:lsdException w:name="Note Level 3" w:semiHidden="1" w:unhideWhenUsed="1"/>
+    <w:lsdException w:name="Note Level 4" w:semiHidden="1" w:unhideWhenUsed="1"/>
+    <w:lsdException w:name="Note Level 5" w:semiHidden="1" w:unhideWhenUsed="1"/>
+    <w:lsdException w:name="Note Level 6" w:semiHidden="1" w:unhideWhenUsed="1"/>
+    <w:lsdException w:name="Note Level 7" w:semiHidden="1" w:unhideWhenUsed="1"/>
+    <w:lsdException w:name="Note Level 8" w:semiHidden="1" w:unhideWhenUsed="1"/>
+    <w:lsdException w:name="Note Level 9" w:semiHidden="1" w:unhideWhenUsed="1"/>
+    <w:lsdException w:name="Placeholder Text" w:semiHidden="1"/>
+    <w:lsdException w:name="No Spacing" w:uiPriority="1" w:qFormat="1"/>
+    <w:lsdException w:name="Light Shading" w:uiPriority="60"/>
+    <w:lsdException w:name="Light List" w:uiPriority="61"/>
+    <w:lsdException w:name="Light Grid" w:uiPriority="62"/>
+    <w:lsdException w:name="Medium Shading 1" w:uiPriority="63"/>
+    <w:lsdException w:name="Medium Shading 2" w:uiPriority="64"/>
+    <w:lsdException w:name="Medium List 1" w:uiPriority="65"/>
+    <w:lsdException w:name="Medium List 2" w:uiPriority="66"/>
+    <w:lsdException w:name="Medium Grid 1" w:uiPriority="67"/>
+    <w:lsdException w:name="Medium Grid 2" w:uiPriority="68"/>
+    <w:lsdException w:name="Medium Grid 3" w:uiPriority="69"/>
+    <w:lsdException w:name="Dark List" w:uiPriority="70"/>
+    <w:lsdException w:name="Colorful Shading" w:uiPriority="71"/>
+    <w:lsdException w:name="Colorful List" w:uiPriority="72"/>
+    <w:lsdException w:name="Colorful Grid" w:uiPriority="73"/>
+    <w:lsdException w:name="Light Shading Accent 1" w:uiPriority="60"/>
+    <w:lsdException w:name="Light List Accent 1" w:uiPriority="61"/>
+    <w:lsdException w:name="Light Grid Accent 1" w:uiPriority="62"/>
+    <w:lsdException w:name="Medium Shading 1 Accent 1" w:uiPriority="63"/>
+    <w:lsdException w:name="Medium Shading 2 Accent 1" w:uiPriority="64"/>
+    <w:lsdException w:name="Medium List 1 Accent 1" w:uiPriority="65"/>
+    <w:lsdException w:name="Revision" w:semiHidden="1"/>
+    <w:lsdException w:name="List Paragraph" w:uiPriority="34" w:qFormat="1"/>
+    <w:lsdException w:name="Quote" w:uiPriority="29" w:qFormat="1"/>
+    <w:lsdException w:name="Intense Quote" w:uiPriority="30" w:qFormat="1"/>
+    <w:lsdException w:name="Medium List 2 Accent 1" w:uiPriority="66"/>
+    <w:lsdException w:name="Medium Grid 1 Accent 1" w:uiPriority="67"/>
+    <w:lsdException w:name="Medium Grid 2 Accent 1" w:uiPriority="68"/>
+    <w:lsdException w:name="Medium Grid 3 Accent 1" w:uiPriority="69"/>
+    <w:lsdException w:name="Dark List Accent 1" w:uiPriority="70"/>
+    <w:lsdException w:name="Colorful Shading Accent 1" w:uiPriority="71"/>
+    <w:lsdException w:name="Colorful List Accent 1" w:uiPriority="72"/>
+    <w:lsdException w:name="Colorful Grid Accent 1" w:uiPriority="73"/>
+    <w:lsdException w:name="Light Shading Accent 2" w:uiPriority="60"/>
+    <w:lsdException w:name="Light List Accent 2" w:uiPriority="61"/>
+    <w:lsdException w:name="Light Grid Accent 2" w:uiPriority="62"/>
+    <w:lsdException w:name="Medium Shading 1 Accent 2" w:uiPriority="63"/>
+    <w:lsdException w:name="Medium Shading 2 Accent 2" w:uiPriority="64"/>
+    <w:lsdException w:name="Medium List 1 Accent 2" w:uiPriority="65"/>
+    <w:lsdException w:name="Medium List 2 Accent 2" w:uiPriority="66"/>
+    <w:lsdException w:name="Medium Grid 1 Accent 2" w:uiPriority="67"/>
+    <w:lsdException w:name="Medium Grid 2 Accent 2" w:uiPriority="68"/>
+    <w:lsdException w:name="Medium Grid 3 Accent 2" w:uiPriority="69"/>
+    <w:lsdException w:name="Dark List Accent 2" w:uiPriority="70"/>
+    <w:lsdException w:name="Colorful Shading Accent 2" w:uiPriority="71"/>
+    <w:lsdException w:name="Colorful List Accent 2" w:uiPriority="72"/>
+    <w:lsdException w:name="Colorful Grid Accent 2" w:uiPriority="73"/>
+    <w:lsdException w:name="Light Shading Accent 3" w:uiPriority="60"/>
+    <w:lsdException w:name="Light List Accent 3" w:uiPriority="61"/>
+    <w:lsdException w:name="Light Grid Accent 3" w:uiPriority="62"/>
+    <w:lsdException w:name="Medium Shading 1 Accent 3" w:uiPriority="63"/>
+    <w:lsdException w:name="Medium Shading 2 Accent 3" w:uiPriority="64"/>
+    <w:lsdException w:name="Medium List 1 Accent 3" w:uiPriority="65"/>
+    <w:lsdException w:name="Medium List 2 Accent 3" w:uiPriority="66"/>
+    <w:lsdException w:name="Medium Grid 1 Accent 3" w:uiPriority="67"/>
+    <w:lsdException w:name="Medium Grid 2 Accent 3" w:uiPriority="68"/>
+    <w:lsdException w:name="Medium Grid 3 Accent 3" w:uiPriority="69"/>
+    <w:lsdException w:name="Dark List Accent 3" w:uiPriority="70"/>
+    <w:lsdException w:name="Colorful Shading Accent 3" w:uiPriority="71"/>
+    <w:lsdException w:name="Colorful List Accent 3" w:uiPriority="72"/>
+    <w:lsdException w:name="Colorful Grid Accent 3" w:uiPriority="73"/>
+    <w:lsdException w:name="Light Shading Accent 4" w:uiPriority="60"/>
+    <w:lsdException w:name="Light List Accent 4" w:uiPriority="61"/>
+    <w:lsdException w:name="Light Grid Accent 4" w:uiPriority="62"/>
+    <w:lsdException w:name="Medium Shading 1 Accent 4" w:uiPriority="63"/>
+    <w:lsdException w:name="Medium Shading 2 Accent 4" w:uiPriority="64"/>
+    <w:lsdException w:name="Medium List 1 Accent 4" w:uiPriority="65"/>
+    <w:lsdException w:name="Medium List 2 Accent 4" w:uiPriority="66"/>
+    <w:lsdException w:name="Medium Grid 1 Accent 4" w:uiPriority="67"/>
+    <w:lsdException w:name="Medium Grid 2 Accent 4" w:uiPriority="68"/>
+    <w:lsdException w:name="Medium Grid 3 Accent 4" w:uiPriority="69"/>
+    <w:lsdException w:name="Dark List Accent 4" w:uiPriority="70"/>
+    <w:lsdException w:name="Colorful Shading Accent 4" w:uiPriority="71"/>
+    <w:lsdException w:name="Colorful List Accent 4" w:uiPriority="72"/>
+    <w:lsdException w:name="Colorful Grid Accent 4" w:uiPriority="73"/>
+    <w:lsdException w:name="Light Shading Accent 5" w:uiPriority="60"/>
+    <w:lsdException w:name="Light List Accent 5" w:uiPriority="61"/>
+    <w:lsdException w:name="Light Grid Accent 5" w:uiPriority="62"/>
+    <w:lsdException w:name="Medium Shading 1 Accent 5" w:uiPriority="63"/>
+    <w:lsdException w:name="Medium Shading 2 Accent 5" w:uiPriority="64"/>
+    <w:lsdException w:name="Medium List 1 Accent 5" w:uiPriority="65"/>
+    <w:lsdException w:name="Medium List 2 Accent 5" w:uiPriority="66"/>
+    <w:lsdException w:name="Medium Grid 1 Accent 5" w:uiPriority="67"/>
+    <w:lsdException w:name="Medium Grid 2 Accent 5" w:uiPriority="68"/>
+    <w:lsdException w:name="Medium Grid 3 Accent 5" w:uiPriority="69"/>
+    <w:lsdException w:name="Dark List Accent 5" w:uiPriority="70"/>
+    <w:lsdException w:name="Colorful Shading Accent 5" w:uiPriority="71"/>
+    <w:lsdException w:name="Colorful List Accent 5" w:uiPriority="72"/>
+    <w:lsdException w:name="Colorful Grid Accent 5" w:uiPriority="73"/>
+    <w:lsdException w:name="Light Shading Accent 6" w:uiPriority="60"/>
+    <w:lsdException w:name="Light List Accent 6" w:uiPriority="61"/>
+    <w:lsdException w:name="Light Grid Accent 6" w:uiPriority="62"/>
+    <w:lsdException w:name="Medium Shading 1 Accent 6" w:uiPriority="63"/>
+    <w:lsdException w:name="Medium Shading 2 Accent 6" w:uiPriority="64"/>
+    <w:lsdException w:name="Medium List 1 Accent 6" w:uiPriority="65"/>
+    <w:lsdException w:name="Medium List 2 Accent 6" w:uiPriority="66"/>
+    <w:lsdException w:name="Medium Grid 1 Accent 6" w:uiPriority="67"/>
+    <w:lsdException w:name="Medium Grid 2 Accent 6" w:uiPriority="68"/>
+    <w:lsdException w:name="Medium Grid 3 Accent 6" w:uiPriority="69"/>
+    <w:lsdException w:name="Dark List Accent 6" w:uiPriority="70"/>
+    <w:lsdException w:name="Colorful Shading Accent 6" w:uiPriority="71"/>
+    <w:lsdException w:name="Colorful List Accent 6" w:uiPriority="72"/>
+    <w:lsdException w:name="Colorful Grid Accent 6" w:uiPriority="73"/>
+    <w:lsdException w:name="Subtle Emphasis" w:uiPriority="19" w:qFormat="1"/>
+    <w:lsdException w:name="Intense Emphasis" w:uiPriority="21" w:qFormat="1"/>
+    <w:lsdException w:name="Subtle Reference" w:uiPriority="31" w:qFormat="1"/>
+    <w:lsdException w:name="Intense Reference" w:uiPriority="32" w:qFormat="1"/>
+    <w:lsdException w:name="Book Title" w:uiPriority="33" w:qFormat="1"/>
+    <w:lsdException w:name="Bibliography" w:semiHidden="1" w:uiPriority="37" w:unhideWhenUsed="1"/>
+    <w:lsdException w:name="TOC Heading" w:semiHidden="1" w:uiPriority="39" w:unhideWhenUsed="1" w:qFormat="1"/>
+    <w:lsdException w:name="Plain Table 1" w:uiPriority="41"/>
+    <w:lsdException w:name="Plain Table 2" w:uiPriority="42"/>
+    <w:lsdException w:name="Plain Table 3" w:uiPriority="43"/>
+    <w:lsdException w:name="Plain Table 4" w:uiPriority="44"/>
+    <w:lsdException w:name="Plain Table 5" w:uiPriority="45"/>
+    <w:lsdException w:name="Grid Table Light" w:uiPriority="40"/>
+    <w:lsdException w:name="Grid Table 1 Light" w:uiPriority="46"/>
+    <w:lsdException w:name="Grid Table 2" w:uiPriority="47"/>
+    <w:lsdException w:name="Grid Table 3" w:uiPriority="48"/>
+    <w:lsdException w:name="Grid Table 4" w:uiPriority="49"/>
+    <w:lsdException w:name="Grid Table 5 Dark" w:uiPriority="50"/>
+    <w:lsdException w:name="Grid Table 6 Colorful" w:uiPriority="51"/>
+    <w:lsdException w:name="Grid Table 7 Colorful" w:uiPriority="52"/>
+    <w:lsdException w:name="Grid Table 1 Light Accent 1" w:uiPriority="46"/>
+    <w:lsdException w:name="Grid Table 2 Accent 1" w:uiPriority="47"/>
+    <w:lsdException w:name="Grid Table 3 Accent 1" w:uiPriority="48"/>
+    <w:lsdException w:name="Grid Table 4 Accent 1" w:uiPriority="49"/>
+    <w:lsdException w:name="Grid Table 5 Dark Accent 1" w:uiPriority="50"/>
+    <w:lsdException w:name="Grid Table 6 Colorful Accent 1" w:uiPriority="51"/>
+    <w:lsdException w:name="Grid Table 7 Colorful Accent 1" w:uiPriority="52"/>
+    <w:lsdException w:name="Grid Table 1 Light Accent 2" w:uiPriority="46"/>
+    <w:lsdException w:name="Grid Table 2 Accent 2" w:uiPriority="47"/>
+    <w:lsdException w:name="Grid Table 3 Accent 2" w:uiPriority="48"/>
+    <w:lsdException w:name="Grid Table 4 Accent 2" w:uiPriority="49"/>
+    <w:lsdException w:name="Grid Table 5 Dark Accent 2" w:uiPriority="50"/>
+    <w:lsdException w:name="Grid Table 6 Colorful Accent 2" w:uiPriority="51"/>
+    <w:lsdException w:name="Grid Table 7 Colorful Accent 2" w:uiPriority="52"/>
+    <w:lsdException w:name="Grid Table 1 Light Accent 3" w:uiPriority="46"/>
+    <w:lsdException w:name="Grid Table 2 Accent 3" w:uiPriority="47"/>
+    <w:lsdException w:name="Grid Table 3 Accent 3" w:uiPriority="48"/>
+    <w:lsdException w:name="Grid Table 4 Accent 3" w:uiPriority="49"/>
+    <w:lsdException w:name="Grid Table 5 Dark Accent 3" w:uiPriority="50"/>
+    <w:lsdException w:name="Grid Table 6 Colorful Accent 3" w:uiPriority="51"/>
+    <w:lsdException w:name="Grid Table 7 Colorful Accent 3" w:uiPriority="52"/>
+    <w:lsdException w:name="Grid Table 1 Light Accent 4" w:uiPriority="46"/>
+    <w:lsdException w:name="Grid Table 2 Accent 4" w:uiPriority="47"/>
+    <w:lsdException w:name="Grid Table 3 Accent 4" w:uiPriority="48"/>
+    <w:lsdException w:name="Grid Table 4 Accent 4" w:uiPriority="49"/>
+    <w:lsdException w:name="Grid Table 5 Dark Accent 4" w:uiPriority="50"/>
+    <w:lsdException w:name="Grid Table 6 Colorful Accent 4" w:uiPriority="51"/>
+    <w:lsdException w:name="Grid Table 7 Colorful Accent 4" w:uiPriority="52"/>
+    <w:lsdException w:name="Grid Table 1 Light Accent 5" w:uiPriority="46"/>
+    <w:lsdException w:name="Grid Table 2 Accent 5" w:uiPriority="47"/>
+    <w:lsdException w:name="Grid Table 3 Accent 5" w:uiPriority="48"/>
+    <w:lsdException w:name="Grid Table 4 Accent 5" w:uiPriority="49"/>
+    <w:lsdException w:name="Grid Table 5 Dark Accent 5" w:uiPriority="50"/>
+    <w:lsdException w:name="Grid Table 6 Colorful Accent 5" w:uiPriority="51"/>
+    <w:lsdException w:name="Grid Table 7 Colorful Accent 5" w:uiPriority="52"/>
+    <w:lsdException w:name="Grid Table 1 Light Accent 6" w:uiPriority="46"/>
+    <w:lsdException w:name="Grid Table 2 Accent 6" w:uiPriority="47"/>
+    <w:lsdException w:name="Grid Table 3 Accent 6" w:uiPriority="48"/>
+    <w:lsdException w:name="Grid Table 4 Accent 6" w:uiPriority="49"/>
+    <w:lsdException w:name="Grid Table 5 Dark Accent 6" w:uiPriority="50"/>
+    <w:lsdException w:name="Grid Table 6 Colorful Accent 6" w:uiPriority="51"/>
+    <w:lsdException w:name="Grid Table 7 Colorful Accent 6" w:uiPriority="52"/>
+    <w:lsdException w:name="List Table 1 Light" w:uiPriority="46"/>
+    <w:lsdException w:name="List Table 2" w:uiPriority="47"/>
+    <w:lsdException w:name="List Table 3" w:uiPriority="48"/>
+    <w:lsdException w:name="List Table 4" w:uiPriority="49"/>
+    <w:lsdException w:name="List Table 5 Dark" w:uiPriority="50"/>
+    <w:lsdException w:name="List Table 6 Colorful" w:uiPriority="51"/>
+    <w:lsdException w:name="List Table 7 Colorful" w:uiPriority="52"/>
+    <w:lsdException w:name="List Table 1 Light Accent 1" w:uiPriority="46"/>
+    <w:lsdException w:name="List Table 2 Accent 1" w:uiPriority="47"/>
+    <w:lsdException w:name="List Table 3 Accent 1" w:uiPriority="48"/>
+    <w:lsdException w:name="List Table 4 Accent 1" w:uiPriority="49"/>
+    <w:lsdException w:name="List Table 5 Dark Accent 1" w:uiPriority="50"/>
+    <w:lsdException w:name="List Table 6 Colorful Accent 1" w:uiPriority="51"/>
+    <w:lsdException w:name="List Table 7 Colorful Accent 1" w:uiPriority="52"/>
+    <w:lsdException w:name="List Table 1 Light Accent 2" w:uiPriority="46"/>
+    <w:lsdException w:name="List Table 2 Accent 2" w:uiPriority="47"/>
+    <w:lsdException w:name="List Table 3 Accent 2" w:uiPriority="48"/>
+    <w:lsdException w:name="List Table 4 Accent 2" w:uiPriority="49"/>
+    <w:lsdException w:name="List Table 5 Dark Accent 2" w:uiPriority="50"/>
+    <w:lsdException w:name="List Table 6 Colorful Accent 2" w:uiPriority="51"/>
+    <w:lsdException w:name="List Table 7 Colorful Accent 2" w:uiPriority="52"/>
+    <w:lsdException w:name="List Table 1 Light Accent 3" w:uiPriority="46"/>
+    <w:lsdException w:name="List Table 2 Accent 3" w:uiPriority="47"/>
+    <w:lsdException w:name="List Table 3 Accent 3" w:uiPriority="48"/>
+    <w:lsdException w:name="List Table 4 Accent 3" w:uiPriority="49"/>
+    <w:lsdException w:name="List Table 5 Dark Accent 3" w:uiPriority="50"/>
+    <w:lsdException w:name="List Table 6 Colorful Accent 3" w:uiPriority="51"/>
+    <w:lsdException w:name="List Table 7 Colorful Accent 3" w:uiPriority="52"/>
+    <w:lsdException w:name="List Table 1 Light Accent 4" w:uiPriority="46"/>
+    <w:lsdException w:name="List Table 2 Accent 4" w:uiPriority="47"/>
+    <w:lsdException w:name="List Table 3 Accent 4" w:uiPriority="48"/>
+    <w:lsdException w:name="List Table 4 Accent 4" w:uiPriority="49"/>
+    <w:lsdException w:name="List Table 5 Dark Accent 4" w:uiPriority="50"/>
+    <w:lsdException w:name="List Table 6 Colorful Accent 4" w:uiPriority="51"/>
+    <w:lsdException w:name="List Table 7 Colorful Accent 4" w:uiPriority="52"/>
+    <w:lsdException w:name="List Table 1 Light Accent 5" w:uiPriority="46"/>
+    <w:lsdException w:name="List Table 2 Accent 5" w:uiPriority="47"/>
+    <w:lsdException w:name="List Table 3 Accent 5" w:uiPriority="48"/>
+    <w:lsdException w:name="List Table 4 Accent 5" w:uiPriority="49"/>
+    <w:lsdException w:name="List Table 5 Dark Accent 5" w:uiPriority="50"/>
+    <w:lsdException w:name="List Table 6 Colorful Accent 5" w:uiPriority="51"/>
+    <w:lsdException w:name="List Table 7 Colorful Accent 5" w:uiPriority="52"/>
+    <w:lsdException w:name="List Table 1 Light Accent 6" w:uiPriority="46"/>
+    <w:lsdException w:name="List Table 2 Accent 6" w:uiPriority="47"/>
+    <w:lsdException w:name="List Table 3 Accent 6" w:uiPriority="48"/>
+    <w:lsdException w:name="List Table 4 Accent 6" w:uiPriority="49"/>
+    <w:lsdException w:name="List Table 5 Dark Accent 6" w:uiPriority="50"/>
+    <w:lsdException w:name="List Table 6 Colorful Accent 6" w:uiPriority="51"/>
+    <w:lsdException w:name="List Table 7 Colorful Accent 6" w:uiPriority="52"/>
+    <w:lsdException w:name="Mention" w:semiHidden="1" w:unhideWhenUsed="1"/>
+    <w:lsdException w:name="Smart Hyperlink" w:semiHidden="1" w:unhideWhenUsed="1"/>
   </w:latentStyles>
   <w:style w:type="paragraph" w:default="1" w:styleId="Normal">
     <w:name w:val="Normal"/>
@@ -6821,194 +6965,8 @@
 </w:styles>
 </file>
 
-<file path=word/glossary/stylesWithEffects.xml><?xml version="1.0" encoding="utf-8"?>
-<w:styles xmlns:wpc="http://schemas.microsoft.com/office/word/2010/wordprocessingCanvas" xmlns:mo="http://schemas.microsoft.com/office/mac/office/2008/main" xmlns:mc="http://schemas.openxmlformats.org/markup-compatibility/2006" xmlns:mv="urn:schemas-microsoft-com:mac:vml" xmlns:o="urn:schemas-microsoft-com:office:office" xmlns:r="http://schemas.openxmlformats.org/officeDocument/2006/relationships" xmlns:m="http://schemas.openxmlformats.org/officeDocument/2006/math" xmlns:v="urn:schemas-microsoft-com:vml" xmlns:wp14="http://schemas.microsoft.com/office/word/2010/wordprocessingDrawing" xmlns:wp="http://schemas.openxmlformats.org/drawingml/2006/wordprocessingDrawing" xmlns:w10="urn:schemas-microsoft-com:office:word" xmlns:w="http://schemas.openxmlformats.org/wordprocessingml/2006/main" xmlns:w14="http://schemas.microsoft.com/office/word/2010/wordml" xmlns:wpg="http://schemas.microsoft.com/office/word/2010/wordprocessingGroup" xmlns:wpi="http://schemas.microsoft.com/office/word/2010/wordprocessingInk" xmlns:wne="http://schemas.microsoft.com/office/word/2006/wordml" xmlns:wps="http://schemas.microsoft.com/office/word/2010/wordprocessingShape" mc:Ignorable="w14 wp14">
-  <w:docDefaults>
-    <w:rPrDefault>
-      <w:rPr>
-        <w:rFonts w:asciiTheme="minorHAnsi" w:eastAsiaTheme="minorEastAsia" w:hAnsiTheme="minorHAnsi" w:cstheme="minorBidi"/>
-        <w:sz w:val="24"/>
-        <w:szCs w:val="24"/>
-        <w:lang w:val="en-US" w:eastAsia="ja-JP" w:bidi="ar-SA"/>
-      </w:rPr>
-    </w:rPrDefault>
-    <w:pPrDefault/>
-  </w:docDefaults>
-  <w:latentStyles w:defLockedState="0" w:defUIPriority="99" w:defSemiHidden="1" w:defUnhideWhenUsed="1" w:defQFormat="0" w:count="276">
-    <w:lsdException w:name="Normal" w:semiHidden="0" w:uiPriority="0" w:unhideWhenUsed="0" w:qFormat="1"/>
-    <w:lsdException w:name="heading 1" w:semiHidden="0" w:uiPriority="9" w:unhideWhenUsed="0" w:qFormat="1"/>
-    <w:lsdException w:name="heading 2" w:uiPriority="9" w:qFormat="1"/>
-    <w:lsdException w:name="heading 3" w:uiPriority="9" w:qFormat="1"/>
-    <w:lsdException w:name="heading 4" w:uiPriority="9" w:qFormat="1"/>
-    <w:lsdException w:name="heading 5" w:uiPriority="9" w:qFormat="1"/>
-    <w:lsdException w:name="heading 6" w:uiPriority="9" w:qFormat="1"/>
-    <w:lsdException w:name="heading 7" w:uiPriority="9" w:qFormat="1"/>
-    <w:lsdException w:name="heading 8" w:uiPriority="9" w:qFormat="1"/>
-    <w:lsdException w:name="heading 9" w:uiPriority="9" w:qFormat="1"/>
-    <w:lsdException w:name="toc 1" w:uiPriority="39"/>
-    <w:lsdException w:name="toc 2" w:uiPriority="39"/>
-    <w:lsdException w:name="toc 3" w:uiPriority="39"/>
-    <w:lsdException w:name="toc 4" w:uiPriority="39"/>
-    <w:lsdException w:name="toc 5" w:uiPriority="39"/>
-    <w:lsdException w:name="toc 6" w:uiPriority="39"/>
-    <w:lsdException w:name="toc 7" w:uiPriority="39"/>
-    <w:lsdException w:name="toc 8" w:uiPriority="39"/>
-    <w:lsdException w:name="toc 9" w:uiPriority="39"/>
-    <w:lsdException w:name="caption" w:uiPriority="35" w:qFormat="1"/>
-    <w:lsdException w:name="Title" w:semiHidden="0" w:uiPriority="10" w:unhideWhenUsed="0" w:qFormat="1"/>
-    <w:lsdException w:name="Default Paragraph Font" w:uiPriority="1"/>
-    <w:lsdException w:name="Subtitle" w:semiHidden="0" w:uiPriority="11" w:unhideWhenUsed="0" w:qFormat="1"/>
-    <w:lsdException w:name="Strong" w:semiHidden="0" w:uiPriority="22" w:unhideWhenUsed="0" w:qFormat="1"/>
-    <w:lsdException w:name="Emphasis" w:semiHidden="0" w:uiPriority="20" w:unhideWhenUsed="0" w:qFormat="1"/>
-    <w:lsdException w:name="Table Grid" w:semiHidden="0" w:uiPriority="59" w:unhideWhenUsed="0"/>
-    <w:lsdException w:name="Placeholder Text" w:unhideWhenUsed="0"/>
-    <w:lsdException w:name="No Spacing" w:semiHidden="0" w:uiPriority="1" w:unhideWhenUsed="0" w:qFormat="1"/>
-    <w:lsdException w:name="Light Shading" w:semiHidden="0" w:uiPriority="60" w:unhideWhenUsed="0"/>
-    <w:lsdException w:name="Light List" w:semiHidden="0" w:uiPriority="61" w:unhideWhenUsed="0"/>
-    <w:lsdException w:name="Light Grid" w:semiHidden="0" w:uiPriority="62" w:unhideWhenUsed="0"/>
-    <w:lsdException w:name="Medium Shading 1" w:semiHidden="0" w:uiPriority="63" w:unhideWhenUsed="0"/>
-    <w:lsdException w:name="Medium Shading 2" w:semiHidden="0" w:uiPriority="64" w:unhideWhenUsed="0"/>
-    <w:lsdException w:name="Medium List 1" w:semiHidden="0" w:uiPriority="65" w:unhideWhenUsed="0"/>
-    <w:lsdException w:name="Medium List 2" w:semiHidden="0" w:uiPriority="66" w:unhideWhenUsed="0"/>
-    <w:lsdException w:name="Medium Grid 1" w:semiHidden="0" w:uiPriority="67" w:unhideWhenUsed="0"/>
-    <w:lsdException w:name="Medium Grid 2" w:semiHidden="0" w:uiPriority="68" w:unhideWhenUsed="0"/>
-    <w:lsdException w:name="Medium Grid 3" w:semiHidden="0" w:uiPriority="69" w:unhideWhenUsed="0"/>
-    <w:lsdException w:name="Dark List" w:semiHidden="0" w:uiPriority="70" w:unhideWhenUsed="0"/>
-    <w:lsdException w:name="Colorful Shading" w:semiHidden="0" w:uiPriority="71" w:unhideWhenUsed="0"/>
-    <w:lsdException w:name="Colorful List" w:semiHidden="0" w:uiPriority="72" w:unhideWhenUsed="0"/>
-    <w:lsdException w:name="Colorful Grid" w:semiHidden="0" w:uiPriority="73" w:unhideWhenUsed="0"/>
-    <w:lsdException w:name="Light Shading Accent 1" w:semiHidden="0" w:uiPriority="60" w:unhideWhenUsed="0"/>
-    <w:lsdException w:name="Light List Accent 1" w:semiHidden="0" w:uiPriority="61" w:unhideWhenUsed="0"/>
-    <w:lsdException w:name="Light Grid Accent 1" w:semiHidden="0" w:uiPriority="62" w:unhideWhenUsed="0"/>
-    <w:lsdException w:name="Medium Shading 1 Accent 1" w:semiHidden="0" w:uiPriority="63" w:unhideWhenUsed="0"/>
-    <w:lsdException w:name="Medium Shading 2 Accent 1" w:semiHidden="0" w:uiPriority="64" w:unhideWhenUsed="0"/>
-    <w:lsdException w:name="Medium List 1 Accent 1" w:semiHidden="0" w:uiPriority="65" w:unhideWhenUsed="0"/>
-    <w:lsdException w:name="Revision" w:unhideWhenUsed="0"/>
-    <w:lsdException w:name="List Paragraph" w:semiHidden="0" w:uiPriority="34" w:unhideWhenUsed="0" w:qFormat="1"/>
-    <w:lsdException w:name="Quote" w:semiHidden="0" w:uiPriority="29" w:unhideWhenUsed="0" w:qFormat="1"/>
-    <w:lsdException w:name="Intense Quote" w:semiHidden="0" w:uiPriority="30" w:unhideWhenUsed="0" w:qFormat="1"/>
-    <w:lsdException w:name="Medium List 2 Accent 1" w:semiHidden="0" w:uiPriority="66" w:unhideWhenUsed="0"/>
-    <w:lsdException w:name="Medium Grid 1 Accent 1" w:semiHidden="0" w:uiPriority="67" w:unhideWhenUsed="0"/>
-    <w:lsdException w:name="Medium Grid 2 Accent 1" w:semiHidden="0" w:uiPriority="68" w:unhideWhenUsed="0"/>
-    <w:lsdException w:name="Medium Grid 3 Accent 1" w:semiHidden="0" w:uiPriority="69" w:unhideWhenUsed="0"/>
-    <w:lsdException w:name="Dark List Accent 1" w:semiHidden="0" w:uiPriority="70" w:unhideWhenUsed="0"/>
-    <w:lsdException w:name="Colorful Shading Accent 1" w:semiHidden="0" w:uiPriority="71" w:unhideWhenUsed="0"/>
-    <w:lsdException w:name="Colorful List Accent 1" w:semiHidden="0" w:uiPriority="72" w:unhideWhenUsed="0"/>
-    <w:lsdException w:name="Colorful Grid Accent 1" w:semiHidden="0" w:uiPriority="73" w:unhideWhenUsed="0"/>
-    <w:lsdException w:name="Light Shading Accent 2" w:semiHidden="0" w:uiPriority="60" w:unhideWhenUsed="0"/>
-    <w:lsdException w:name="Light List Accent 2" w:semiHidden="0" w:uiPriority="61" w:unhideWhenUsed="0"/>
-    <w:lsdException w:name="Light Grid Accent 2" w:semiHidden="0" w:uiPriority="62" w:unhideWhenUsed="0"/>
-    <w:lsdException w:name="Medium Shading 1 Accent 2" w:semiHidden="0" w:uiPriority="63" w:unhideWhenUsed="0"/>
-    <w:lsdException w:name="Medium Shading 2 Accent 2" w:semiHidden="0" w:uiPriority="64" w:unhideWhenUsed="0"/>
-    <w:lsdException w:name="Medium List 1 Accent 2" w:semiHidden="0" w:uiPriority="65" w:unhideWhenUsed="0"/>
-    <w:lsdException w:name="Medium List 2 Accent 2" w:semiHidden="0" w:uiPriority="66" w:unhideWhenUsed="0"/>
-    <w:lsdException w:name="Medium Grid 1 Accent 2" w:semiHidden="0" w:uiPriority="67" w:unhideWhenUsed="0"/>
-    <w:lsdException w:name="Medium Grid 2 Accent 2" w:semiHidden="0" w:uiPriority="68" w:unhideWhenUsed="0"/>
-    <w:lsdException w:name="Medium Grid 3 Accent 2" w:semiHidden="0" w:uiPriority="69" w:unhideWhenUsed="0"/>
-    <w:lsdException w:name="Dark List Accent 2" w:semiHidden="0" w:uiPriority="70" w:unhideWhenUsed="0"/>
-    <w:lsdException w:name="Colorful Shading Accent 2" w:semiHidden="0" w:uiPriority="71" w:unhideWhenUsed="0"/>
-    <w:lsdException w:name="Colorful List Accent 2" w:semiHidden="0" w:uiPriority="72" w:unhideWhenUsed="0"/>
-    <w:lsdException w:name="Colorful Grid Accent 2" w:semiHidden="0" w:uiPriority="73" w:unhideWhenUsed="0"/>
-    <w:lsdException w:name="Light Shading Accent 3" w:semiHidden="0" w:uiPriority="60" w:unhideWhenUsed="0"/>
-    <w:lsdException w:name="Light List Accent 3" w:semiHidden="0" w:uiPriority="61" w:unhideWhenUsed="0"/>
-    <w:lsdException w:name="Light Grid Accent 3" w:semiHidden="0" w:uiPriority="62" w:unhideWhenUsed="0"/>
-    <w:lsdException w:name="Medium Shading 1 Accent 3" w:semiHidden="0" w:uiPriority="63" w:unhideWhenUsed="0"/>
-    <w:lsdException w:name="Medium Shading 2 Accent 3" w:semiHidden="0" w:uiPriority="64" w:unhideWhenUsed="0"/>
-    <w:lsdException w:name="Medium List 1 Accent 3" w:semiHidden="0" w:uiPriority="65" w:unhideWhenUsed="0"/>
-    <w:lsdException w:name="Medium List 2 Accent 3" w:semiHidden="0" w:uiPriority="66" w:unhideWhenUsed="0"/>
-    <w:lsdException w:name="Medium Grid 1 Accent 3" w:semiHidden="0" w:uiPriority="67" w:unhideWhenUsed="0"/>
-    <w:lsdException w:name="Medium Grid 2 Accent 3" w:semiHidden="0" w:uiPriority="68" w:unhideWhenUsed="0"/>
-    <w:lsdException w:name="Medium Grid 3 Accent 3" w:semiHidden="0" w:uiPriority="69" w:unhideWhenUsed="0"/>
-    <w:lsdException w:name="Dark List Accent 3" w:semiHidden="0" w:uiPriority="70" w:unhideWhenUsed="0"/>
-    <w:lsdException w:name="Colorful Shading Accent 3" w:semiHidden="0" w:uiPriority="71" w:unhideWhenUsed="0"/>
-    <w:lsdException w:name="Colorful List Accent 3" w:semiHidden="0" w:uiPriority="72" w:unhideWhenUsed="0"/>
-    <w:lsdException w:name="Colorful Grid Accent 3" w:semiHidden="0" w:uiPriority="73" w:unhideWhenUsed="0"/>
-    <w:lsdException w:name="Light Shading Accent 4" w:semiHidden="0" w:uiPriority="60" w:unhideWhenUsed="0"/>
-    <w:lsdException w:name="Light List Accent 4" w:semiHidden="0" w:uiPriority="61" w:unhideWhenUsed="0"/>
-    <w:lsdException w:name="Light Grid Accent 4" w:semiHidden="0" w:uiPriority="62" w:unhideWhenUsed="0"/>
-    <w:lsdException w:name="Medium Shading 1 Accent 4" w:semiHidden="0" w:uiPriority="63" w:unhideWhenUsed="0"/>
-    <w:lsdException w:name="Medium Shading 2 Accent 4" w:semiHidden="0" w:uiPriority="64" w:unhideWhenUsed="0"/>
-    <w:lsdException w:name="Medium List 1 Accent 4" w:semiHidden="0" w:uiPriority="65" w:unhideWhenUsed="0"/>
-    <w:lsdException w:name="Medium List 2 Accent 4" w:semiHidden="0" w:uiPriority="66" w:unhideWhenUsed="0"/>
-    <w:lsdException w:name="Medium Grid 1 Accent 4" w:semiHidden="0" w:uiPriority="67" w:unhideWhenUsed="0"/>
-    <w:lsdException w:name="Medium Grid 2 Accent 4" w:semiHidden="0" w:uiPriority="68" w:unhideWhenUsed="0"/>
-    <w:lsdException w:name="Medium Grid 3 Accent 4" w:semiHidden="0" w:uiPriority="69" w:unhideWhenUsed="0"/>
-    <w:lsdException w:name="Dark List Accent 4" w:semiHidden="0" w:uiPriority="70" w:unhideWhenUsed="0"/>
-    <w:lsdException w:name="Colorful Shading Accent 4" w:semiHidden="0" w:uiPriority="71" w:unhideWhenUsed="0"/>
-    <w:lsdException w:name="Colorful List Accent 4" w:semiHidden="0" w:uiPriority="72" w:unhideWhenUsed="0"/>
-    <w:lsdException w:name="Colorful Grid Accent 4" w:semiHidden="0" w:uiPriority="73" w:unhideWhenUsed="0"/>
-    <w:lsdException w:name="Light Shading Accent 5" w:semiHidden="0" w:uiPriority="60" w:unhideWhenUsed="0"/>
-    <w:lsdException w:name="Light List Accent 5" w:semiHidden="0" w:uiPriority="61" w:unhideWhenUsed="0"/>
-    <w:lsdException w:name="Light Grid Accent 5" w:semiHidden="0" w:uiPriority="62" w:unhideWhenUsed="0"/>
-    <w:lsdException w:name="Medium Shading 1 Accent 5" w:semiHidden="0" w:uiPriority="63" w:unhideWhenUsed="0"/>
-    <w:lsdException w:name="Medium Shading 2 Accent 5" w:semiHidden="0" w:uiPriority="64" w:unhideWhenUsed="0"/>
-    <w:lsdException w:name="Medium List 1 Accent 5" w:semiHidden="0" w:uiPriority="65" w:unhideWhenUsed="0"/>
-    <w:lsdException w:name="Medium List 2 Accent 5" w:semiHidden="0" w:uiPriority="66" w:unhideWhenUsed="0"/>
-    <w:lsdException w:name="Medium Grid 1 Accent 5" w:semiHidden="0" w:uiPriority="67" w:unhideWhenUsed="0"/>
-    <w:lsdException w:name="Medium Grid 2 Accent 5" w:semiHidden="0" w:uiPriority="68" w:unhideWhenUsed="0"/>
-    <w:lsdException w:name="Medium Grid 3 Accent 5" w:semiHidden="0" w:uiPriority="69" w:unhideWhenUsed="0"/>
-    <w:lsdException w:name="Dark List Accent 5" w:semiHidden="0" w:uiPriority="70" w:unhideWhenUsed="0"/>
-    <w:lsdException w:name="Colorful Shading Accent 5" w:semiHidden="0" w:uiPriority="71" w:unhideWhenUsed="0"/>
-    <w:lsdException w:name="Colorful List Accent 5" w:semiHidden="0" w:uiPriority="72" w:unhideWhenUsed="0"/>
-    <w:lsdException w:name="Colorful Grid Accent 5" w:semiHidden="0" w:uiPriority="73" w:unhideWhenUsed="0"/>
-    <w:lsdException w:name="Light Shading Accent 6" w:semiHidden="0" w:uiPriority="60" w:unhideWhenUsed="0"/>
-    <w:lsdException w:name="Light List Accent 6" w:semiHidden="0" w:uiPriority="61" w:unhideWhenUsed="0"/>
-    <w:lsdException w:name="Light Grid Accent 6" w:semiHidden="0" w:uiPriority="62" w:unhideWhenUsed="0"/>
-    <w:lsdException w:name="Medium Shading 1 Accent 6" w:semiHidden="0" w:uiPriority="63" w:unhideWhenUsed="0"/>
-    <w:lsdException w:name="Medium Shading 2 Accent 6" w:semiHidden="0" w:uiPriority="64" w:unhideWhenUsed="0"/>
-    <w:lsdException w:name="Medium List 1 Accent 6" w:semiHidden="0" w:uiPriority="65" w:unhideWhenUsed="0"/>
-    <w:lsdException w:name="Medium List 2 Accent 6" w:semiHidden="0" w:uiPriority="66" w:unhideWhenUsed="0"/>
-    <w:lsdException w:name="Medium Grid 1 Accent 6" w:semiHidden="0" w:uiPriority="67" w:unhideWhenUsed="0"/>
-    <w:lsdException w:name="Medium Grid 2 Accent 6" w:semiHidden="0" w:uiPriority="68" w:unhideWhenUsed="0"/>
-    <w:lsdException w:name="Medium Grid 3 Accent 6" w:semiHidden="0" w:uiPriority="69" w:unhideWhenUsed="0"/>
-    <w:lsdException w:name="Dark List Accent 6" w:semiHidden="0" w:uiPriority="70" w:unhideWhenUsed="0"/>
-    <w:lsdException w:name="Colorful Shading Accent 6" w:semiHidden="0" w:uiPriority="71" w:unhideWhenUsed="0"/>
-    <w:lsdException w:name="Colorful List Accent 6" w:semiHidden="0" w:uiPriority="72" w:unhideWhenUsed="0"/>
-    <w:lsdException w:name="Colorful Grid Accent 6" w:semiHidden="0" w:uiPriority="73" w:unhideWhenUsed="0"/>
-    <w:lsdException w:name="Subtle Emphasis" w:semiHidden="0" w:uiPriority="19" w:unhideWhenUsed="0" w:qFormat="1"/>
-    <w:lsdException w:name="Intense Emphasis" w:semiHidden="0" w:uiPriority="21" w:unhideWhenUsed="0" w:qFormat="1"/>
-    <w:lsdException w:name="Subtle Reference" w:semiHidden="0" w:uiPriority="31" w:unhideWhenUsed="0" w:qFormat="1"/>
-    <w:lsdException w:name="Intense Reference" w:semiHidden="0" w:uiPriority="32" w:unhideWhenUsed="0" w:qFormat="1"/>
-    <w:lsdException w:name="Book Title" w:semiHidden="0" w:uiPriority="33" w:unhideWhenUsed="0" w:qFormat="1"/>
-    <w:lsdException w:name="Bibliography" w:uiPriority="37"/>
-    <w:lsdException w:name="TOC Heading" w:uiPriority="39" w:qFormat="1"/>
-  </w:latentStyles>
-  <w:style w:type="paragraph" w:default="1" w:styleId="Normal">
-    <w:name w:val="Normal"/>
-    <w:qFormat/>
-  </w:style>
-  <w:style w:type="character" w:default="1" w:styleId="DefaultParagraphFont">
-    <w:name w:val="Default Paragraph Font"/>
-    <w:uiPriority w:val="1"/>
-    <w:semiHidden/>
-    <w:unhideWhenUsed/>
-  </w:style>
-  <w:style w:type="table" w:default="1" w:styleId="TableNormal">
-    <w:name w:val="Normal Table"/>
-    <w:uiPriority w:val="99"/>
-    <w:semiHidden/>
-    <w:unhideWhenUsed/>
-    <w:tblPr>
-      <w:tblInd w:w="0" w:type="dxa"/>
-      <w:tblCellMar>
-        <w:top w:w="0" w:type="dxa"/>
-        <w:left w:w="108" w:type="dxa"/>
-        <w:bottom w:w="0" w:type="dxa"/>
-        <w:right w:w="108" w:type="dxa"/>
-      </w:tblCellMar>
-    </w:tblPr>
-  </w:style>
-  <w:style w:type="numbering" w:default="1" w:styleId="NoList">
-    <w:name w:val="No List"/>
-    <w:uiPriority w:val="99"/>
-    <w:semiHidden/>
-    <w:unhideWhenUsed/>
-  </w:style>
-</w:styles>
-</file>
-
 <file path=word/glossary/webSettings.xml><?xml version="1.0" encoding="utf-8"?>
-<w:webSettings xmlns:mc="http://schemas.openxmlformats.org/markup-compatibility/2006" xmlns:r="http://schemas.openxmlformats.org/officeDocument/2006/relationships" xmlns:w="http://schemas.openxmlformats.org/wordprocessingml/2006/main" xmlns:w14="http://schemas.microsoft.com/office/word/2010/wordml" mc:Ignorable="w14">
+<w:webSettings xmlns:mc="http://schemas.openxmlformats.org/markup-compatibility/2006" xmlns:r="http://schemas.openxmlformats.org/officeDocument/2006/relationships" xmlns:w="http://schemas.openxmlformats.org/wordprocessingml/2006/main" xmlns:w14="http://schemas.microsoft.com/office/word/2010/wordml" xmlns:w15="http://schemas.microsoft.com/office/word/2012/wordml" mc:Ignorable="w14 w15">
   <w:allowPNG/>
   <w:doNotSaveAsSingleFile/>
 </w:webSettings>
@@ -7339,7 +7297,7 @@
 </file>
 
 <file path=customXml/itemProps1.xml><?xml version="1.0" encoding="utf-8"?>
-<ds:datastoreItem xmlns:ds="http://schemas.openxmlformats.org/officeDocument/2006/customXml" ds:itemID="{7D33C460-84D0-A943-BA38-332F1F3C96CF}">
+<ds:datastoreItem xmlns:ds="http://schemas.openxmlformats.org/officeDocument/2006/customXml" ds:itemID="{741DDD78-983F-CC40-B38F-77B46C3A809B}">
   <ds:schemaRefs>
     <ds:schemaRef ds:uri="http://schemas.openxmlformats.org/officeDocument/2006/bibliography"/>
   </ds:schemaRefs>

</xml_diff>